<commit_message>
update report 4th of april
</commit_message>
<xml_diff>
--- a/Final report.docx
+++ b/Final report.docx
@@ -6893,7 +6893,7 @@
       <w:pPr>
         <w:numPr>
           <w:ilvl w:val="0"/>
-          <w:numId w:val="3"/>
+          <w:numId w:val="5"/>
         </w:numPr>
         <w:ind w:left="720" w:hanging="360"/>
         <w:rPr>
@@ -6911,7 +6911,7 @@
       <w:pPr>
         <w:numPr>
           <w:ilvl w:val="1"/>
-          <w:numId w:val="3"/>
+          <w:numId w:val="5"/>
         </w:numPr>
         <w:ind w:left="1440" w:hanging="360"/>
         <w:rPr>
@@ -6929,7 +6929,7 @@
       <w:pPr>
         <w:numPr>
           <w:ilvl w:val="1"/>
-          <w:numId w:val="3"/>
+          <w:numId w:val="5"/>
         </w:numPr>
         <w:ind w:left="1440" w:hanging="360"/>
         <w:rPr>
@@ -6947,7 +6947,7 @@
       <w:pPr>
         <w:numPr>
           <w:ilvl w:val="1"/>
-          <w:numId w:val="3"/>
+          <w:numId w:val="5"/>
         </w:numPr>
         <w:ind w:left="1440" w:hanging="360"/>
         <w:rPr>
@@ -6965,7 +6965,7 @@
       <w:pPr>
         <w:numPr>
           <w:ilvl w:val="1"/>
-          <w:numId w:val="3"/>
+          <w:numId w:val="5"/>
         </w:numPr>
         <w:ind w:left="1440" w:hanging="360"/>
         <w:rPr>
@@ -6983,7 +6983,7 @@
       <w:pPr>
         <w:numPr>
           <w:ilvl w:val="0"/>
-          <w:numId w:val="3"/>
+          <w:numId w:val="5"/>
         </w:numPr>
         <w:ind w:left="720" w:hanging="360"/>
         <w:rPr>
@@ -7001,7 +7001,7 @@
       <w:pPr>
         <w:numPr>
           <w:ilvl w:val="1"/>
-          <w:numId w:val="3"/>
+          <w:numId w:val="5"/>
         </w:numPr>
         <w:ind w:left="1440" w:hanging="360"/>
         <w:rPr>
@@ -7019,7 +7019,7 @@
       <w:pPr>
         <w:numPr>
           <w:ilvl w:val="1"/>
-          <w:numId w:val="3"/>
+          <w:numId w:val="5"/>
         </w:numPr>
         <w:ind w:left="1440" w:hanging="360"/>
         <w:rPr>
@@ -7402,7 +7402,7 @@
           <w:rFonts w:ascii="Arial Unicode MS" w:cs="Arial Unicode MS" w:eastAsia="Arial Unicode MS" w:hAnsi="Arial Unicode MS"/>
           <w:rtl w:val="0"/>
         </w:rPr>
-        <w:t xml:space="preserve">With the risk of repeating the basics, the operators in which we will be interested are: double implication (⇔), implication (⇒), negation (ㄱ), and (∧), or (∨) and finally equality (=).</w:t>
+        <w:t xml:space="preserve">With the risk of repeating the basics, the operators in which we will be interested are: double implication (⇔), implication (⇒), negation (ㄱ), and (∧), or (∨), equality (=) and finally inequality (!=).</w:t>
       </w:r>
     </w:p>
     <w:p>
@@ -7501,7 +7501,7 @@
         <w:rPr>
           <w:rtl w:val="0"/>
         </w:rPr>
-        <w:t xml:space="preserve">The reader could assume that for the duration of this section we assume that equality is not part of our language. All of the details regarding the integration of equality in the big picture will be revealed in the next section. The reason for which we will proceed this way is mostly because dealing with equality in the general case (that is, outside the two-variable fragment) is out of the scope of the project.</w:t>
+        <w:t xml:space="preserve">The reader could assume that up to the point when the two-variable theorem prover algorithm is presented, both the equality and inequality are not part of our language. The reason for which we will proceed this way is mostly because dealing with equality (and inequality) in the general case (that is, outside the two-variable fragment) is out of the scope of the project, involving different techniques such as paramodulation.</w:t>
       </w:r>
     </w:p>
     <w:p>
@@ -7594,7 +7594,7 @@
         <w:rPr>
           <w:rtl w:val="0"/>
         </w:rPr>
-        <w:t xml:space="preserve">The uniqueness quantifier will not be of interest up to the last subsection of this section. Moreover, the grammar will not contain this symbol and we will encounter it only at an abstract level, when we will be dealing with the equality, in the last sub-section.</w:t>
+        <w:t xml:space="preserve">The uniqueness quantifier will not be of interest up to the last subsection of this section. Moreover, the grammar will not contain this symbol and we will encounter it only at an abstract level, when we will be dealing with equality.</w:t>
       </w:r>
     </w:p>
     <w:p>
@@ -8075,7 +8075,7 @@
       <w:pPr>
         <w:numPr>
           <w:ilvl w:val="0"/>
-          <w:numId w:val="2"/>
+          <w:numId w:val="3"/>
         </w:numPr>
         <w:ind w:left="720" w:hanging="360"/>
         <w:rPr>
@@ -8093,7 +8093,7 @@
       <w:pPr>
         <w:numPr>
           <w:ilvl w:val="0"/>
-          <w:numId w:val="2"/>
+          <w:numId w:val="3"/>
         </w:numPr>
         <w:ind w:left="720" w:hanging="360"/>
         <w:rPr>
@@ -8111,7 +8111,7 @@
       <w:pPr>
         <w:numPr>
           <w:ilvl w:val="0"/>
-          <w:numId w:val="2"/>
+          <w:numId w:val="3"/>
         </w:numPr>
         <w:ind w:left="720" w:hanging="360"/>
         <w:rPr>
@@ -8148,7 +8148,7 @@
       <w:pPr>
         <w:numPr>
           <w:ilvl w:val="0"/>
-          <w:numId w:val="2"/>
+          <w:numId w:val="3"/>
         </w:numPr>
         <w:ind w:left="720" w:hanging="360"/>
         <w:rPr>
@@ -8179,7 +8179,7 @@
       <w:pPr>
         <w:numPr>
           <w:ilvl w:val="0"/>
-          <w:numId w:val="2"/>
+          <w:numId w:val="3"/>
         </w:numPr>
         <w:ind w:left="720" w:hanging="360"/>
         <w:rPr>
@@ -8210,7 +8210,7 @@
       <w:pPr>
         <w:numPr>
           <w:ilvl w:val="0"/>
-          <w:numId w:val="2"/>
+          <w:numId w:val="3"/>
         </w:numPr>
         <w:ind w:left="720" w:hanging="360"/>
         <w:rPr>
@@ -8241,7 +8241,7 @@
       <w:pPr>
         <w:numPr>
           <w:ilvl w:val="0"/>
-          <w:numId w:val="2"/>
+          <w:numId w:val="3"/>
         </w:numPr>
         <w:ind w:left="720" w:hanging="360"/>
         <w:rPr>
@@ -8971,7 +8971,7 @@
         <w:rPr>
           <w:rtl w:val="0"/>
         </w:rPr>
-        <w:t xml:space="preserve">Let C be a clause and S a substitution. Then {C}S is the resulting clause by applying the substitution S to all of the literals in C.</w:t>
+        <w:t xml:space="preserve">Let C be a clause and S a substitution. Then {C}S is the resulting clause by applying the substitution S to all of the literals in C. Similarly we can define the same on a literal L or on an atom A (i.e. that would result in {L}S and {A}S, respectively)</w:t>
       </w:r>
     </w:p>
     <w:p>
@@ -9212,7 +9212,112 @@
         <w:rPr>
           <w:rtl w:val="0"/>
         </w:rPr>
-        <w:t xml:space="preserve">}S </w:t>
+        <w:t xml:space="preserve">}S. {C</w:t>
+      </w:r>
+      <w:r>
+        <w:rPr>
+          <w:vertAlign w:val="subscript"/>
+          <w:rtl w:val="0"/>
+        </w:rPr>
+        <w:t xml:space="preserve">1</w:t>
+      </w:r>
+      <w:r>
+        <w:rPr>
+          <w:rtl w:val="0"/>
+        </w:rPr>
+        <w:t xml:space="preserve">\L</w:t>
+      </w:r>
+      <w:r>
+        <w:rPr>
+          <w:vertAlign w:val="subscript"/>
+          <w:rtl w:val="0"/>
+        </w:rPr>
+        <w:t xml:space="preserve">2  </w:t>
+      </w:r>
+      <w:r>
+        <w:rPr>
+          <w:rFonts w:ascii="Arial Unicode MS" w:cs="Arial Unicode MS" w:eastAsia="Arial Unicode MS" w:hAnsi="Arial Unicode MS"/>
+          <w:rtl w:val="0"/>
+        </w:rPr>
+        <w:t xml:space="preserve">∧ C</w:t>
+      </w:r>
+      <w:r>
+        <w:rPr>
+          <w:vertAlign w:val="subscript"/>
+          <w:rtl w:val="0"/>
+        </w:rPr>
+        <w:t xml:space="preserve">2</w:t>
+      </w:r>
+      <w:r>
+        <w:rPr>
+          <w:rtl w:val="0"/>
+        </w:rPr>
+        <w:t xml:space="preserve">\L</w:t>
+      </w:r>
+      <w:r>
+        <w:rPr>
+          <w:vertAlign w:val="subscript"/>
+          <w:rtl w:val="0"/>
+        </w:rPr>
+        <w:t xml:space="preserve">2</w:t>
+      </w:r>
+      <w:r>
+        <w:rPr>
+          <w:rtl w:val="0"/>
+        </w:rPr>
+        <w:t xml:space="preserve">}S is often referred as being the resolvent of C</w:t>
+      </w:r>
+      <w:r>
+        <w:rPr>
+          <w:vertAlign w:val="subscript"/>
+          <w:rtl w:val="0"/>
+        </w:rPr>
+        <w:t xml:space="preserve">1 </w:t>
+      </w:r>
+      <w:r>
+        <w:rPr>
+          <w:rtl w:val="0"/>
+        </w:rPr>
+        <w:t xml:space="preserve">and C</w:t>
+      </w:r>
+      <w:r>
+        <w:rPr>
+          <w:vertAlign w:val="subscript"/>
+          <w:rtl w:val="0"/>
+        </w:rPr>
+        <w:t xml:space="preserve">2</w:t>
+      </w:r>
+      <w:r>
+        <w:rPr>
+          <w:rtl w:val="0"/>
+        </w:rPr>
+        <w:t xml:space="preserve">, while the atom A which is common to L</w:t>
+      </w:r>
+      <w:r>
+        <w:rPr>
+          <w:vertAlign w:val="subscript"/>
+          <w:rtl w:val="0"/>
+        </w:rPr>
+        <w:t xml:space="preserve">1 </w:t>
+      </w:r>
+      <w:r>
+        <w:rPr>
+          <w:rtl w:val="0"/>
+        </w:rPr>
+        <w:t xml:space="preserve">and L</w:t>
+      </w:r>
+      <w:r>
+        <w:rPr>
+          <w:vertAlign w:val="subscript"/>
+          <w:rtl w:val="0"/>
+        </w:rPr>
+        <w:t xml:space="preserve">2</w:t>
+      </w:r>
+      <w:r>
+        <w:rPr>
+          <w:rtl w:val="0"/>
+        </w:rPr>
+        <w:t xml:space="preserve"> is referred as the resolved atom. </w:t>
       </w:r>
     </w:p>
     <w:p>
@@ -9710,7 +9815,327 @@
         <w:rPr>
           <w:rtl w:val="0"/>
         </w:rPr>
-        <w:t xml:space="preserve">As described in [reference to the Leitsch], we could define a partial order on atoms which could be extended further to the set of total </w:t>
+      </w:r>
+    </w:p>
+    <w:p>
+      <w:pPr>
+        <w:rPr/>
+      </w:pPr>
+      <w:r>
+        <w:rPr>
+          <w:b w:val="1"/>
+          <w:rtl w:val="0"/>
+        </w:rPr>
+        <w:t xml:space="preserve">Definition 23. </w:t>
+      </w:r>
+      <w:r>
+        <w:rPr>
+          <w:rtl w:val="0"/>
+        </w:rPr>
+        <w:t xml:space="preserve">A ground term is a term which does not contain variables. In other words, it is a constant, a function symbol or a function symbol having nested only function symbols or/and constants.</w:t>
+      </w:r>
+    </w:p>
+    <w:p>
+      <w:pPr>
+        <w:rPr/>
+      </w:pPr>
+      <w:r>
+        <w:rPr>
+          <w:b w:val="1"/>
+          <w:rtl w:val="0"/>
+        </w:rPr>
+        <w:t xml:space="preserve">Definition 24.</w:t>
+      </w:r>
+      <w:r>
+        <w:rPr>
+          <w:rtl w:val="0"/>
+        </w:rPr>
+        <w:t xml:space="preserve"> The depth of a variable and the depth of a ground term are both 0.</w:t>
+      </w:r>
+    </w:p>
+    <w:p>
+      <w:pPr>
+        <w:rPr/>
+      </w:pPr>
+      <w:r>
+        <w:rPr>
+          <w:b w:val="1"/>
+          <w:rtl w:val="0"/>
+        </w:rPr>
+        <w:t xml:space="preserve">Definition 25. </w:t>
+      </w:r>
+      <w:r>
+        <w:rPr>
+          <w:rtl w:val="0"/>
+        </w:rPr>
+        <w:t xml:space="preserve">The depth of a function which is not a ground term is the maximum number of nested function symbols up to a variable. (i.e. f(x, g(y)) has depth 2, f(x, y) has depth 1 and f(f(x, g(y)) has depth 3).</w:t>
+      </w:r>
+    </w:p>
+    <w:p>
+      <w:pPr>
+        <w:rPr/>
+      </w:pPr>
+      <w:r>
+        <w:rPr>
+          <w:b w:val="1"/>
+          <w:rtl w:val="0"/>
+        </w:rPr>
+        <w:t xml:space="preserve">Definition 26. </w:t>
+      </w:r>
+      <w:r>
+        <w:rPr>
+          <w:rtl w:val="0"/>
+        </w:rPr>
+        <w:t xml:space="preserve">The depth of an atom is the maximum depth of its terms (i.e. P(f(x, g(y)),  f(x, y)) has depth 2, P(f(x, y)) has depth 1 and P(f(x, y), f(f(x, g(y))) has depth 3). Similarly we could define the depth of an literal as the depth of its corresponding atom, since the sign does not have any role in the calculation of it.</w:t>
+      </w:r>
+    </w:p>
+    <w:p>
+      <w:pPr>
+        <w:rPr/>
+      </w:pPr>
+      <w:r>
+        <w:rPr>
+          <w:rtl w:val="0"/>
+        </w:rPr>
+      </w:r>
+    </w:p>
+    <w:p>
+      <w:pPr>
+        <w:rPr/>
+      </w:pPr>
+      <w:r>
+        <w:rPr>
+          <w:rtl w:val="0"/>
+        </w:rPr>
+        <w:t xml:space="preserve">As described before, the satisfiability problem for first-order logic is undecidable. From that we could deduce that the basic theorem prover we have discussed might not halt in some cases. One of the reasons for which that would happen is the unbounded nesting of function symbols. (i.e. we don’t currently have any mechanism to avoid expansions like P(f(f(f(f(f(….)))))) to happen)</w:t>
+      </w:r>
+    </w:p>
+    <w:p>
+      <w:pPr>
+        <w:rPr/>
+      </w:pPr>
+      <w:r>
+        <w:rPr>
+          <w:rtl w:val="0"/>
+        </w:rPr>
+      </w:r>
+    </w:p>
+    <w:p>
+      <w:pPr>
+        <w:rPr/>
+      </w:pPr>
+      <w:r>
+        <w:rPr>
+          <w:rtl w:val="0"/>
+        </w:rPr>
+        <w:t xml:space="preserve">As described in [reference to the Leitsch99], we could define a binary relation &lt;</w:t>
+      </w:r>
+      <w:r>
+        <w:rPr>
+          <w:vertAlign w:val="subscript"/>
+          <w:rtl w:val="0"/>
+        </w:rPr>
+        <w:t xml:space="preserve">A</w:t>
+      </w:r>
+      <w:r>
+        <w:rPr>
+          <w:rtl w:val="0"/>
+        </w:rPr>
+        <w:t xml:space="preserve"> on the set of all atoms which is having the following properties:</w:t>
+      </w:r>
+    </w:p>
+    <w:p>
+      <w:pPr>
+        <w:numPr>
+          <w:ilvl w:val="0"/>
+          <w:numId w:val="6"/>
+        </w:numPr>
+        <w:ind w:left="720" w:hanging="360"/>
+        <w:rPr>
+          <w:u w:val="none"/>
+        </w:rPr>
+      </w:pPr>
+      <w:r>
+        <w:rPr>
+          <w:rtl w:val="0"/>
+        </w:rPr>
+        <w:t xml:space="preserve">is reflexive</w:t>
+      </w:r>
+    </w:p>
+    <w:p>
+      <w:pPr>
+        <w:numPr>
+          <w:ilvl w:val="0"/>
+          <w:numId w:val="6"/>
+        </w:numPr>
+        <w:ind w:left="720" w:hanging="360"/>
+        <w:rPr>
+          <w:u w:val="none"/>
+        </w:rPr>
+      </w:pPr>
+      <w:r>
+        <w:rPr>
+          <w:rtl w:val="0"/>
+        </w:rPr>
+        <w:t xml:space="preserve">is transitive</w:t>
+      </w:r>
+    </w:p>
+    <w:p>
+      <w:pPr>
+        <w:numPr>
+          <w:ilvl w:val="0"/>
+          <w:numId w:val="6"/>
+        </w:numPr>
+        <w:ind w:left="720" w:hanging="360"/>
+        <w:rPr>
+          <w:u w:val="none"/>
+        </w:rPr>
+      </w:pPr>
+      <w:r>
+        <w:rPr>
+          <w:rtl w:val="0"/>
+        </w:rPr>
+        <w:t xml:space="preserve">for any two atoms A and B and a substitution S,  A &lt;</w:t>
+      </w:r>
+      <w:r>
+        <w:rPr>
+          <w:vertAlign w:val="subscript"/>
+          <w:rtl w:val="0"/>
+        </w:rPr>
+        <w:t xml:space="preserve">A </w:t>
+      </w:r>
+      <w:r>
+        <w:rPr>
+          <w:rtl w:val="0"/>
+        </w:rPr>
+        <w:t xml:space="preserve">B implies {A}S &lt;</w:t>
+      </w:r>
+      <w:r>
+        <w:rPr>
+          <w:vertAlign w:val="subscript"/>
+          <w:rtl w:val="0"/>
+        </w:rPr>
+        <w:t xml:space="preserve">A</w:t>
+      </w:r>
+      <w:r>
+        <w:rPr>
+          <w:rtl w:val="0"/>
+        </w:rPr>
+        <w:t xml:space="preserve"> {B}S</w:t>
+      </w:r>
+    </w:p>
+    <w:p>
+      <w:pPr>
+        <w:rPr/>
+      </w:pPr>
+      <w:r>
+        <w:rPr>
+          <w:rtl w:val="0"/>
+        </w:rPr>
+      </w:r>
+    </w:p>
+    <w:p>
+      <w:pPr>
+        <w:rPr/>
+      </w:pPr>
+      <w:r>
+        <w:rPr>
+          <w:b w:val="1"/>
+          <w:rtl w:val="0"/>
+        </w:rPr>
+        <w:t xml:space="preserve">Definition 27. </w:t>
+      </w:r>
+      <w:r>
+        <w:rPr>
+          <w:rtl w:val="0"/>
+        </w:rPr>
+        <w:t xml:space="preserve">The depth-ordered theorem prover will be working in the same was as the basic theorem prover, with the restriction that we will apply the resolution rule on two clauses C</w:t>
+      </w:r>
+      <w:r>
+        <w:rPr>
+          <w:vertAlign w:val="subscript"/>
+          <w:rtl w:val="0"/>
+        </w:rPr>
+        <w:t xml:space="preserve">1 </w:t>
+      </w:r>
+      <w:r>
+        <w:rPr>
+          <w:rtl w:val="0"/>
+        </w:rPr>
+        <w:t xml:space="preserve">and C</w:t>
+      </w:r>
+      <w:r>
+        <w:rPr>
+          <w:vertAlign w:val="subscript"/>
+          <w:rtl w:val="0"/>
+        </w:rPr>
+        <w:t xml:space="preserve">2</w:t>
+      </w:r>
+      <w:r>
+        <w:rPr>
+          <w:rtl w:val="0"/>
+        </w:rPr>
+        <w:t xml:space="preserve"> only when there is no literal in L in the resolvent C (of C</w:t>
+      </w:r>
+      <w:r>
+        <w:rPr>
+          <w:vertAlign w:val="subscript"/>
+          <w:rtl w:val="0"/>
+        </w:rPr>
+        <w:t xml:space="preserve">1</w:t>
+      </w:r>
+      <w:r>
+        <w:rPr>
+          <w:rtl w:val="0"/>
+        </w:rPr>
+        <w:t xml:space="preserve"> and C</w:t>
+      </w:r>
+      <w:r>
+        <w:rPr>
+          <w:vertAlign w:val="subscript"/>
+          <w:rtl w:val="0"/>
+        </w:rPr>
+        <w:t xml:space="preserve">2</w:t>
+      </w:r>
+      <w:r>
+        <w:rPr>
+          <w:rtl w:val="0"/>
+        </w:rPr>
+        <w:t xml:space="preserve">) such that B &lt;</w:t>
+      </w:r>
+      <w:r>
+        <w:rPr>
+          <w:vertAlign w:val="subscript"/>
+          <w:rtl w:val="0"/>
+        </w:rPr>
+        <w:t xml:space="preserve">A</w:t>
+      </w:r>
+      <w:r>
+        <w:rPr>
+          <w:rtl w:val="0"/>
+        </w:rPr>
+        <w:t xml:space="preserve"> L, where B is the resolved atom of the resolution. [reference to the Leitsch101]</w:t>
+      </w:r>
+    </w:p>
+    <w:p>
+      <w:pPr>
+        <w:rPr/>
+      </w:pPr>
+      <w:r>
+        <w:rPr>
+          <w:rtl w:val="0"/>
+        </w:rPr>
+      </w:r>
+    </w:p>
+    <w:p>
+      <w:pPr>
+        <w:rPr/>
+      </w:pPr>
+      <w:r>
+        <w:rPr>
+          <w:rtl w:val="0"/>
+        </w:rPr>
+        <w:t xml:space="preserve">The depth-ordered resolution is sometimes referred as ordered resolution and it is proved as being complete. [reference https://people.mpi-inf.mpg.de/~hillen/documents/4_OrderedResolution.pdf]</w:t>
       </w:r>
     </w:p>
     <w:p>
@@ -9729,11 +10154,882 @@
     </w:p>
     <w:p>
       <w:pPr>
+        <w:rPr/>
+      </w:pPr>
+      <w:r>
+        <w:rPr>
+          <w:rtl w:val="0"/>
+        </w:rPr>
+        <w:t xml:space="preserve">We will further discuss the two-variable fragment theorem prover. Since this section describes the algorithm at a theoretical level, it could be assumed that wherever references are not in place and the difficulty of (sub-)topics presented exceed the basics of logic, the credits for them are owned by my supervisor. I am mentioning this because even though I have found the same notions in academic papers or books, I understood the best the principles of these notions during the tutorial classes. </w:t>
+      </w:r>
+    </w:p>
+    <w:p>
+      <w:pPr>
+        <w:rPr/>
+      </w:pPr>
+      <w:r>
+        <w:rPr>
+          <w:rtl w:val="0"/>
+        </w:rPr>
+        <w:t xml:space="preserve">For the rest of the next two subsections we will assume that we are given a logic formula in two variables which is going to be passed further as input to the two-variable theorem prover. Moreover, this formula is in the CNF format. </w:t>
+      </w:r>
+    </w:p>
+    <w:p>
+      <w:pPr>
+        <w:rPr/>
+      </w:pPr>
+      <w:r>
+        <w:rPr>
+          <w:rtl w:val="0"/>
+        </w:rPr>
+      </w:r>
+    </w:p>
+    <w:p>
+      <w:pPr>
+        <w:rPr/>
+      </w:pPr>
+      <w:r>
+        <w:rPr>
+          <w:rtl w:val="0"/>
+        </w:rPr>
+        <w:t xml:space="preserve">For the sake of simplicity we could assume as well that the set of variables occurring in our formula is {x, y}.</w:t>
+      </w:r>
+    </w:p>
+    <w:p>
+      <w:pPr>
+        <w:pStyle w:val="Heading3"/>
+        <w:rPr/>
+      </w:pPr>
+      <w:bookmarkStart w:colFirst="0" w:colLast="0" w:name="_xq9n8zjme282" w:id="45"/>
+      <w:bookmarkEnd w:id="45"/>
+      <w:r>
+        <w:rPr>
+          <w:rtl w:val="0"/>
+        </w:rPr>
+        <w:t xml:space="preserve">Without equality</w:t>
+      </w:r>
+    </w:p>
+    <w:p>
+      <w:pPr>
+        <w:rPr/>
+      </w:pPr>
+      <w:r>
+        <w:rPr>
+          <w:rtl w:val="0"/>
+        </w:rPr>
+        <w:t xml:space="preserve">We will start by adding a restriction to the logic formula: for the rest of this subsection, we will assume that it does not contain equality or inequality. We will further revisit the algorithm for the case with equality in the next subsection.</w:t>
+      </w:r>
+    </w:p>
+    <w:p>
+      <w:pPr>
+        <w:rPr/>
+      </w:pPr>
+      <w:r>
+        <w:rPr>
+          <w:rtl w:val="0"/>
+        </w:rPr>
+      </w:r>
+    </w:p>
+    <w:p>
+      <w:pPr>
+        <w:rPr/>
+      </w:pPr>
+      <w:r>
+        <w:rPr>
+          <w:rtl w:val="0"/>
+        </w:rPr>
+        <w:t xml:space="preserve">With the risk of breaking the consistency, we will be labeling the steps of the algorithm this time, in order to make it easier to revisit for the case with equality:</w:t>
+      </w:r>
+    </w:p>
+    <w:p>
+      <w:pPr>
+        <w:numPr>
+          <w:ilvl w:val="0"/>
+          <w:numId w:val="4"/>
+        </w:numPr>
+        <w:ind w:left="720" w:hanging="360"/>
+        <w:rPr>
+          <w:u w:val="none"/>
+        </w:rPr>
+      </w:pPr>
+      <w:r>
+        <w:rPr>
+          <w:rtl w:val="0"/>
+        </w:rPr>
+        <w:t xml:space="preserve">We are going to execute the depth-ordered resolution on our formula, </w:t>
+      </w:r>
+      <w:r>
+        <w:rPr>
+          <w:u w:val="single"/>
+          <w:rtl w:val="0"/>
+        </w:rPr>
+        <w:t xml:space="preserve">only</w:t>
+      </w:r>
+      <w:r>
+        <w:rPr>
+          <w:rtl w:val="0"/>
+        </w:rPr>
+        <w:t xml:space="preserve"> on the literals involving exactly two variables. That is, the resolved atom will always have exactly two different variables.</w:t>
+      </w:r>
+      <w:r>
+        <w:rPr>
+          <w:rtl w:val="0"/>
+        </w:rPr>
+        <w:t xml:space="preserve"> </w:t>
+      </w:r>
+    </w:p>
+    <w:p>
+      <w:pPr>
+        <w:numPr>
+          <w:ilvl w:val="1"/>
+          <w:numId w:val="4"/>
+        </w:numPr>
+        <w:ind w:left="1440" w:hanging="360"/>
+        <w:rPr>
+          <w:u w:val="none"/>
+        </w:rPr>
+      </w:pPr>
+      <w:r>
+        <w:rPr>
+          <w:rtl w:val="0"/>
+        </w:rPr>
+        <w:t xml:space="preserve">If the empty clause is derived, this means that our formula is satisfiable.</w:t>
+      </w:r>
+    </w:p>
+    <w:p>
+      <w:pPr>
+        <w:numPr>
+          <w:ilvl w:val="1"/>
+          <w:numId w:val="4"/>
+        </w:numPr>
+        <w:ind w:left="1440" w:hanging="360"/>
+        <w:rPr>
+          <w:u w:val="none"/>
+        </w:rPr>
+      </w:pPr>
+      <w:r>
+        <w:rPr>
+          <w:rtl w:val="0"/>
+        </w:rPr>
+        <w:t xml:space="preserve">Otherwise, the algorithm should halt by saturation, since we use the ordered resolution.</w:t>
+      </w:r>
+    </w:p>
+    <w:p>
+      <w:pPr>
+        <w:numPr>
+          <w:ilvl w:val="0"/>
+          <w:numId w:val="4"/>
+        </w:numPr>
+        <w:ind w:left="720" w:hanging="360"/>
+        <w:rPr>
+          <w:u w:val="none"/>
+        </w:rPr>
+      </w:pPr>
+      <w:r>
+        <w:rPr>
+          <w:rtl w:val="0"/>
+        </w:rPr>
+        <w:t xml:space="preserve">If the algorithm did saturate then we will be left with a set of clauses. From them, we could safely dispose of all of the clauses containing literals in exactly two variables.</w:t>
+      </w:r>
+    </w:p>
+    <w:p>
+      <w:pPr>
+        <w:numPr>
+          <w:ilvl w:val="0"/>
+          <w:numId w:val="4"/>
+        </w:numPr>
+        <w:ind w:left="720" w:hanging="360"/>
+        <w:rPr>
+          <w:u w:val="none"/>
+        </w:rPr>
+      </w:pPr>
+      <w:r>
+        <w:rPr>
+          <w:rtl w:val="0"/>
+        </w:rPr>
+        <w:t xml:space="preserve">Now we are left with a set of clauses with the following property: if we would group each clause on the set of distinct variables it is having, the maximum number of groups we would get per clause would be three. This is because we can have in the worst case the group corresponding to the:</w:t>
+      </w:r>
+    </w:p>
+    <w:p>
+      <w:pPr>
+        <w:numPr>
+          <w:ilvl w:val="1"/>
+          <w:numId w:val="4"/>
+        </w:numPr>
+        <w:ind w:left="1440" w:hanging="360"/>
+        <w:rPr>
+          <w:u w:val="none"/>
+        </w:rPr>
+      </w:pPr>
+      <w:r>
+        <w:rPr>
+          <w:rtl w:val="0"/>
+        </w:rPr>
+        <w:t xml:space="preserve">empty set (i.e. all of the literals in this group do not hold variables; they are ground instances as they are sometimes referred)</w:t>
+      </w:r>
+    </w:p>
+    <w:p>
+      <w:pPr>
+        <w:numPr>
+          <w:ilvl w:val="1"/>
+          <w:numId w:val="4"/>
+        </w:numPr>
+        <w:ind w:left="1440" w:hanging="360"/>
+        <w:rPr>
+          <w:u w:val="none"/>
+        </w:rPr>
+      </w:pPr>
+      <w:r>
+        <w:rPr>
+          <w:rtl w:val="0"/>
+        </w:rPr>
+        <w:t xml:space="preserve">the set {x}</w:t>
+      </w:r>
+    </w:p>
+    <w:p>
+      <w:pPr>
+        <w:numPr>
+          <w:ilvl w:val="1"/>
+          <w:numId w:val="4"/>
+        </w:numPr>
+        <w:ind w:left="1440" w:hanging="360"/>
+        <w:rPr>
+          <w:u w:val="none"/>
+        </w:rPr>
+      </w:pPr>
+      <w:r>
+        <w:rPr>
+          <w:rtl w:val="0"/>
+        </w:rPr>
+        <w:t xml:space="preserve">the set {y}</w:t>
+      </w:r>
+    </w:p>
+    <w:p>
+      <w:pPr>
+        <w:ind w:left="0" w:firstLine="0"/>
+        <w:rPr/>
+      </w:pPr>
+      <w:r>
+        <w:rPr>
+          <w:rtl w:val="0"/>
+        </w:rPr>
+        <w:tab/>
+        <w:t xml:space="preserve">This whole procedure is referred to in [reference HdN&amp;IPH] as the splitting rule and it </w:t>
+      </w:r>
+    </w:p>
+    <w:p>
+      <w:pPr>
+        <w:ind w:left="720" w:firstLine="0"/>
+        <w:rPr/>
+      </w:pPr>
+      <w:r>
+        <w:rPr>
+          <w:rtl w:val="0"/>
+        </w:rPr>
+        <w:t xml:space="preserve">could be applied on a clause which does not have overlapping variables, which is the case for ours.</w:t>
+      </w:r>
+    </w:p>
+    <w:p>
+      <w:pPr>
+        <w:numPr>
+          <w:ilvl w:val="0"/>
+          <w:numId w:val="4"/>
+        </w:numPr>
+        <w:ind w:left="720" w:hanging="360"/>
+        <w:rPr>
+          <w:u w:val="none"/>
+        </w:rPr>
+      </w:pPr>
+      <w:r>
+        <w:rPr>
+          <w:rtl w:val="0"/>
+        </w:rPr>
+        <w:t xml:space="preserve">Let C be our set of clauses and |C| be the size of it. Further, we will make |C| group choices, one for each clause. In other words, we will build at most 3</w:t>
+      </w:r>
+      <w:r>
+        <w:rPr>
+          <w:vertAlign w:val="superscript"/>
+          <w:rtl w:val="0"/>
+        </w:rPr>
+        <w:t xml:space="preserve">|C|</w:t>
+      </w:r>
+      <w:r>
+        <w:rPr>
+          <w:rtl w:val="0"/>
+        </w:rPr>
+        <w:t xml:space="preserve"> auxiliary sets of clauses containing exactly one group from each clause. We will be then running the depth-ordered theorem prover on each of these auxiliary sets. </w:t>
+      </w:r>
+    </w:p>
+    <w:p>
+      <w:pPr>
+        <w:numPr>
+          <w:ilvl w:val="1"/>
+          <w:numId w:val="4"/>
+        </w:numPr>
+        <w:ind w:left="1440" w:hanging="360"/>
+        <w:rPr>
+          <w:u w:val="none"/>
+        </w:rPr>
+      </w:pPr>
+      <w:r>
+        <w:rPr>
+          <w:rtl w:val="0"/>
+        </w:rPr>
+        <w:t xml:space="preserve">If all of these runs will derive the empty clause, this means that the input formula is unsatisfiable. </w:t>
+      </w:r>
+    </w:p>
+    <w:p>
+      <w:pPr>
+        <w:numPr>
+          <w:ilvl w:val="1"/>
+          <w:numId w:val="4"/>
+        </w:numPr>
+        <w:ind w:left="1440" w:hanging="360"/>
+        <w:rPr>
+          <w:u w:val="none"/>
+        </w:rPr>
+      </w:pPr>
+      <w:r>
+        <w:rPr>
+          <w:rtl w:val="0"/>
+        </w:rPr>
+        <w:t xml:space="preserve">Otherwise, that would imply that the depth-ordered theorem prover halted by saturation on at least one of these auxiliary sets. Hence, the input formula is satisfiable.</w:t>
+      </w:r>
+    </w:p>
+    <w:p>
+      <w:pPr>
+        <w:pStyle w:val="Heading3"/>
+        <w:rPr/>
+      </w:pPr>
+      <w:bookmarkStart w:colFirst="0" w:colLast="0" w:name="_8lahq96r0pgp" w:id="46"/>
+      <w:bookmarkEnd w:id="46"/>
+      <w:r>
+        <w:rPr>
+          <w:rtl w:val="0"/>
+        </w:rPr>
+        <w:t xml:space="preserve">With equality</w:t>
+      </w:r>
+    </w:p>
+    <w:p>
+      <w:pPr>
+        <w:rPr/>
+      </w:pPr>
+      <w:r>
+        <w:rPr>
+          <w:rtl w:val="0"/>
+        </w:rPr>
+        <w:t xml:space="preserve">Before revisiting the algorithm above, we will have to detail how to deal with:</w:t>
+      </w:r>
+    </w:p>
+    <w:p>
+      <w:pPr>
+        <w:numPr>
+          <w:ilvl w:val="0"/>
+          <w:numId w:val="7"/>
+        </w:numPr>
+        <w:ind w:left="720" w:hanging="360"/>
+        <w:rPr>
+          <w:u w:val="none"/>
+        </w:rPr>
+      </w:pPr>
+      <w:r>
+        <w:rPr>
+          <w:rtl w:val="0"/>
+        </w:rPr>
+        <w:t xml:space="preserve">the equality</w:t>
+      </w:r>
+    </w:p>
+    <w:p>
+      <w:pPr>
+        <w:numPr>
+          <w:ilvl w:val="1"/>
+          <w:numId w:val="7"/>
+        </w:numPr>
+        <w:ind w:left="1440" w:hanging="360"/>
+        <w:rPr>
+          <w:u w:val="none"/>
+        </w:rPr>
+      </w:pPr>
+      <w:r>
+        <w:rPr>
+          <w:rtl w:val="0"/>
+        </w:rPr>
+        <w:t xml:space="preserve">dealing with the equality operator is trivial in our case, since we can just replace the equality operator with a special predicate of arity two called “Equality”</w:t>
+      </w:r>
+    </w:p>
+    <w:p>
+      <w:pPr>
+        <w:numPr>
+          <w:ilvl w:val="1"/>
+          <w:numId w:val="7"/>
+        </w:numPr>
+        <w:ind w:left="1440" w:hanging="360"/>
+        <w:rPr>
+          <w:u w:val="none"/>
+        </w:rPr>
+      </w:pPr>
+      <w:r>
+        <w:rPr>
+          <w:rtl w:val="0"/>
+        </w:rPr>
+        <w:t xml:space="preserve">in case the equality operator occurs multiple times, all of these occurrences will be replaced by the </w:t>
+      </w:r>
+      <w:r>
+        <w:rPr>
+          <w:u w:val="single"/>
+          <w:rtl w:val="0"/>
+        </w:rPr>
+        <w:t xml:space="preserve">same</w:t>
+      </w:r>
+      <w:r>
+        <w:rPr>
+          <w:rtl w:val="0"/>
+        </w:rPr>
+        <w:t xml:space="preserve"> predicate called “Equality”</w:t>
+      </w:r>
+    </w:p>
+    <w:p>
+      <w:pPr>
+        <w:numPr>
+          <w:ilvl w:val="0"/>
+          <w:numId w:val="7"/>
+        </w:numPr>
+        <w:ind w:left="720" w:hanging="360"/>
+        <w:rPr>
+          <w:u w:val="none"/>
+        </w:rPr>
+      </w:pPr>
+      <w:r>
+        <w:rPr>
+          <w:rtl w:val="0"/>
+        </w:rPr>
+        <w:t xml:space="preserve">the inequality</w:t>
+      </w:r>
+    </w:p>
+    <w:p>
+      <w:pPr>
+        <w:numPr>
+          <w:ilvl w:val="1"/>
+          <w:numId w:val="7"/>
+        </w:numPr>
+        <w:ind w:left="1440" w:hanging="360"/>
+        <w:rPr>
+          <w:u w:val="none"/>
+        </w:rPr>
+      </w:pPr>
+      <w:r>
+        <w:rPr>
+          <w:rtl w:val="0"/>
+        </w:rPr>
+        <w:t xml:space="preserve">dealing with the equality could be seen as a fairly similar process as dealing with equality with the mention that we will replace the inequality operator with a brand-new predicate of arity two called “Inequality”</w:t>
+      </w:r>
+    </w:p>
+    <w:p>
+      <w:pPr>
+        <w:numPr>
+          <w:ilvl w:val="2"/>
+          <w:numId w:val="7"/>
+        </w:numPr>
+        <w:ind w:left="2160" w:hanging="360"/>
+        <w:rPr>
+          <w:u w:val="none"/>
+        </w:rPr>
+      </w:pPr>
+      <w:r>
+        <w:rPr>
+          <w:rtl w:val="0"/>
+        </w:rPr>
+        <w:t xml:space="preserve">as in the case of equality, different occurrences of the inequality will be mapped to the same predicate called “Inequality”</w:t>
+      </w:r>
+    </w:p>
+    <w:p>
+      <w:pPr>
+        <w:numPr>
+          <w:ilvl w:val="1"/>
+          <w:numId w:val="7"/>
+        </w:numPr>
+        <w:ind w:left="1440" w:hanging="360"/>
+        <w:rPr>
+          <w:u w:val="none"/>
+        </w:rPr>
+      </w:pPr>
+      <w:r>
+        <w:rPr>
+          <w:rFonts w:ascii="Arial Unicode MS" w:cs="Arial Unicode MS" w:eastAsia="Arial Unicode MS" w:hAnsi="Arial Unicode MS"/>
+          <w:rtl w:val="0"/>
+        </w:rPr>
+        <w:t xml:space="preserve">in order to preserve the logical equivalence, we will have also to add a new clause in one variable containing the negated “Inequality” predicate to our CNF (i.e.ㄱInequality(x, x) has to be true)</w:t>
+      </w:r>
+    </w:p>
+    <w:p>
+      <w:pPr>
+        <w:rPr/>
+      </w:pPr>
+      <w:r>
+        <w:rPr>
+          <w:rtl w:val="0"/>
+        </w:rPr>
+      </w:r>
+    </w:p>
+    <w:p>
+      <w:pPr>
+        <w:rPr/>
+      </w:pPr>
+      <w:r>
+        <w:rPr>
+          <w:rtl w:val="0"/>
+        </w:rPr>
+        <w:t xml:space="preserve">We could treat the “Inequality” like any other predicate in our set of clauses from now on, but we will further have to expand the “Equality” in our algorithm.</w:t>
+      </w:r>
+    </w:p>
+    <w:p>
+      <w:pPr>
+        <w:rPr/>
+      </w:pPr>
+      <w:r>
+        <w:rPr>
+          <w:rtl w:val="0"/>
+        </w:rPr>
+      </w:r>
+    </w:p>
+    <w:p>
+      <w:pPr>
+        <w:rPr/>
+      </w:pPr>
+      <w:r>
+        <w:rPr>
+          <w:rtl w:val="0"/>
+        </w:rPr>
+        <w:t xml:space="preserve">After we have set how to deal with these two operators, we can revisit the algorithm by mentioning the changes we need to make:</w:t>
+      </w:r>
+    </w:p>
+    <w:p>
+      <w:pPr>
+        <w:numPr>
+          <w:ilvl w:val="0"/>
+          <w:numId w:val="2"/>
+        </w:numPr>
+        <w:ind w:left="720" w:hanging="360"/>
+        <w:rPr>
+          <w:u w:val="none"/>
+        </w:rPr>
+      </w:pPr>
+      <w:r>
+        <w:rPr>
+          <w:rtl w:val="0"/>
+        </w:rPr>
+        <w:t xml:space="preserve">Step 1 will now be doing resolution on literals involving exactly two variables, which are not the “Equality”.</w:t>
+      </w:r>
+    </w:p>
+    <w:p>
+      <w:pPr>
+        <w:numPr>
+          <w:ilvl w:val="0"/>
+          <w:numId w:val="2"/>
+        </w:numPr>
+        <w:ind w:left="720" w:hanging="360"/>
+        <w:rPr>
+          <w:u w:val="none"/>
+        </w:rPr>
+      </w:pPr>
+      <w:r>
+        <w:rPr>
+          <w:rtl w:val="0"/>
+        </w:rPr>
+        <w:t xml:space="preserve">Step 2 will now dispose of all clauses containing literals different from the “Equality” which are in exactly two variables.</w:t>
+      </w:r>
+    </w:p>
+    <w:p>
+      <w:pPr>
+        <w:numPr>
+          <w:ilvl w:val="0"/>
+          <w:numId w:val="2"/>
+        </w:numPr>
+        <w:ind w:left="720" w:hanging="360"/>
+        <w:rPr>
+          <w:u w:val="none"/>
+        </w:rPr>
+      </w:pPr>
+      <w:r>
+        <w:rPr>
+          <w:rtl w:val="0"/>
+        </w:rPr>
+        <w:t xml:space="preserve">Before proceeding to step 3, we have to expand the equality in the same way as it is described in the Lemma 5 and Lemma 6 in [reference HdN&amp;IPH]. We will present the high-level idea of this expansion letting the group of the ground instances aside:</w:t>
+      </w:r>
+    </w:p>
+    <w:p>
+      <w:pPr>
+        <w:numPr>
+          <w:ilvl w:val="1"/>
+          <w:numId w:val="2"/>
+        </w:numPr>
+        <w:ind w:left="1440" w:hanging="360"/>
+        <w:rPr>
+          <w:u w:val="none"/>
+        </w:rPr>
+      </w:pPr>
+      <w:r>
+        <w:rPr>
+          <w:rtl w:val="0"/>
+        </w:rPr>
+        <w:t xml:space="preserve">Let R an arbitrary clause in two variables from our set of clauses, containing equality. We will define T(x) as being all of the subformulas in variable x from R and U(y) being all of the subformulas in variable y from R. Hence, we can write R the following way:</w:t>
+      </w:r>
+    </w:p>
+    <w:p>
+      <w:pPr>
+        <w:ind w:left="2160" w:firstLine="0"/>
+        <w:rPr/>
+      </w:pPr>
+      <w:r>
+        <w:rPr>
+          <w:rtl w:val="0"/>
+        </w:rPr>
+      </w:r>
+    </w:p>
+    <w:p>
+      <w:pPr>
+        <w:ind w:left="2160" w:firstLine="720"/>
+        <w:jc w:val="center"/>
+        <w:rPr>
+          <w:sz w:val="32"/>
+          <w:szCs w:val="32"/>
+        </w:rPr>
+      </w:pPr>
+      <w:r>
+        <w:rPr>
+          <w:rtl w:val="0"/>
+        </w:rPr>
+        <w:t xml:space="preserve"> </w:t>
+      </w:r>
+      <w:r>
+        <w:rPr>
+          <w:rFonts w:ascii="Arial Unicode MS" w:cs="Arial Unicode MS" w:eastAsia="Arial Unicode MS" w:hAnsi="Arial Unicode MS"/>
+          <w:sz w:val="32"/>
+          <w:szCs w:val="32"/>
+          <w:rtl w:val="0"/>
+        </w:rPr>
+        <w:t xml:space="preserve">∀x∀y(T(x) ∨ U(y) ∨ x=y)</w:t>
+      </w:r>
+    </w:p>
+    <w:p>
+      <w:pPr>
+        <w:ind w:left="2160" w:firstLine="720"/>
+        <w:rPr>
+          <w:sz w:val="32"/>
+          <w:szCs w:val="32"/>
+        </w:rPr>
+      </w:pPr>
+      <w:r>
+        <w:rPr>
+          <w:rtl w:val="0"/>
+        </w:rPr>
+      </w:r>
+    </w:p>
+    <w:p>
+      <w:pPr>
+        <w:ind w:left="720" w:firstLine="720"/>
+        <w:rPr/>
+      </w:pPr>
+      <w:r>
+        <w:rPr>
+          <w:rtl w:val="0"/>
+        </w:rPr>
+        <w:t xml:space="preserve">The aforementioned formula is logically equivalent with the following:</w:t>
+      </w:r>
+    </w:p>
+    <w:p>
+      <w:pPr>
+        <w:ind w:left="2880" w:firstLine="0"/>
+        <w:rPr/>
+      </w:pPr>
+      <w:r>
+        <w:rPr>
+          <w:rtl w:val="0"/>
+        </w:rPr>
+      </w:r>
+    </w:p>
+    <w:p>
+      <w:pPr>
+        <w:ind w:left="1440" w:firstLine="0"/>
+        <w:jc w:val="center"/>
+        <w:rPr>
+          <w:sz w:val="32"/>
+          <w:szCs w:val="32"/>
+        </w:rPr>
+      </w:pPr>
+      <w:r>
+        <w:rPr>
+          <w:rFonts w:ascii="Arial Unicode MS" w:cs="Arial Unicode MS" w:eastAsia="Arial Unicode MS" w:hAnsi="Arial Unicode MS"/>
+          <w:sz w:val="32"/>
+          <w:szCs w:val="32"/>
+          <w:rtl w:val="0"/>
+        </w:rPr>
+        <w:t xml:space="preserve">    ∀xT(x) ∨ ∀yU(y) ∨ (∃!x ㄱT(x) ∧ ∀x(T(x) ⇔ U(y)))</w:t>
+      </w:r>
+    </w:p>
+    <w:p>
+      <w:pPr>
+        <w:ind w:left="1440" w:firstLine="0"/>
+        <w:rPr/>
+      </w:pPr>
+      <w:r>
+        <w:rPr>
+          <w:rtl w:val="0"/>
+        </w:rPr>
+      </w:r>
+    </w:p>
+    <w:p>
+      <w:pPr>
+        <w:ind w:left="1440" w:firstLine="0"/>
+        <w:rPr/>
+      </w:pPr>
+      <w:r>
+        <w:rPr>
+          <w:rtl w:val="0"/>
+        </w:rPr>
+        <w:t xml:space="preserve">For the following formula</w:t>
+      </w:r>
+    </w:p>
+    <w:p>
+      <w:pPr>
+        <w:ind w:left="1440" w:firstLine="0"/>
+        <w:rPr/>
+      </w:pPr>
+      <w:r>
+        <w:rPr>
+          <w:rtl w:val="0"/>
+        </w:rPr>
+      </w:r>
+    </w:p>
+    <w:p>
+      <w:pPr>
+        <w:ind w:left="1440" w:firstLine="0"/>
+        <w:jc w:val="center"/>
+        <w:rPr>
+          <w:sz w:val="32"/>
+          <w:szCs w:val="32"/>
+        </w:rPr>
+      </w:pPr>
+      <w:r>
+        <w:rPr>
+          <w:rtl w:val="0"/>
+        </w:rPr>
+        <w:tab/>
+      </w:r>
+      <w:r>
+        <w:rPr>
+          <w:rFonts w:ascii="Arial Unicode MS" w:cs="Arial Unicode MS" w:eastAsia="Arial Unicode MS" w:hAnsi="Arial Unicode MS"/>
+          <w:sz w:val="32"/>
+          <w:szCs w:val="32"/>
+          <w:rtl w:val="0"/>
+        </w:rPr>
+        <w:t xml:space="preserve">∃!x T(x)</w:t>
+      </w:r>
+    </w:p>
+    <w:p>
+      <w:pPr>
+        <w:ind w:left="1440" w:firstLine="0"/>
+        <w:rPr/>
+      </w:pPr>
+      <w:r>
+        <w:rPr>
+          <w:rtl w:val="0"/>
+        </w:rPr>
+      </w:r>
+    </w:p>
+    <w:p>
+      <w:pPr>
+        <w:ind w:left="1440" w:firstLine="0"/>
+        <w:rPr/>
+      </w:pPr>
+      <w:r>
+        <w:rPr>
+          <w:rtl w:val="0"/>
+        </w:rPr>
+        <w:t xml:space="preserve">there exists as well the following logical equivalence</w:t>
+      </w:r>
+    </w:p>
+    <w:p>
+      <w:pPr>
+        <w:ind w:left="1440" w:firstLine="0"/>
+        <w:rPr/>
+      </w:pPr>
+      <w:r>
+        <w:rPr>
+          <w:rtl w:val="0"/>
+        </w:rPr>
+      </w:r>
+    </w:p>
+    <w:p>
+      <w:pPr>
+        <w:ind w:left="1440" w:firstLine="0"/>
+        <w:jc w:val="center"/>
+        <w:rPr>
+          <w:sz w:val="32"/>
+          <w:szCs w:val="32"/>
+        </w:rPr>
+      </w:pPr>
+      <w:r>
+        <w:rPr>
+          <w:rtl w:val="0"/>
+        </w:rPr>
+        <w:tab/>
+      </w:r>
+      <w:r>
+        <w:rPr>
+          <w:rFonts w:ascii="Arial Unicode MS" w:cs="Arial Unicode MS" w:eastAsia="Arial Unicode MS" w:hAnsi="Arial Unicode MS"/>
+          <w:sz w:val="32"/>
+          <w:szCs w:val="32"/>
+          <w:rtl w:val="0"/>
+        </w:rPr>
+        <w:t xml:space="preserve">∃x(T(x) ∧ ∀y(T(x) ⇒ x = y))</w:t>
+      </w:r>
+    </w:p>
+    <w:p>
+      <w:pPr>
+        <w:ind w:left="1440" w:firstLine="0"/>
+        <w:rPr>
+          <w:sz w:val="20"/>
+          <w:szCs w:val="20"/>
+        </w:rPr>
+      </w:pPr>
+      <w:r>
+        <w:rPr>
+          <w:rtl w:val="0"/>
+        </w:rPr>
+      </w:r>
+    </w:p>
+    <w:p>
+      <w:pPr>
+        <w:ind w:left="0" w:firstLine="0"/>
+        <w:rPr/>
+      </w:pPr>
+      <w:r>
+        <w:rPr>
+          <w:rtl w:val="0"/>
+        </w:rPr>
+        <w:tab/>
+      </w:r>
+    </w:p>
+    <w:p>
+      <w:pPr>
+        <w:ind w:left="0" w:firstLine="0"/>
+        <w:rPr/>
+      </w:pPr>
+      <w:r>
+        <w:rPr>
+          <w:rtl w:val="0"/>
+        </w:rPr>
+        <w:tab/>
+      </w:r>
+    </w:p>
+    <w:p>
+      <w:pPr>
         <w:pStyle w:val="Heading1"/>
         <w:rPr/>
       </w:pPr>
-      <w:bookmarkStart w:colFirst="0" w:colLast="0" w:name="_xxpev9n2lwjw" w:id="45"/>
-      <w:bookmarkEnd w:id="45"/>
+      <w:bookmarkStart w:colFirst="0" w:colLast="0" w:name="_xxpev9n2lwjw" w:id="47"/>
+      <w:bookmarkEnd w:id="47"/>
       <w:r>
         <w:rPr>
           <w:rtl w:val="0"/>
@@ -9766,8 +11062,8 @@
         <w:pStyle w:val="Heading1"/>
         <w:rPr/>
       </w:pPr>
-      <w:bookmarkStart w:colFirst="0" w:colLast="0" w:name="_gfjtingyzhcz" w:id="46"/>
-      <w:bookmarkEnd w:id="46"/>
+      <w:bookmarkStart w:colFirst="0" w:colLast="0" w:name="_gfjtingyzhcz" w:id="48"/>
+      <w:bookmarkEnd w:id="48"/>
       <w:r>
         <w:rPr>
           <w:rtl w:val="0"/>
@@ -9780,8 +11076,8 @@
         <w:pStyle w:val="Heading2"/>
         <w:rPr/>
       </w:pPr>
-      <w:bookmarkStart w:colFirst="0" w:colLast="0" w:name="_l1vcfc3nbwqf" w:id="47"/>
-      <w:bookmarkEnd w:id="47"/>
+      <w:bookmarkStart w:colFirst="0" w:colLast="0" w:name="_l1vcfc3nbwqf" w:id="49"/>
+      <w:bookmarkEnd w:id="49"/>
       <w:r>
         <w:rPr>
           <w:rtl w:val="0"/>
@@ -9794,8 +11090,8 @@
         <w:pStyle w:val="Heading2"/>
         <w:rPr/>
       </w:pPr>
-      <w:bookmarkStart w:colFirst="0" w:colLast="0" w:name="_d5si54q21z42" w:id="48"/>
-      <w:bookmarkEnd w:id="48"/>
+      <w:bookmarkStart w:colFirst="0" w:colLast="0" w:name="_d5si54q21z42" w:id="50"/>
+      <w:bookmarkEnd w:id="50"/>
       <w:r>
         <w:rPr>
           <w:rtl w:val="0"/>
@@ -9819,8 +11115,8 @@
         <w:pStyle w:val="Heading3"/>
         <w:rPr/>
       </w:pPr>
-      <w:bookmarkStart w:colFirst="0" w:colLast="0" w:name="_cn3wt633rot0" w:id="49"/>
-      <w:bookmarkEnd w:id="49"/>
+      <w:bookmarkStart w:colFirst="0" w:colLast="0" w:name="_cn3wt633rot0" w:id="51"/>
+      <w:bookmarkEnd w:id="51"/>
       <w:r>
         <w:rPr>
           <w:rtl w:val="0"/>
@@ -9833,8 +11129,8 @@
         <w:pStyle w:val="Heading3"/>
         <w:rPr/>
       </w:pPr>
-      <w:bookmarkStart w:colFirst="0" w:colLast="0" w:name="_l6i6odkebjow" w:id="50"/>
-      <w:bookmarkEnd w:id="50"/>
+      <w:bookmarkStart w:colFirst="0" w:colLast="0" w:name="_l6i6odkebjow" w:id="52"/>
+      <w:bookmarkEnd w:id="52"/>
       <w:r>
         <w:rPr>
           <w:rtl w:val="0"/>
@@ -9847,8 +11143,8 @@
         <w:pStyle w:val="Heading2"/>
         <w:rPr/>
       </w:pPr>
-      <w:bookmarkStart w:colFirst="0" w:colLast="0" w:name="_e3c2dgf365go" w:id="51"/>
-      <w:bookmarkEnd w:id="51"/>
+      <w:bookmarkStart w:colFirst="0" w:colLast="0" w:name="_e3c2dgf365go" w:id="53"/>
+      <w:bookmarkEnd w:id="53"/>
       <w:r>
         <w:rPr>
           <w:rtl w:val="0"/>
@@ -9861,8 +11157,8 @@
         <w:pStyle w:val="Heading3"/>
         <w:rPr/>
       </w:pPr>
-      <w:bookmarkStart w:colFirst="0" w:colLast="0" w:name="_vrbua8pgemx8" w:id="52"/>
-      <w:bookmarkEnd w:id="52"/>
+      <w:bookmarkStart w:colFirst="0" w:colLast="0" w:name="_vrbua8pgemx8" w:id="54"/>
+      <w:bookmarkEnd w:id="54"/>
       <w:r>
         <w:rPr>
           <w:rtl w:val="0"/>
@@ -9875,8 +11171,8 @@
         <w:pStyle w:val="Heading3"/>
         <w:rPr/>
       </w:pPr>
-      <w:bookmarkStart w:colFirst="0" w:colLast="0" w:name="_oja1m8ihg9eo" w:id="53"/>
-      <w:bookmarkEnd w:id="53"/>
+      <w:bookmarkStart w:colFirst="0" w:colLast="0" w:name="_oja1m8ihg9eo" w:id="55"/>
+      <w:bookmarkEnd w:id="55"/>
       <w:r>
         <w:rPr>
           <w:rtl w:val="0"/>
@@ -9889,8 +11185,8 @@
         <w:pStyle w:val="Heading3"/>
         <w:rPr/>
       </w:pPr>
-      <w:bookmarkStart w:colFirst="0" w:colLast="0" w:name="_ebd5oqbkz1ac" w:id="54"/>
-      <w:bookmarkEnd w:id="54"/>
+      <w:bookmarkStart w:colFirst="0" w:colLast="0" w:name="_ebd5oqbkz1ac" w:id="56"/>
+      <w:bookmarkEnd w:id="56"/>
       <w:r>
         <w:rPr>
           <w:rtl w:val="0"/>
@@ -9903,8 +11199,8 @@
         <w:pStyle w:val="Heading3"/>
         <w:rPr/>
       </w:pPr>
-      <w:bookmarkStart w:colFirst="0" w:colLast="0" w:name="_hfjgzsolr963" w:id="55"/>
-      <w:bookmarkEnd w:id="55"/>
+      <w:bookmarkStart w:colFirst="0" w:colLast="0" w:name="_hfjgzsolr963" w:id="57"/>
+      <w:bookmarkEnd w:id="57"/>
       <w:r>
         <w:rPr>
           <w:rtl w:val="0"/>
@@ -9917,8 +11213,8 @@
         <w:pStyle w:val="Heading3"/>
         <w:rPr/>
       </w:pPr>
-      <w:bookmarkStart w:colFirst="0" w:colLast="0" w:name="_9xc26xr5lcjq" w:id="56"/>
-      <w:bookmarkEnd w:id="56"/>
+      <w:bookmarkStart w:colFirst="0" w:colLast="0" w:name="_9xc26xr5lcjq" w:id="58"/>
+      <w:bookmarkEnd w:id="58"/>
       <w:r>
         <w:rPr>
           <w:rtl w:val="0"/>
@@ -9931,8 +11227,8 @@
         <w:pStyle w:val="Heading3"/>
         <w:rPr/>
       </w:pPr>
-      <w:bookmarkStart w:colFirst="0" w:colLast="0" w:name="_bxgow04gybs6" w:id="57"/>
-      <w:bookmarkEnd w:id="57"/>
+      <w:bookmarkStart w:colFirst="0" w:colLast="0" w:name="_bxgow04gybs6" w:id="59"/>
+      <w:bookmarkEnd w:id="59"/>
       <w:r>
         <w:rPr>
           <w:rtl w:val="0"/>
@@ -9945,8 +11241,8 @@
         <w:pStyle w:val="Heading2"/>
         <w:rPr/>
       </w:pPr>
-      <w:bookmarkStart w:colFirst="0" w:colLast="0" w:name="_61zrhg2p0mft" w:id="58"/>
-      <w:bookmarkEnd w:id="58"/>
+      <w:bookmarkStart w:colFirst="0" w:colLast="0" w:name="_61zrhg2p0mft" w:id="60"/>
+      <w:bookmarkEnd w:id="60"/>
       <w:r>
         <w:rPr>
           <w:rtl w:val="0"/>
@@ -9959,8 +11255,8 @@
         <w:pStyle w:val="Heading3"/>
         <w:rPr/>
       </w:pPr>
-      <w:bookmarkStart w:colFirst="0" w:colLast="0" w:name="_apo4ra7ygpa6" w:id="59"/>
-      <w:bookmarkEnd w:id="59"/>
+      <w:bookmarkStart w:colFirst="0" w:colLast="0" w:name="_apo4ra7ygpa6" w:id="61"/>
+      <w:bookmarkEnd w:id="61"/>
       <w:r>
         <w:rPr>
           <w:rtl w:val="0"/>
@@ -9973,8 +11269,8 @@
         <w:pStyle w:val="Heading3"/>
         <w:rPr/>
       </w:pPr>
-      <w:bookmarkStart w:colFirst="0" w:colLast="0" w:name="_5shpuwpg832v" w:id="60"/>
-      <w:bookmarkEnd w:id="60"/>
+      <w:bookmarkStart w:colFirst="0" w:colLast="0" w:name="_5shpuwpg832v" w:id="62"/>
+      <w:bookmarkEnd w:id="62"/>
       <w:r>
         <w:rPr>
           <w:rtl w:val="0"/>
@@ -9987,8 +11283,8 @@
         <w:pStyle w:val="Heading4"/>
         <w:rPr/>
       </w:pPr>
-      <w:bookmarkStart w:colFirst="0" w:colLast="0" w:name="_gjbi0aoldqn4" w:id="61"/>
-      <w:bookmarkEnd w:id="61"/>
+      <w:bookmarkStart w:colFirst="0" w:colLast="0" w:name="_gjbi0aoldqn4" w:id="63"/>
+      <w:bookmarkEnd w:id="63"/>
       <w:r>
         <w:rPr>
           <w:rtl w:val="0"/>
@@ -10001,8 +11297,8 @@
         <w:pStyle w:val="Heading4"/>
         <w:rPr/>
       </w:pPr>
-      <w:bookmarkStart w:colFirst="0" w:colLast="0" w:name="_s1hwhpfhlpg6" w:id="62"/>
-      <w:bookmarkEnd w:id="62"/>
+      <w:bookmarkStart w:colFirst="0" w:colLast="0" w:name="_s1hwhpfhlpg6" w:id="64"/>
+      <w:bookmarkEnd w:id="64"/>
       <w:r>
         <w:rPr>
           <w:rtl w:val="0"/>
@@ -10015,8 +11311,8 @@
         <w:pStyle w:val="Heading3"/>
         <w:rPr/>
       </w:pPr>
-      <w:bookmarkStart w:colFirst="0" w:colLast="0" w:name="_kqflx93o42gg" w:id="63"/>
-      <w:bookmarkEnd w:id="63"/>
+      <w:bookmarkStart w:colFirst="0" w:colLast="0" w:name="_kqflx93o42gg" w:id="65"/>
+      <w:bookmarkEnd w:id="65"/>
       <w:r>
         <w:rPr>
           <w:rtl w:val="0"/>
@@ -10029,8 +11325,8 @@
         <w:pStyle w:val="Heading3"/>
         <w:rPr/>
       </w:pPr>
-      <w:bookmarkStart w:colFirst="0" w:colLast="0" w:name="_2qdj0scw4dg3" w:id="64"/>
-      <w:bookmarkEnd w:id="64"/>
+      <w:bookmarkStart w:colFirst="0" w:colLast="0" w:name="_2qdj0scw4dg3" w:id="66"/>
+      <w:bookmarkEnd w:id="66"/>
       <w:r>
         <w:rPr>
           <w:rtl w:val="0"/>
@@ -10043,8 +11339,8 @@
         <w:pStyle w:val="Heading4"/>
         <w:rPr/>
       </w:pPr>
-      <w:bookmarkStart w:colFirst="0" w:colLast="0" w:name="_wmmcmnyjbk25" w:id="65"/>
-      <w:bookmarkEnd w:id="65"/>
+      <w:bookmarkStart w:colFirst="0" w:colLast="0" w:name="_wmmcmnyjbk25" w:id="67"/>
+      <w:bookmarkEnd w:id="67"/>
       <w:r>
         <w:rPr>
           <w:rtl w:val="0"/>
@@ -10057,8 +11353,8 @@
         <w:pStyle w:val="Heading4"/>
         <w:rPr/>
       </w:pPr>
-      <w:bookmarkStart w:colFirst="0" w:colLast="0" w:name="_e5cregib9bw3" w:id="66"/>
-      <w:bookmarkEnd w:id="66"/>
+      <w:bookmarkStart w:colFirst="0" w:colLast="0" w:name="_e5cregib9bw3" w:id="68"/>
+      <w:bookmarkEnd w:id="68"/>
       <w:r>
         <w:rPr>
           <w:rtl w:val="0"/>
@@ -10071,8 +11367,8 @@
         <w:pStyle w:val="Heading1"/>
         <w:rPr/>
       </w:pPr>
-      <w:bookmarkStart w:colFirst="0" w:colLast="0" w:name="_wb83b0x8anmn" w:id="67"/>
-      <w:bookmarkEnd w:id="67"/>
+      <w:bookmarkStart w:colFirst="0" w:colLast="0" w:name="_wb83b0x8anmn" w:id="69"/>
+      <w:bookmarkEnd w:id="69"/>
       <w:r>
         <w:rPr>
           <w:rtl w:val="0"/>
@@ -10085,8 +11381,8 @@
         <w:pStyle w:val="Heading2"/>
         <w:rPr/>
       </w:pPr>
-      <w:bookmarkStart w:colFirst="0" w:colLast="0" w:name="_xmp6tw7l5j9v" w:id="68"/>
-      <w:bookmarkEnd w:id="68"/>
+      <w:bookmarkStart w:colFirst="0" w:colLast="0" w:name="_xmp6tw7l5j9v" w:id="70"/>
+      <w:bookmarkEnd w:id="70"/>
       <w:r>
         <w:rPr>
           <w:rtl w:val="0"/>
@@ -10099,8 +11395,8 @@
         <w:pStyle w:val="Heading2"/>
         <w:rPr/>
       </w:pPr>
-      <w:bookmarkStart w:colFirst="0" w:colLast="0" w:name="_b1rwdin7qwlu" w:id="69"/>
-      <w:bookmarkEnd w:id="69"/>
+      <w:bookmarkStart w:colFirst="0" w:colLast="0" w:name="_b1rwdin7qwlu" w:id="71"/>
+      <w:bookmarkEnd w:id="71"/>
       <w:r>
         <w:rPr>
           <w:rtl w:val="0"/>
@@ -10113,8 +11409,8 @@
         <w:pStyle w:val="Heading3"/>
         <w:rPr/>
       </w:pPr>
-      <w:bookmarkStart w:colFirst="0" w:colLast="0" w:name="_mlszyojem44" w:id="70"/>
-      <w:bookmarkEnd w:id="70"/>
+      <w:bookmarkStart w:colFirst="0" w:colLast="0" w:name="_mlszyojem44" w:id="72"/>
+      <w:bookmarkEnd w:id="72"/>
       <w:r>
         <w:rPr>
           <w:rtl w:val="0"/>
@@ -10127,8 +11423,8 @@
         <w:pStyle w:val="Heading3"/>
         <w:rPr/>
       </w:pPr>
-      <w:bookmarkStart w:colFirst="0" w:colLast="0" w:name="_2bj5s1nzowqv" w:id="71"/>
-      <w:bookmarkEnd w:id="71"/>
+      <w:bookmarkStart w:colFirst="0" w:colLast="0" w:name="_2bj5s1nzowqv" w:id="73"/>
+      <w:bookmarkEnd w:id="73"/>
       <w:r>
         <w:rPr>
           <w:rtl w:val="0"/>
@@ -10141,8 +11437,8 @@
         <w:pStyle w:val="Heading2"/>
         <w:rPr/>
       </w:pPr>
-      <w:bookmarkStart w:colFirst="0" w:colLast="0" w:name="_gs6mdb6o2163" w:id="72"/>
-      <w:bookmarkEnd w:id="72"/>
+      <w:bookmarkStart w:colFirst="0" w:colLast="0" w:name="_gs6mdb6o2163" w:id="74"/>
+      <w:bookmarkEnd w:id="74"/>
       <w:r>
         <w:rPr>
           <w:rtl w:val="0"/>
@@ -10155,8 +11451,8 @@
         <w:pStyle w:val="Heading1"/>
         <w:rPr/>
       </w:pPr>
-      <w:bookmarkStart w:colFirst="0" w:colLast="0" w:name="_w8eibc75csft" w:id="73"/>
-      <w:bookmarkEnd w:id="73"/>
+      <w:bookmarkStart w:colFirst="0" w:colLast="0" w:name="_w8eibc75csft" w:id="75"/>
+      <w:bookmarkEnd w:id="75"/>
       <w:r>
         <w:rPr>
           <w:rtl w:val="0"/>
@@ -10169,8 +11465,8 @@
         <w:pStyle w:val="Heading1"/>
         <w:rPr/>
       </w:pPr>
-      <w:bookmarkStart w:colFirst="0" w:colLast="0" w:name="_vct7big78d3b" w:id="74"/>
-      <w:bookmarkEnd w:id="74"/>
+      <w:bookmarkStart w:colFirst="0" w:colLast="0" w:name="_vct7big78d3b" w:id="76"/>
+      <w:bookmarkEnd w:id="76"/>
       <w:r>
         <w:rPr>
           <w:rtl w:val="0"/>
@@ -10183,8 +11479,8 @@
         <w:pStyle w:val="Heading1"/>
         <w:rPr/>
       </w:pPr>
-      <w:bookmarkStart w:colFirst="0" w:colLast="0" w:name="_l2sgo3qyqxj8" w:id="75"/>
-      <w:bookmarkEnd w:id="75"/>
+      <w:bookmarkStart w:colFirst="0" w:colLast="0" w:name="_l2sgo3qyqxj8" w:id="77"/>
+      <w:bookmarkEnd w:id="77"/>
       <w:r>
         <w:rPr>
           <w:rtl w:val="0"/>
@@ -10197,8 +11493,8 @@
         <w:pStyle w:val="Heading1"/>
         <w:rPr/>
       </w:pPr>
-      <w:bookmarkStart w:colFirst="0" w:colLast="0" w:name="_witszixm8988" w:id="76"/>
-      <w:bookmarkEnd w:id="76"/>
+      <w:bookmarkStart w:colFirst="0" w:colLast="0" w:name="_witszixm8988" w:id="78"/>
+      <w:bookmarkEnd w:id="78"/>
       <w:r>
         <w:rPr>
           <w:rtl w:val="0"/>
@@ -10577,6 +11873,446 @@
       </w:rPr>
     </w:lvl>
   </w:abstractNum>
+  <w:abstractNum w:abstractNumId="4">
+    <w:lvl w:ilvl="0">
+      <w:start w:val="1"/>
+      <w:numFmt w:val="decimal"/>
+      <w:lvlText w:val="%1."/>
+      <w:lvlJc w:val="left"/>
+      <w:pPr>
+        <w:ind w:left="720" w:hanging="360"/>
+      </w:pPr>
+      <w:rPr>
+        <w:u w:val="none"/>
+      </w:rPr>
+    </w:lvl>
+    <w:lvl w:ilvl="1">
+      <w:start w:val="1"/>
+      <w:numFmt w:val="lowerLetter"/>
+      <w:lvlText w:val="%2."/>
+      <w:lvlJc w:val="left"/>
+      <w:pPr>
+        <w:ind w:left="1440" w:hanging="360"/>
+      </w:pPr>
+      <w:rPr>
+        <w:u w:val="none"/>
+      </w:rPr>
+    </w:lvl>
+    <w:lvl w:ilvl="2">
+      <w:start w:val="1"/>
+      <w:numFmt w:val="lowerRoman"/>
+      <w:lvlText w:val="%3."/>
+      <w:lvlJc w:val="right"/>
+      <w:pPr>
+        <w:ind w:left="2160" w:hanging="360"/>
+      </w:pPr>
+      <w:rPr>
+        <w:u w:val="none"/>
+      </w:rPr>
+    </w:lvl>
+    <w:lvl w:ilvl="3">
+      <w:start w:val="1"/>
+      <w:numFmt w:val="decimal"/>
+      <w:lvlText w:val="%4."/>
+      <w:lvlJc w:val="left"/>
+      <w:pPr>
+        <w:ind w:left="2880" w:hanging="360"/>
+      </w:pPr>
+      <w:rPr>
+        <w:u w:val="none"/>
+      </w:rPr>
+    </w:lvl>
+    <w:lvl w:ilvl="4">
+      <w:start w:val="1"/>
+      <w:numFmt w:val="lowerLetter"/>
+      <w:lvlText w:val="%5."/>
+      <w:lvlJc w:val="left"/>
+      <w:pPr>
+        <w:ind w:left="3600" w:hanging="360"/>
+      </w:pPr>
+      <w:rPr>
+        <w:u w:val="none"/>
+      </w:rPr>
+    </w:lvl>
+    <w:lvl w:ilvl="5">
+      <w:start w:val="1"/>
+      <w:numFmt w:val="lowerRoman"/>
+      <w:lvlText w:val="%6."/>
+      <w:lvlJc w:val="right"/>
+      <w:pPr>
+        <w:ind w:left="4320" w:hanging="360"/>
+      </w:pPr>
+      <w:rPr>
+        <w:u w:val="none"/>
+      </w:rPr>
+    </w:lvl>
+    <w:lvl w:ilvl="6">
+      <w:start w:val="1"/>
+      <w:numFmt w:val="decimal"/>
+      <w:lvlText w:val="%7."/>
+      <w:lvlJc w:val="left"/>
+      <w:pPr>
+        <w:ind w:left="5040" w:hanging="360"/>
+      </w:pPr>
+      <w:rPr>
+        <w:u w:val="none"/>
+      </w:rPr>
+    </w:lvl>
+    <w:lvl w:ilvl="7">
+      <w:start w:val="1"/>
+      <w:numFmt w:val="lowerLetter"/>
+      <w:lvlText w:val="%8."/>
+      <w:lvlJc w:val="left"/>
+      <w:pPr>
+        <w:ind w:left="5760" w:hanging="360"/>
+      </w:pPr>
+      <w:rPr>
+        <w:u w:val="none"/>
+      </w:rPr>
+    </w:lvl>
+    <w:lvl w:ilvl="8">
+      <w:start w:val="1"/>
+      <w:numFmt w:val="lowerRoman"/>
+      <w:lvlText w:val="%9."/>
+      <w:lvlJc w:val="right"/>
+      <w:pPr>
+        <w:ind w:left="6480" w:hanging="360"/>
+      </w:pPr>
+      <w:rPr>
+        <w:u w:val="none"/>
+      </w:rPr>
+    </w:lvl>
+  </w:abstractNum>
+  <w:abstractNum w:abstractNumId="5">
+    <w:lvl w:ilvl="0">
+      <w:start w:val="1"/>
+      <w:numFmt w:val="bullet"/>
+      <w:lvlText w:val="●"/>
+      <w:lvlJc w:val="left"/>
+      <w:pPr>
+        <w:ind w:left="720" w:hanging="360"/>
+      </w:pPr>
+      <w:rPr>
+        <w:u w:val="none"/>
+      </w:rPr>
+    </w:lvl>
+    <w:lvl w:ilvl="1">
+      <w:start w:val="1"/>
+      <w:numFmt w:val="bullet"/>
+      <w:lvlText w:val="○"/>
+      <w:lvlJc w:val="left"/>
+      <w:pPr>
+        <w:ind w:left="1440" w:hanging="360"/>
+      </w:pPr>
+      <w:rPr>
+        <w:u w:val="none"/>
+      </w:rPr>
+    </w:lvl>
+    <w:lvl w:ilvl="2">
+      <w:start w:val="1"/>
+      <w:numFmt w:val="bullet"/>
+      <w:lvlText w:val="■"/>
+      <w:lvlJc w:val="left"/>
+      <w:pPr>
+        <w:ind w:left="2160" w:hanging="360"/>
+      </w:pPr>
+      <w:rPr>
+        <w:u w:val="none"/>
+      </w:rPr>
+    </w:lvl>
+    <w:lvl w:ilvl="3">
+      <w:start w:val="1"/>
+      <w:numFmt w:val="bullet"/>
+      <w:lvlText w:val="●"/>
+      <w:lvlJc w:val="left"/>
+      <w:pPr>
+        <w:ind w:left="2880" w:hanging="360"/>
+      </w:pPr>
+      <w:rPr>
+        <w:u w:val="none"/>
+      </w:rPr>
+    </w:lvl>
+    <w:lvl w:ilvl="4">
+      <w:start w:val="1"/>
+      <w:numFmt w:val="bullet"/>
+      <w:lvlText w:val="○"/>
+      <w:lvlJc w:val="left"/>
+      <w:pPr>
+        <w:ind w:left="3600" w:hanging="360"/>
+      </w:pPr>
+      <w:rPr>
+        <w:u w:val="none"/>
+      </w:rPr>
+    </w:lvl>
+    <w:lvl w:ilvl="5">
+      <w:start w:val="1"/>
+      <w:numFmt w:val="bullet"/>
+      <w:lvlText w:val="■"/>
+      <w:lvlJc w:val="left"/>
+      <w:pPr>
+        <w:ind w:left="4320" w:hanging="360"/>
+      </w:pPr>
+      <w:rPr>
+        <w:u w:val="none"/>
+      </w:rPr>
+    </w:lvl>
+    <w:lvl w:ilvl="6">
+      <w:start w:val="1"/>
+      <w:numFmt w:val="bullet"/>
+      <w:lvlText w:val="●"/>
+      <w:lvlJc w:val="left"/>
+      <w:pPr>
+        <w:ind w:left="5040" w:hanging="360"/>
+      </w:pPr>
+      <w:rPr>
+        <w:u w:val="none"/>
+      </w:rPr>
+    </w:lvl>
+    <w:lvl w:ilvl="7">
+      <w:start w:val="1"/>
+      <w:numFmt w:val="bullet"/>
+      <w:lvlText w:val="○"/>
+      <w:lvlJc w:val="left"/>
+      <w:pPr>
+        <w:ind w:left="5760" w:hanging="360"/>
+      </w:pPr>
+      <w:rPr>
+        <w:u w:val="none"/>
+      </w:rPr>
+    </w:lvl>
+    <w:lvl w:ilvl="8">
+      <w:start w:val="1"/>
+      <w:numFmt w:val="bullet"/>
+      <w:lvlText w:val="■"/>
+      <w:lvlJc w:val="left"/>
+      <w:pPr>
+        <w:ind w:left="6480" w:hanging="360"/>
+      </w:pPr>
+      <w:rPr>
+        <w:u w:val="none"/>
+      </w:rPr>
+    </w:lvl>
+  </w:abstractNum>
+  <w:abstractNum w:abstractNumId="6">
+    <w:lvl w:ilvl="0">
+      <w:start w:val="1"/>
+      <w:numFmt w:val="bullet"/>
+      <w:lvlText w:val="●"/>
+      <w:lvlJc w:val="left"/>
+      <w:pPr>
+        <w:ind w:left="720" w:hanging="360"/>
+      </w:pPr>
+      <w:rPr>
+        <w:u w:val="none"/>
+      </w:rPr>
+    </w:lvl>
+    <w:lvl w:ilvl="1">
+      <w:start w:val="1"/>
+      <w:numFmt w:val="bullet"/>
+      <w:lvlText w:val="○"/>
+      <w:lvlJc w:val="left"/>
+      <w:pPr>
+        <w:ind w:left="1440" w:hanging="360"/>
+      </w:pPr>
+      <w:rPr>
+        <w:u w:val="none"/>
+      </w:rPr>
+    </w:lvl>
+    <w:lvl w:ilvl="2">
+      <w:start w:val="1"/>
+      <w:numFmt w:val="bullet"/>
+      <w:lvlText w:val="■"/>
+      <w:lvlJc w:val="left"/>
+      <w:pPr>
+        <w:ind w:left="2160" w:hanging="360"/>
+      </w:pPr>
+      <w:rPr>
+        <w:u w:val="none"/>
+      </w:rPr>
+    </w:lvl>
+    <w:lvl w:ilvl="3">
+      <w:start w:val="1"/>
+      <w:numFmt w:val="bullet"/>
+      <w:lvlText w:val="●"/>
+      <w:lvlJc w:val="left"/>
+      <w:pPr>
+        <w:ind w:left="2880" w:hanging="360"/>
+      </w:pPr>
+      <w:rPr>
+        <w:u w:val="none"/>
+      </w:rPr>
+    </w:lvl>
+    <w:lvl w:ilvl="4">
+      <w:start w:val="1"/>
+      <w:numFmt w:val="bullet"/>
+      <w:lvlText w:val="○"/>
+      <w:lvlJc w:val="left"/>
+      <w:pPr>
+        <w:ind w:left="3600" w:hanging="360"/>
+      </w:pPr>
+      <w:rPr>
+        <w:u w:val="none"/>
+      </w:rPr>
+    </w:lvl>
+    <w:lvl w:ilvl="5">
+      <w:start w:val="1"/>
+      <w:numFmt w:val="bullet"/>
+      <w:lvlText w:val="■"/>
+      <w:lvlJc w:val="left"/>
+      <w:pPr>
+        <w:ind w:left="4320" w:hanging="360"/>
+      </w:pPr>
+      <w:rPr>
+        <w:u w:val="none"/>
+      </w:rPr>
+    </w:lvl>
+    <w:lvl w:ilvl="6">
+      <w:start w:val="1"/>
+      <w:numFmt w:val="bullet"/>
+      <w:lvlText w:val="●"/>
+      <w:lvlJc w:val="left"/>
+      <w:pPr>
+        <w:ind w:left="5040" w:hanging="360"/>
+      </w:pPr>
+      <w:rPr>
+        <w:u w:val="none"/>
+      </w:rPr>
+    </w:lvl>
+    <w:lvl w:ilvl="7">
+      <w:start w:val="1"/>
+      <w:numFmt w:val="bullet"/>
+      <w:lvlText w:val="○"/>
+      <w:lvlJc w:val="left"/>
+      <w:pPr>
+        <w:ind w:left="5760" w:hanging="360"/>
+      </w:pPr>
+      <w:rPr>
+        <w:u w:val="none"/>
+      </w:rPr>
+    </w:lvl>
+    <w:lvl w:ilvl="8">
+      <w:start w:val="1"/>
+      <w:numFmt w:val="bullet"/>
+      <w:lvlText w:val="■"/>
+      <w:lvlJc w:val="left"/>
+      <w:pPr>
+        <w:ind w:left="6480" w:hanging="360"/>
+      </w:pPr>
+      <w:rPr>
+        <w:u w:val="none"/>
+      </w:rPr>
+    </w:lvl>
+  </w:abstractNum>
+  <w:abstractNum w:abstractNumId="7">
+    <w:lvl w:ilvl="0">
+      <w:start w:val="1"/>
+      <w:numFmt w:val="bullet"/>
+      <w:lvlText w:val="●"/>
+      <w:lvlJc w:val="left"/>
+      <w:pPr>
+        <w:ind w:left="720" w:hanging="360"/>
+      </w:pPr>
+      <w:rPr>
+        <w:u w:val="none"/>
+      </w:rPr>
+    </w:lvl>
+    <w:lvl w:ilvl="1">
+      <w:start w:val="1"/>
+      <w:numFmt w:val="bullet"/>
+      <w:lvlText w:val="○"/>
+      <w:lvlJc w:val="left"/>
+      <w:pPr>
+        <w:ind w:left="1440" w:hanging="360"/>
+      </w:pPr>
+      <w:rPr>
+        <w:u w:val="none"/>
+      </w:rPr>
+    </w:lvl>
+    <w:lvl w:ilvl="2">
+      <w:start w:val="1"/>
+      <w:numFmt w:val="bullet"/>
+      <w:lvlText w:val="■"/>
+      <w:lvlJc w:val="left"/>
+      <w:pPr>
+        <w:ind w:left="2160" w:hanging="360"/>
+      </w:pPr>
+      <w:rPr>
+        <w:u w:val="none"/>
+      </w:rPr>
+    </w:lvl>
+    <w:lvl w:ilvl="3">
+      <w:start w:val="1"/>
+      <w:numFmt w:val="bullet"/>
+      <w:lvlText w:val="●"/>
+      <w:lvlJc w:val="left"/>
+      <w:pPr>
+        <w:ind w:left="2880" w:hanging="360"/>
+      </w:pPr>
+      <w:rPr>
+        <w:u w:val="none"/>
+      </w:rPr>
+    </w:lvl>
+    <w:lvl w:ilvl="4">
+      <w:start w:val="1"/>
+      <w:numFmt w:val="bullet"/>
+      <w:lvlText w:val="○"/>
+      <w:lvlJc w:val="left"/>
+      <w:pPr>
+        <w:ind w:left="3600" w:hanging="360"/>
+      </w:pPr>
+      <w:rPr>
+        <w:u w:val="none"/>
+      </w:rPr>
+    </w:lvl>
+    <w:lvl w:ilvl="5">
+      <w:start w:val="1"/>
+      <w:numFmt w:val="bullet"/>
+      <w:lvlText w:val="■"/>
+      <w:lvlJc w:val="left"/>
+      <w:pPr>
+        <w:ind w:left="4320" w:hanging="360"/>
+      </w:pPr>
+      <w:rPr>
+        <w:u w:val="none"/>
+      </w:rPr>
+    </w:lvl>
+    <w:lvl w:ilvl="6">
+      <w:start w:val="1"/>
+      <w:numFmt w:val="bullet"/>
+      <w:lvlText w:val="●"/>
+      <w:lvlJc w:val="left"/>
+      <w:pPr>
+        <w:ind w:left="5040" w:hanging="360"/>
+      </w:pPr>
+      <w:rPr>
+        <w:u w:val="none"/>
+      </w:rPr>
+    </w:lvl>
+    <w:lvl w:ilvl="7">
+      <w:start w:val="1"/>
+      <w:numFmt w:val="bullet"/>
+      <w:lvlText w:val="○"/>
+      <w:lvlJc w:val="left"/>
+      <w:pPr>
+        <w:ind w:left="5760" w:hanging="360"/>
+      </w:pPr>
+      <w:rPr>
+        <w:u w:val="none"/>
+      </w:rPr>
+    </w:lvl>
+    <w:lvl w:ilvl="8">
+      <w:start w:val="1"/>
+      <w:numFmt w:val="bullet"/>
+      <w:lvlText w:val="■"/>
+      <w:lvlJc w:val="left"/>
+      <w:pPr>
+        <w:ind w:left="6480" w:hanging="360"/>
+      </w:pPr>
+      <w:rPr>
+        <w:u w:val="none"/>
+      </w:rPr>
+    </w:lvl>
+  </w:abstractNum>
   <w:num w:numId="1">
     <w:abstractNumId w:val="1"/>
   </w:num>
@@ -10585,6 +12321,18 @@
   </w:num>
   <w:num w:numId="3">
     <w:abstractNumId w:val="3"/>
+  </w:num>
+  <w:num w:numId="4">
+    <w:abstractNumId w:val="4"/>
+  </w:num>
+  <w:num w:numId="5">
+    <w:abstractNumId w:val="5"/>
+  </w:num>
+  <w:num w:numId="6">
+    <w:abstractNumId w:val="6"/>
+  </w:num>
+  <w:num w:numId="7">
+    <w:abstractNumId w:val="7"/>
   </w:num>
 </w:numbering>
 </file>

</xml_diff>

<commit_message>
update report 6th of april last one
</commit_message>
<xml_diff>
--- a/Final report.docx
+++ b/Final report.docx
@@ -2813,11 +2813,34 @@
             </w:tabs>
             <w:spacing w:before="60" w:line="240" w:lineRule="auto"/>
             <w:ind w:left="720" w:firstLine="0"/>
-            <w:rPr/>
+            <w:rPr>
+              <w:rFonts w:ascii="Arial" w:cs="Arial" w:eastAsia="Arial" w:hAnsi="Arial"/>
+              <w:b w:val="0"/>
+              <w:i w:val="0"/>
+              <w:smallCaps w:val="0"/>
+              <w:strike w:val="0"/>
+              <w:color w:val="000000"/>
+              <w:sz w:val="22"/>
+              <w:szCs w:val="22"/>
+              <w:u w:val="none"/>
+              <w:shd w:fill="auto" w:val="clear"/>
+              <w:vertAlign w:val="baseline"/>
+            </w:rPr>
           </w:pPr>
           <w:hyperlink w:anchor="_jj13vywtq8bx">
             <w:r>
               <w:rPr>
+                <w:rFonts w:ascii="Arial" w:cs="Arial" w:eastAsia="Arial" w:hAnsi="Arial"/>
+                <w:b w:val="0"/>
+                <w:i w:val="0"/>
+                <w:smallCaps w:val="0"/>
+                <w:strike w:val="0"/>
+                <w:color w:val="000000"/>
+                <w:sz w:val="22"/>
+                <w:szCs w:val="22"/>
+                <w:u w:val="none"/>
+                <w:shd w:fill="auto" w:val="clear"/>
+                <w:vertAlign w:val="baseline"/>
                 <w:rtl w:val="0"/>
               </w:rPr>
               <w:t xml:space="preserve">Basic Reduction</w:t>
@@ -2825,6 +2848,17 @@
           </w:hyperlink>
           <w:r>
             <w:rPr>
+              <w:rFonts w:ascii="Arial" w:cs="Arial" w:eastAsia="Arial" w:hAnsi="Arial"/>
+              <w:b w:val="0"/>
+              <w:i w:val="0"/>
+              <w:smallCaps w:val="0"/>
+              <w:strike w:val="0"/>
+              <w:color w:val="000000"/>
+              <w:sz w:val="22"/>
+              <w:szCs w:val="22"/>
+              <w:u w:val="none"/>
+              <w:shd w:fill="auto" w:val="clear"/>
+              <w:vertAlign w:val="baseline"/>
               <w:rtl w:val="0"/>
             </w:rPr>
             <w:tab/>
@@ -2836,6 +2870,17 @@
           </w:r>
           <w:r>
             <w:rPr>
+              <w:rFonts w:ascii="Arial" w:cs="Arial" w:eastAsia="Arial" w:hAnsi="Arial"/>
+              <w:b w:val="0"/>
+              <w:i w:val="0"/>
+              <w:smallCaps w:val="0"/>
+              <w:strike w:val="0"/>
+              <w:color w:val="000000"/>
+              <w:sz w:val="22"/>
+              <w:szCs w:val="22"/>
+              <w:u w:val="none"/>
+              <w:shd w:fill="auto" w:val="clear"/>
+              <w:vertAlign w:val="baseline"/>
               <w:rtl w:val="0"/>
             </w:rPr>
             <w:t xml:space="preserve">11</w:t>
@@ -2856,11 +2901,34 @@
             </w:tabs>
             <w:spacing w:before="60" w:line="240" w:lineRule="auto"/>
             <w:ind w:left="720" w:firstLine="0"/>
-            <w:rPr/>
+            <w:rPr>
+              <w:rFonts w:ascii="Arial" w:cs="Arial" w:eastAsia="Arial" w:hAnsi="Arial"/>
+              <w:b w:val="0"/>
+              <w:i w:val="0"/>
+              <w:smallCaps w:val="0"/>
+              <w:strike w:val="0"/>
+              <w:color w:val="000000"/>
+              <w:sz w:val="22"/>
+              <w:szCs w:val="22"/>
+              <w:u w:val="none"/>
+              <w:shd w:fill="auto" w:val="clear"/>
+              <w:vertAlign w:val="baseline"/>
+            </w:rPr>
           </w:pPr>
           <w:hyperlink w:anchor="_soolxzd7jy5g">
             <w:r>
               <w:rPr>
+                <w:rFonts w:ascii="Arial" w:cs="Arial" w:eastAsia="Arial" w:hAnsi="Arial"/>
+                <w:b w:val="0"/>
+                <w:i w:val="0"/>
+                <w:smallCaps w:val="0"/>
+                <w:strike w:val="0"/>
+                <w:color w:val="000000"/>
+                <w:sz w:val="22"/>
+                <w:szCs w:val="22"/>
+                <w:u w:val="none"/>
+                <w:shd w:fill="auto" w:val="clear"/>
+                <w:vertAlign w:val="baseline"/>
                 <w:rtl w:val="0"/>
               </w:rPr>
               <w:t xml:space="preserve">Skolemization</w:t>
@@ -2868,6 +2936,17 @@
           </w:hyperlink>
           <w:r>
             <w:rPr>
+              <w:rFonts w:ascii="Arial" w:cs="Arial" w:eastAsia="Arial" w:hAnsi="Arial"/>
+              <w:b w:val="0"/>
+              <w:i w:val="0"/>
+              <w:smallCaps w:val="0"/>
+              <w:strike w:val="0"/>
+              <w:color w:val="000000"/>
+              <w:sz w:val="22"/>
+              <w:szCs w:val="22"/>
+              <w:u w:val="none"/>
+              <w:shd w:fill="auto" w:val="clear"/>
+              <w:vertAlign w:val="baseline"/>
               <w:rtl w:val="0"/>
             </w:rPr>
             <w:tab/>
@@ -2879,6 +2958,17 @@
           </w:r>
           <w:r>
             <w:rPr>
+              <w:rFonts w:ascii="Arial" w:cs="Arial" w:eastAsia="Arial" w:hAnsi="Arial"/>
+              <w:b w:val="0"/>
+              <w:i w:val="0"/>
+              <w:smallCaps w:val="0"/>
+              <w:strike w:val="0"/>
+              <w:color w:val="000000"/>
+              <w:sz w:val="22"/>
+              <w:szCs w:val="22"/>
+              <w:u w:val="none"/>
+              <w:shd w:fill="auto" w:val="clear"/>
+              <w:vertAlign w:val="baseline"/>
               <w:rtl w:val="0"/>
             </w:rPr>
             <w:t xml:space="preserve">11</w:t>
@@ -3145,7 +3235,7 @@
               <w:vertAlign w:val="baseline"/>
               <w:rtl w:val="0"/>
             </w:rPr>
-            <w:t xml:space="preserve">13</w:t>
+            <w:t xml:space="preserve">12</w:t>
           </w:r>
           <w:r>
             <w:fldChar w:fldCharType="end"/>
@@ -3673,7 +3763,7 @@
               <w:vertAlign w:val="baseline"/>
               <w:rtl w:val="0"/>
             </w:rPr>
-            <w:t xml:space="preserve">13</w:t>
+            <w:t xml:space="preserve">14</w:t>
           </w:r>
           <w:r>
             <w:fldChar w:fldCharType="end"/>
@@ -3761,7 +3851,93 @@
               <w:vertAlign w:val="baseline"/>
               <w:rtl w:val="0"/>
             </w:rPr>
-            <w:t xml:space="preserve">13</w:t>
+            <w:t xml:space="preserve">14</w:t>
+          </w:r>
+          <w:r>
+            <w:fldChar w:fldCharType="end"/>
+          </w:r>
+          <w:r>
+            <w:rPr>
+              <w:rtl w:val="0"/>
+            </w:rPr>
+          </w:r>
+        </w:p>
+        <w:p>
+          <w:pPr>
+            <w:tabs>
+              <w:tab w:val="right" w:pos="9025.511811023624"/>
+            </w:tabs>
+            <w:spacing w:before="60" w:line="240" w:lineRule="auto"/>
+            <w:ind w:left="720" w:firstLine="0"/>
+            <w:rPr/>
+          </w:pPr>
+          <w:hyperlink w:anchor="_xq9n8zjme282">
+            <w:r>
+              <w:rPr>
+                <w:rtl w:val="0"/>
+              </w:rPr>
+              <w:t xml:space="preserve">Without equality</w:t>
+            </w:r>
+          </w:hyperlink>
+          <w:r>
+            <w:rPr>
+              <w:rtl w:val="0"/>
+            </w:rPr>
+            <w:tab/>
+          </w:r>
+          <w:r>
+            <w:fldChar w:fldCharType="begin"/>
+            <w:instrText xml:space="preserve"> PAGEREF _xq9n8zjme282 \h </w:instrText>
+            <w:fldChar w:fldCharType="separate"/>
+          </w:r>
+          <w:r>
+            <w:rPr>
+              <w:rtl w:val="0"/>
+            </w:rPr>
+            <w:t xml:space="preserve">15</w:t>
+          </w:r>
+          <w:r>
+            <w:fldChar w:fldCharType="end"/>
+          </w:r>
+          <w:r>
+            <w:rPr>
+              <w:rtl w:val="0"/>
+            </w:rPr>
+          </w:r>
+        </w:p>
+        <w:p>
+          <w:pPr>
+            <w:tabs>
+              <w:tab w:val="right" w:pos="9025.511811023624"/>
+            </w:tabs>
+            <w:spacing w:before="60" w:line="240" w:lineRule="auto"/>
+            <w:ind w:left="720" w:firstLine="0"/>
+            <w:rPr/>
+          </w:pPr>
+          <w:hyperlink w:anchor="_8lahq96r0pgp">
+            <w:r>
+              <w:rPr>
+                <w:rtl w:val="0"/>
+              </w:rPr>
+              <w:t xml:space="preserve">With equality</w:t>
+            </w:r>
+          </w:hyperlink>
+          <w:r>
+            <w:rPr>
+              <w:rtl w:val="0"/>
+            </w:rPr>
+            <w:tab/>
+          </w:r>
+          <w:r>
+            <w:fldChar w:fldCharType="begin"/>
+            <w:instrText xml:space="preserve"> PAGEREF _8lahq96r0pgp \h </w:instrText>
+            <w:fldChar w:fldCharType="separate"/>
+          </w:r>
+          <w:r>
+            <w:rPr>
+              <w:rtl w:val="0"/>
+            </w:rPr>
+            <w:t xml:space="preserve">15</w:t>
           </w:r>
           <w:r>
             <w:fldChar w:fldCharType="end"/>
@@ -3849,7 +4025,7 @@
               <w:vertAlign w:val="baseline"/>
               <w:rtl w:val="0"/>
             </w:rPr>
-            <w:t xml:space="preserve">13</w:t>
+            <w:t xml:space="preserve">17</w:t>
           </w:r>
           <w:r>
             <w:fldChar w:fldCharType="end"/>
@@ -3937,7 +4113,7 @@
               <w:vertAlign w:val="baseline"/>
               <w:rtl w:val="0"/>
             </w:rPr>
-            <w:t xml:space="preserve">13</w:t>
+            <w:t xml:space="preserve">18</w:t>
           </w:r>
           <w:r>
             <w:fldChar w:fldCharType="end"/>
@@ -4025,7 +4201,7 @@
               <w:vertAlign w:val="baseline"/>
               <w:rtl w:val="0"/>
             </w:rPr>
-            <w:t xml:space="preserve">13</w:t>
+            <w:t xml:space="preserve">18</w:t>
           </w:r>
           <w:r>
             <w:fldChar w:fldCharType="end"/>
@@ -4113,7 +4289,7 @@
               <w:vertAlign w:val="baseline"/>
               <w:rtl w:val="0"/>
             </w:rPr>
-            <w:t xml:space="preserve">13</w:t>
+            <w:t xml:space="preserve">18</w:t>
           </w:r>
           <w:r>
             <w:fldChar w:fldCharType="end"/>
@@ -4201,7 +4377,7 @@
               <w:vertAlign w:val="baseline"/>
               <w:rtl w:val="0"/>
             </w:rPr>
-            <w:t xml:space="preserve">14</w:t>
+            <w:t xml:space="preserve">19</w:t>
           </w:r>
           <w:r>
             <w:fldChar w:fldCharType="end"/>
@@ -4289,7 +4465,7 @@
               <w:vertAlign w:val="baseline"/>
               <w:rtl w:val="0"/>
             </w:rPr>
-            <w:t xml:space="preserve">14</w:t>
+            <w:t xml:space="preserve">19</w:t>
           </w:r>
           <w:r>
             <w:fldChar w:fldCharType="end"/>
@@ -4377,7 +4553,7 @@
               <w:vertAlign w:val="baseline"/>
               <w:rtl w:val="0"/>
             </w:rPr>
-            <w:t xml:space="preserve">14</w:t>
+            <w:t xml:space="preserve">19</w:t>
           </w:r>
           <w:r>
             <w:fldChar w:fldCharType="end"/>
@@ -4465,7 +4641,7 @@
               <w:vertAlign w:val="baseline"/>
               <w:rtl w:val="0"/>
             </w:rPr>
-            <w:t xml:space="preserve">14</w:t>
+            <w:t xml:space="preserve">19</w:t>
           </w:r>
           <w:r>
             <w:fldChar w:fldCharType="end"/>
@@ -4553,7 +4729,7 @@
               <w:vertAlign w:val="baseline"/>
               <w:rtl w:val="0"/>
             </w:rPr>
-            <w:t xml:space="preserve">14</w:t>
+            <w:t xml:space="preserve">19</w:t>
           </w:r>
           <w:r>
             <w:fldChar w:fldCharType="end"/>
@@ -4641,7 +4817,7 @@
               <w:vertAlign w:val="baseline"/>
               <w:rtl w:val="0"/>
             </w:rPr>
-            <w:t xml:space="preserve">14</w:t>
+            <w:t xml:space="preserve">19</w:t>
           </w:r>
           <w:r>
             <w:fldChar w:fldCharType="end"/>
@@ -4729,7 +4905,7 @@
               <w:vertAlign w:val="baseline"/>
               <w:rtl w:val="0"/>
             </w:rPr>
-            <w:t xml:space="preserve">14</w:t>
+            <w:t xml:space="preserve">19</w:t>
           </w:r>
           <w:r>
             <w:fldChar w:fldCharType="end"/>
@@ -4817,7 +4993,7 @@
               <w:vertAlign w:val="baseline"/>
               <w:rtl w:val="0"/>
             </w:rPr>
-            <w:t xml:space="preserve">14</w:t>
+            <w:t xml:space="preserve">19</w:t>
           </w:r>
           <w:r>
             <w:fldChar w:fldCharType="end"/>
@@ -4905,7 +5081,7 @@
               <w:vertAlign w:val="baseline"/>
               <w:rtl w:val="0"/>
             </w:rPr>
-            <w:t xml:space="preserve">14</w:t>
+            <w:t xml:space="preserve">19</w:t>
           </w:r>
           <w:r>
             <w:fldChar w:fldCharType="end"/>
@@ -4993,7 +5169,7 @@
               <w:vertAlign w:val="baseline"/>
               <w:rtl w:val="0"/>
             </w:rPr>
-            <w:t xml:space="preserve">14</w:t>
+            <w:t xml:space="preserve">19</w:t>
           </w:r>
           <w:r>
             <w:fldChar w:fldCharType="end"/>
@@ -5081,7 +5257,7 @@
               <w:vertAlign w:val="baseline"/>
               <w:rtl w:val="0"/>
             </w:rPr>
-            <w:t xml:space="preserve">14</w:t>
+            <w:t xml:space="preserve">19</w:t>
           </w:r>
           <w:r>
             <w:fldChar w:fldCharType="end"/>
@@ -5169,7 +5345,7 @@
               <w:vertAlign w:val="baseline"/>
               <w:rtl w:val="0"/>
             </w:rPr>
-            <w:t xml:space="preserve">14</w:t>
+            <w:t xml:space="preserve">19</w:t>
           </w:r>
           <w:r>
             <w:fldChar w:fldCharType="end"/>
@@ -5257,7 +5433,7 @@
               <w:vertAlign w:val="baseline"/>
               <w:rtl w:val="0"/>
             </w:rPr>
-            <w:t xml:space="preserve">14</w:t>
+            <w:t xml:space="preserve">19</w:t>
           </w:r>
           <w:r>
             <w:fldChar w:fldCharType="end"/>
@@ -5345,7 +5521,7 @@
               <w:vertAlign w:val="baseline"/>
               <w:rtl w:val="0"/>
             </w:rPr>
-            <w:t xml:space="preserve">14</w:t>
+            <w:t xml:space="preserve">19</w:t>
           </w:r>
           <w:r>
             <w:fldChar w:fldCharType="end"/>
@@ -5433,7 +5609,7 @@
               <w:vertAlign w:val="baseline"/>
               <w:rtl w:val="0"/>
             </w:rPr>
-            <w:t xml:space="preserve">14</w:t>
+            <w:t xml:space="preserve">19</w:t>
           </w:r>
           <w:r>
             <w:fldChar w:fldCharType="end"/>
@@ -5521,7 +5697,7 @@
               <w:vertAlign w:val="baseline"/>
               <w:rtl w:val="0"/>
             </w:rPr>
-            <w:t xml:space="preserve">14</w:t>
+            <w:t xml:space="preserve">19</w:t>
           </w:r>
           <w:r>
             <w:fldChar w:fldCharType="end"/>
@@ -5609,7 +5785,7 @@
               <w:vertAlign w:val="baseline"/>
               <w:rtl w:val="0"/>
             </w:rPr>
-            <w:t xml:space="preserve">14</w:t>
+            <w:t xml:space="preserve">19</w:t>
           </w:r>
           <w:r>
             <w:fldChar w:fldCharType="end"/>
@@ -5697,7 +5873,7 @@
               <w:vertAlign w:val="baseline"/>
               <w:rtl w:val="0"/>
             </w:rPr>
-            <w:t xml:space="preserve">14</w:t>
+            <w:t xml:space="preserve">19</w:t>
           </w:r>
           <w:r>
             <w:fldChar w:fldCharType="end"/>
@@ -5785,7 +5961,7 @@
               <w:vertAlign w:val="baseline"/>
               <w:rtl w:val="0"/>
             </w:rPr>
-            <w:t xml:space="preserve">14</w:t>
+            <w:t xml:space="preserve">19</w:t>
           </w:r>
           <w:r>
             <w:fldChar w:fldCharType="end"/>
@@ -5873,7 +6049,7 @@
               <w:vertAlign w:val="baseline"/>
               <w:rtl w:val="0"/>
             </w:rPr>
-            <w:t xml:space="preserve">14</w:t>
+            <w:t xml:space="preserve">19</w:t>
           </w:r>
           <w:r>
             <w:fldChar w:fldCharType="end"/>
@@ -5961,7 +6137,7 @@
               <w:vertAlign w:val="baseline"/>
               <w:rtl w:val="0"/>
             </w:rPr>
-            <w:t xml:space="preserve">15</w:t>
+            <w:t xml:space="preserve">20</w:t>
           </w:r>
           <w:r>
             <w:fldChar w:fldCharType="end"/>
@@ -6049,7 +6225,7 @@
               <w:vertAlign w:val="baseline"/>
               <w:rtl w:val="0"/>
             </w:rPr>
-            <w:t xml:space="preserve">15</w:t>
+            <w:t xml:space="preserve">20</w:t>
           </w:r>
           <w:r>
             <w:fldChar w:fldCharType="end"/>
@@ -6137,7 +6313,7 @@
               <w:vertAlign w:val="baseline"/>
               <w:rtl w:val="0"/>
             </w:rPr>
-            <w:t xml:space="preserve">15</w:t>
+            <w:t xml:space="preserve">20</w:t>
           </w:r>
           <w:r>
             <w:fldChar w:fldCharType="end"/>
@@ -6225,7 +6401,7 @@
               <w:vertAlign w:val="baseline"/>
               <w:rtl w:val="0"/>
             </w:rPr>
-            <w:t xml:space="preserve">15</w:t>
+            <w:t xml:space="preserve">20</w:t>
           </w:r>
           <w:r>
             <w:fldChar w:fldCharType="end"/>
@@ -6313,7 +6489,7 @@
               <w:vertAlign w:val="baseline"/>
               <w:rtl w:val="0"/>
             </w:rPr>
-            <w:t xml:space="preserve">15</w:t>
+            <w:t xml:space="preserve">20</w:t>
           </w:r>
           <w:r>
             <w:fldChar w:fldCharType="end"/>
@@ -6401,7 +6577,7 @@
               <w:vertAlign w:val="baseline"/>
               <w:rtl w:val="0"/>
             </w:rPr>
-            <w:t xml:space="preserve">15</w:t>
+            <w:t xml:space="preserve">20</w:t>
           </w:r>
           <w:r>
             <w:fldChar w:fldCharType="end"/>
@@ -6489,7 +6665,7 @@
               <w:vertAlign w:val="baseline"/>
               <w:rtl w:val="0"/>
             </w:rPr>
-            <w:t xml:space="preserve">15</w:t>
+            <w:t xml:space="preserve">20</w:t>
           </w:r>
           <w:r>
             <w:fldChar w:fldCharType="end"/>
@@ -6577,7 +6753,7 @@
               <w:vertAlign w:val="baseline"/>
               <w:rtl w:val="0"/>
             </w:rPr>
-            <w:t xml:space="preserve">15</w:t>
+            <w:t xml:space="preserve">20</w:t>
           </w:r>
           <w:r>
             <w:fldChar w:fldCharType="end"/>
@@ -6598,7 +6774,7 @@
         <w:pStyle w:val="Heading1"/>
         <w:rPr/>
       </w:pPr>
-      <w:bookmarkStart w:colFirst="0" w:colLast="0" w:name="_kbilg2gpxkeo" w:id="10"/>
+      <w:bookmarkStart w:colFirst="0" w:colLast="0" w:name="_ht3gihk34505" w:id="10"/>
       <w:bookmarkEnd w:id="10"/>
       <w:r>
         <w:rPr>
@@ -6893,7 +7069,7 @@
       <w:pPr>
         <w:numPr>
           <w:ilvl w:val="0"/>
-          <w:numId w:val="5"/>
+          <w:numId w:val="6"/>
         </w:numPr>
         <w:ind w:left="720" w:hanging="360"/>
         <w:rPr>
@@ -6911,7 +7087,7 @@
       <w:pPr>
         <w:numPr>
           <w:ilvl w:val="1"/>
-          <w:numId w:val="5"/>
+          <w:numId w:val="6"/>
         </w:numPr>
         <w:ind w:left="1440" w:hanging="360"/>
         <w:rPr>
@@ -6929,7 +7105,7 @@
       <w:pPr>
         <w:numPr>
           <w:ilvl w:val="1"/>
-          <w:numId w:val="5"/>
+          <w:numId w:val="6"/>
         </w:numPr>
         <w:ind w:left="1440" w:hanging="360"/>
         <w:rPr>
@@ -6947,7 +7123,7 @@
       <w:pPr>
         <w:numPr>
           <w:ilvl w:val="1"/>
-          <w:numId w:val="5"/>
+          <w:numId w:val="6"/>
         </w:numPr>
         <w:ind w:left="1440" w:hanging="360"/>
         <w:rPr>
@@ -6965,7 +7141,7 @@
       <w:pPr>
         <w:numPr>
           <w:ilvl w:val="1"/>
-          <w:numId w:val="5"/>
+          <w:numId w:val="6"/>
         </w:numPr>
         <w:ind w:left="1440" w:hanging="360"/>
         <w:rPr>
@@ -6983,7 +7159,7 @@
       <w:pPr>
         <w:numPr>
           <w:ilvl w:val="0"/>
-          <w:numId w:val="5"/>
+          <w:numId w:val="6"/>
         </w:numPr>
         <w:ind w:left="720" w:hanging="360"/>
         <w:rPr>
@@ -7001,7 +7177,7 @@
       <w:pPr>
         <w:numPr>
           <w:ilvl w:val="1"/>
-          <w:numId w:val="5"/>
+          <w:numId w:val="6"/>
         </w:numPr>
         <w:ind w:left="1440" w:hanging="360"/>
         <w:rPr>
@@ -7019,7 +7195,7 @@
       <w:pPr>
         <w:numPr>
           <w:ilvl w:val="1"/>
-          <w:numId w:val="5"/>
+          <w:numId w:val="6"/>
         </w:numPr>
         <w:ind w:left="1440" w:hanging="360"/>
         <w:rPr>
@@ -9948,7 +10124,7 @@
       <w:pPr>
         <w:numPr>
           <w:ilvl w:val="0"/>
-          <w:numId w:val="6"/>
+          <w:numId w:val="7"/>
         </w:numPr>
         <w:ind w:left="720" w:hanging="360"/>
         <w:rPr>
@@ -9966,7 +10142,7 @@
       <w:pPr>
         <w:numPr>
           <w:ilvl w:val="0"/>
-          <w:numId w:val="6"/>
+          <w:numId w:val="7"/>
         </w:numPr>
         <w:ind w:left="720" w:hanging="360"/>
         <w:rPr>
@@ -9984,7 +10160,7 @@
       <w:pPr>
         <w:numPr>
           <w:ilvl w:val="0"/>
-          <w:numId w:val="6"/>
+          <w:numId w:val="7"/>
         </w:numPr>
         <w:ind w:left="720" w:hanging="360"/>
         <w:rPr>
@@ -10239,6 +10415,1204 @@
           <w:rtl w:val="0"/>
         </w:rPr>
         <w:t xml:space="preserve">With the risk of breaking the consistency, we will be labeling the steps of the algorithm this time, in order to make it easier to revisit for the case with equality:</w:t>
+      </w:r>
+    </w:p>
+    <w:p>
+      <w:pPr>
+        <w:numPr>
+          <w:ilvl w:val="0"/>
+          <w:numId w:val="5"/>
+        </w:numPr>
+        <w:ind w:left="720" w:hanging="360"/>
+        <w:rPr>
+          <w:u w:val="none"/>
+        </w:rPr>
+      </w:pPr>
+      <w:r>
+        <w:rPr>
+          <w:rtl w:val="0"/>
+        </w:rPr>
+        <w:t xml:space="preserve">We are going to execute the depth-ordered resolution on our formula, </w:t>
+      </w:r>
+      <w:r>
+        <w:rPr>
+          <w:u w:val="single"/>
+          <w:rtl w:val="0"/>
+        </w:rPr>
+        <w:t xml:space="preserve">only</w:t>
+      </w:r>
+      <w:r>
+        <w:rPr>
+          <w:rtl w:val="0"/>
+        </w:rPr>
+        <w:t xml:space="preserve"> on the literals involving exactly two variables. That is, the resolved atom will always have exactly two different variables.</w:t>
+      </w:r>
+      <w:r>
+        <w:rPr>
+          <w:rtl w:val="0"/>
+        </w:rPr>
+        <w:t xml:space="preserve"> </w:t>
+      </w:r>
+    </w:p>
+    <w:p>
+      <w:pPr>
+        <w:numPr>
+          <w:ilvl w:val="1"/>
+          <w:numId w:val="5"/>
+        </w:numPr>
+        <w:ind w:left="1440" w:hanging="360"/>
+        <w:rPr>
+          <w:u w:val="none"/>
+        </w:rPr>
+      </w:pPr>
+      <w:r>
+        <w:rPr>
+          <w:rtl w:val="0"/>
+        </w:rPr>
+        <w:t xml:space="preserve">If the empty clause is derived, this means that our formula is satisfiable.</w:t>
+      </w:r>
+    </w:p>
+    <w:p>
+      <w:pPr>
+        <w:numPr>
+          <w:ilvl w:val="1"/>
+          <w:numId w:val="5"/>
+        </w:numPr>
+        <w:ind w:left="1440" w:hanging="360"/>
+        <w:rPr>
+          <w:u w:val="none"/>
+        </w:rPr>
+      </w:pPr>
+      <w:r>
+        <w:rPr>
+          <w:rtl w:val="0"/>
+        </w:rPr>
+        <w:t xml:space="preserve">Otherwise, the algorithm should halt by saturation, since we use the ordered resolution.</w:t>
+      </w:r>
+    </w:p>
+    <w:p>
+      <w:pPr>
+        <w:numPr>
+          <w:ilvl w:val="0"/>
+          <w:numId w:val="5"/>
+        </w:numPr>
+        <w:ind w:left="720" w:hanging="360"/>
+        <w:rPr>
+          <w:u w:val="none"/>
+        </w:rPr>
+      </w:pPr>
+      <w:r>
+        <w:rPr>
+          <w:rtl w:val="0"/>
+        </w:rPr>
+        <w:t xml:space="preserve">If the algorithm did saturate then we will be left with a set of clauses. From them, we could safely dispose of all of the clauses containing literals in exactly two variables.</w:t>
+      </w:r>
+    </w:p>
+    <w:p>
+      <w:pPr>
+        <w:numPr>
+          <w:ilvl w:val="0"/>
+          <w:numId w:val="5"/>
+        </w:numPr>
+        <w:ind w:left="720" w:hanging="360"/>
+        <w:rPr>
+          <w:u w:val="none"/>
+        </w:rPr>
+      </w:pPr>
+      <w:r>
+        <w:rPr>
+          <w:rtl w:val="0"/>
+        </w:rPr>
+        <w:t xml:space="preserve">Now we are left with a set of clauses with the following property: if we would group each clause on the set of distinct variables it is having, the maximum number of groups we would get per clause would be three. This is because we can have in the worst case the group corresponding to the:</w:t>
+      </w:r>
+    </w:p>
+    <w:p>
+      <w:pPr>
+        <w:numPr>
+          <w:ilvl w:val="1"/>
+          <w:numId w:val="5"/>
+        </w:numPr>
+        <w:ind w:left="1440" w:hanging="360"/>
+        <w:rPr>
+          <w:u w:val="none"/>
+        </w:rPr>
+      </w:pPr>
+      <w:r>
+        <w:rPr>
+          <w:rtl w:val="0"/>
+        </w:rPr>
+        <w:t xml:space="preserve">empty set (i.e. all of the literals in this group do not hold variables; they are ground instances as they are sometimes referred)</w:t>
+      </w:r>
+    </w:p>
+    <w:p>
+      <w:pPr>
+        <w:numPr>
+          <w:ilvl w:val="1"/>
+          <w:numId w:val="5"/>
+        </w:numPr>
+        <w:ind w:left="1440" w:hanging="360"/>
+        <w:rPr>
+          <w:u w:val="none"/>
+        </w:rPr>
+      </w:pPr>
+      <w:r>
+        <w:rPr>
+          <w:rtl w:val="0"/>
+        </w:rPr>
+        <w:t xml:space="preserve">the set {x}</w:t>
+      </w:r>
+    </w:p>
+    <w:p>
+      <w:pPr>
+        <w:numPr>
+          <w:ilvl w:val="1"/>
+          <w:numId w:val="5"/>
+        </w:numPr>
+        <w:ind w:left="1440" w:hanging="360"/>
+        <w:rPr>
+          <w:u w:val="none"/>
+        </w:rPr>
+      </w:pPr>
+      <w:r>
+        <w:rPr>
+          <w:rtl w:val="0"/>
+        </w:rPr>
+        <w:t xml:space="preserve">the set {y}</w:t>
+      </w:r>
+    </w:p>
+    <w:p>
+      <w:pPr>
+        <w:ind w:left="0" w:firstLine="0"/>
+        <w:rPr/>
+      </w:pPr>
+      <w:r>
+        <w:rPr>
+          <w:rtl w:val="0"/>
+        </w:rPr>
+        <w:tab/>
+        <w:t xml:space="preserve">This whole procedure is referred to in [reference HdN&amp;IPH] as the splitting rule and it </w:t>
+      </w:r>
+    </w:p>
+    <w:p>
+      <w:pPr>
+        <w:ind w:left="720" w:firstLine="0"/>
+        <w:rPr/>
+      </w:pPr>
+      <w:r>
+        <w:rPr>
+          <w:rtl w:val="0"/>
+        </w:rPr>
+        <w:t xml:space="preserve">could be applied on a clause which does not have overlapping variables, which is the case for ours.</w:t>
+      </w:r>
+    </w:p>
+    <w:p>
+      <w:pPr>
+        <w:numPr>
+          <w:ilvl w:val="0"/>
+          <w:numId w:val="5"/>
+        </w:numPr>
+        <w:ind w:left="720" w:hanging="360"/>
+        <w:rPr>
+          <w:u w:val="none"/>
+        </w:rPr>
+      </w:pPr>
+      <w:r>
+        <w:rPr>
+          <w:rtl w:val="0"/>
+        </w:rPr>
+        <w:t xml:space="preserve">Let C be our set of clauses and |C| be the size of it. Further, we will make |C| group choices, one for each clause. In other words, we will build at most 3</w:t>
+      </w:r>
+      <w:r>
+        <w:rPr>
+          <w:vertAlign w:val="superscript"/>
+          <w:rtl w:val="0"/>
+        </w:rPr>
+        <w:t xml:space="preserve">|C|</w:t>
+      </w:r>
+      <w:r>
+        <w:rPr>
+          <w:rtl w:val="0"/>
+        </w:rPr>
+        <w:t xml:space="preserve"> auxiliary sets of clauses containing exactly one group from each clause. We will be then running the depth-ordered theorem prover on each of these auxiliary sets. </w:t>
+      </w:r>
+    </w:p>
+    <w:p>
+      <w:pPr>
+        <w:numPr>
+          <w:ilvl w:val="1"/>
+          <w:numId w:val="5"/>
+        </w:numPr>
+        <w:ind w:left="1440" w:hanging="360"/>
+        <w:rPr>
+          <w:u w:val="none"/>
+        </w:rPr>
+      </w:pPr>
+      <w:r>
+        <w:rPr>
+          <w:rtl w:val="0"/>
+        </w:rPr>
+        <w:t xml:space="preserve">If all of these runs will derive the empty clause, this means that the input formula is unsatisfiable. </w:t>
+      </w:r>
+    </w:p>
+    <w:p>
+      <w:pPr>
+        <w:numPr>
+          <w:ilvl w:val="1"/>
+          <w:numId w:val="5"/>
+        </w:numPr>
+        <w:ind w:left="1440" w:hanging="360"/>
+        <w:rPr>
+          <w:u w:val="none"/>
+        </w:rPr>
+      </w:pPr>
+      <w:r>
+        <w:rPr>
+          <w:rtl w:val="0"/>
+        </w:rPr>
+        <w:t xml:space="preserve">Otherwise, that would imply that the depth-ordered theorem prover halted by saturation on at least one of these auxiliary sets. Hence, the input formula is satisfiable.</w:t>
+      </w:r>
+    </w:p>
+    <w:p>
+      <w:pPr>
+        <w:pStyle w:val="Heading3"/>
+        <w:rPr/>
+      </w:pPr>
+      <w:bookmarkStart w:colFirst="0" w:colLast="0" w:name="_8lahq96r0pgp" w:id="46"/>
+      <w:bookmarkEnd w:id="46"/>
+      <w:r>
+        <w:rPr>
+          <w:rtl w:val="0"/>
+        </w:rPr>
+        <w:t xml:space="preserve">With equality</w:t>
+      </w:r>
+    </w:p>
+    <w:p>
+      <w:pPr>
+        <w:rPr/>
+      </w:pPr>
+      <w:r>
+        <w:rPr>
+          <w:rtl w:val="0"/>
+        </w:rPr>
+        <w:t xml:space="preserve">Before revisiting the algorithm above, we will have to detail how to deal with:</w:t>
+      </w:r>
+    </w:p>
+    <w:p>
+      <w:pPr>
+        <w:numPr>
+          <w:ilvl w:val="0"/>
+          <w:numId w:val="8"/>
+        </w:numPr>
+        <w:ind w:left="720" w:hanging="360"/>
+        <w:rPr>
+          <w:u w:val="none"/>
+        </w:rPr>
+      </w:pPr>
+      <w:r>
+        <w:rPr>
+          <w:rtl w:val="0"/>
+        </w:rPr>
+        <w:t xml:space="preserve">the equality</w:t>
+      </w:r>
+    </w:p>
+    <w:p>
+      <w:pPr>
+        <w:numPr>
+          <w:ilvl w:val="1"/>
+          <w:numId w:val="8"/>
+        </w:numPr>
+        <w:ind w:left="1440" w:hanging="360"/>
+        <w:rPr>
+          <w:u w:val="none"/>
+        </w:rPr>
+      </w:pPr>
+      <w:r>
+        <w:rPr>
+          <w:rtl w:val="0"/>
+        </w:rPr>
+        <w:t xml:space="preserve">dealing with the equality operator is trivial in our case, since we can just replace the equality operator with a special predicate of arity two called “Equality”</w:t>
+      </w:r>
+    </w:p>
+    <w:p>
+      <w:pPr>
+        <w:numPr>
+          <w:ilvl w:val="1"/>
+          <w:numId w:val="8"/>
+        </w:numPr>
+        <w:ind w:left="1440" w:hanging="360"/>
+        <w:rPr>
+          <w:u w:val="none"/>
+        </w:rPr>
+      </w:pPr>
+      <w:r>
+        <w:rPr>
+          <w:rtl w:val="0"/>
+        </w:rPr>
+        <w:t xml:space="preserve">in case the equality operator occurs multiple times, all of these occurrences will be replaced by the </w:t>
+      </w:r>
+      <w:r>
+        <w:rPr>
+          <w:u w:val="single"/>
+          <w:rtl w:val="0"/>
+        </w:rPr>
+        <w:t xml:space="preserve">same</w:t>
+      </w:r>
+      <w:r>
+        <w:rPr>
+          <w:rtl w:val="0"/>
+        </w:rPr>
+        <w:t xml:space="preserve"> predicate called “Equality”</w:t>
+      </w:r>
+    </w:p>
+    <w:p>
+      <w:pPr>
+        <w:numPr>
+          <w:ilvl w:val="0"/>
+          <w:numId w:val="8"/>
+        </w:numPr>
+        <w:ind w:left="720" w:hanging="360"/>
+        <w:rPr>
+          <w:u w:val="none"/>
+        </w:rPr>
+      </w:pPr>
+      <w:r>
+        <w:rPr>
+          <w:rtl w:val="0"/>
+        </w:rPr>
+        <w:t xml:space="preserve">the inequality</w:t>
+      </w:r>
+    </w:p>
+    <w:p>
+      <w:pPr>
+        <w:numPr>
+          <w:ilvl w:val="1"/>
+          <w:numId w:val="8"/>
+        </w:numPr>
+        <w:ind w:left="1440" w:hanging="360"/>
+        <w:rPr>
+          <w:u w:val="none"/>
+        </w:rPr>
+      </w:pPr>
+      <w:r>
+        <w:rPr>
+          <w:rtl w:val="0"/>
+        </w:rPr>
+        <w:t xml:space="preserve">dealing with the equality could be seen as a fairly similar process as dealing with equality with the mention that we will replace the inequality operator with a brand-new predicate of arity two called “Inequality”</w:t>
+      </w:r>
+    </w:p>
+    <w:p>
+      <w:pPr>
+        <w:numPr>
+          <w:ilvl w:val="2"/>
+          <w:numId w:val="8"/>
+        </w:numPr>
+        <w:ind w:left="2160" w:hanging="360"/>
+        <w:rPr>
+          <w:u w:val="none"/>
+        </w:rPr>
+      </w:pPr>
+      <w:r>
+        <w:rPr>
+          <w:rtl w:val="0"/>
+        </w:rPr>
+        <w:t xml:space="preserve">as in the case of equality, different occurrences of the inequality will be mapped to the same predicate called “Inequality”</w:t>
+      </w:r>
+    </w:p>
+    <w:p>
+      <w:pPr>
+        <w:numPr>
+          <w:ilvl w:val="1"/>
+          <w:numId w:val="8"/>
+        </w:numPr>
+        <w:ind w:left="1440" w:hanging="360"/>
+        <w:rPr>
+          <w:u w:val="none"/>
+        </w:rPr>
+      </w:pPr>
+      <w:r>
+        <w:rPr>
+          <w:rFonts w:ascii="Arial Unicode MS" w:cs="Arial Unicode MS" w:eastAsia="Arial Unicode MS" w:hAnsi="Arial Unicode MS"/>
+          <w:rtl w:val="0"/>
+        </w:rPr>
+        <w:t xml:space="preserve">in order to preserve the logical equivalence, we will have also to add a new clause in one variable containing the negated “Inequality” predicate to our CNF (i.e.ㄱInequality(x, x) has to be true)</w:t>
+      </w:r>
+    </w:p>
+    <w:p>
+      <w:pPr>
+        <w:rPr/>
+      </w:pPr>
+      <w:r>
+        <w:rPr>
+          <w:rtl w:val="0"/>
+        </w:rPr>
+      </w:r>
+    </w:p>
+    <w:p>
+      <w:pPr>
+        <w:rPr/>
+      </w:pPr>
+      <w:r>
+        <w:rPr>
+          <w:rtl w:val="0"/>
+        </w:rPr>
+        <w:t xml:space="preserve">We could treat the “Inequality” like any other predicate in our set of clauses from now on, but we will further have to expand the “Equality” in our algorithm.</w:t>
+      </w:r>
+    </w:p>
+    <w:p>
+      <w:pPr>
+        <w:rPr/>
+      </w:pPr>
+      <w:r>
+        <w:rPr>
+          <w:rtl w:val="0"/>
+        </w:rPr>
+      </w:r>
+    </w:p>
+    <w:p>
+      <w:pPr>
+        <w:rPr/>
+      </w:pPr>
+      <w:r>
+        <w:rPr>
+          <w:rtl w:val="0"/>
+        </w:rPr>
+        <w:t xml:space="preserve">After we have set how to deal with these two operators, we can revisit the algorithm by mentioning the changes we need to make:</w:t>
+      </w:r>
+    </w:p>
+    <w:p>
+      <w:pPr>
+        <w:numPr>
+          <w:ilvl w:val="0"/>
+          <w:numId w:val="2"/>
+        </w:numPr>
+        <w:ind w:left="720" w:hanging="360"/>
+        <w:rPr>
+          <w:u w:val="none"/>
+        </w:rPr>
+      </w:pPr>
+      <w:r>
+        <w:rPr>
+          <w:rtl w:val="0"/>
+        </w:rPr>
+        <w:t xml:space="preserve">Step 1 will now be doing resolution on literals involving exactly two variables, which are not the “Equality”.</w:t>
+      </w:r>
+    </w:p>
+    <w:p>
+      <w:pPr>
+        <w:numPr>
+          <w:ilvl w:val="0"/>
+          <w:numId w:val="2"/>
+        </w:numPr>
+        <w:ind w:left="720" w:hanging="360"/>
+        <w:rPr>
+          <w:u w:val="none"/>
+        </w:rPr>
+      </w:pPr>
+      <w:r>
+        <w:rPr>
+          <w:rtl w:val="0"/>
+        </w:rPr>
+        <w:t xml:space="preserve">Step 2 will now dispose of all clauses containing literals different from the “Equality” which are in exactly two variables.</w:t>
+      </w:r>
+    </w:p>
+    <w:p>
+      <w:pPr>
+        <w:numPr>
+          <w:ilvl w:val="0"/>
+          <w:numId w:val="2"/>
+        </w:numPr>
+        <w:ind w:left="720" w:hanging="360"/>
+        <w:rPr>
+          <w:u w:val="none"/>
+        </w:rPr>
+      </w:pPr>
+      <w:r>
+        <w:rPr>
+          <w:rtl w:val="0"/>
+        </w:rPr>
+        <w:t xml:space="preserve">Before proceeding to step 3, we have to expand the equality in the same way as it is described in the Lemma 5 and Lemma 6 in [reference HdN&amp;IPH]. We will present the high-level idea of this expansion letting the group of the ground instances aside:</w:t>
+      </w:r>
+    </w:p>
+    <w:p>
+      <w:pPr>
+        <w:numPr>
+          <w:ilvl w:val="1"/>
+          <w:numId w:val="2"/>
+        </w:numPr>
+        <w:ind w:left="1440" w:hanging="360"/>
+        <w:rPr>
+          <w:u w:val="none"/>
+        </w:rPr>
+      </w:pPr>
+      <w:r>
+        <w:rPr>
+          <w:rtl w:val="0"/>
+        </w:rPr>
+        <w:t xml:space="preserve">Let R an arbitrary clause in two variables from our set of clauses, containing equality. We will define T(x) as being all of the subformulas in variable x from R and U(y) being all of the subformulas in variable y from R. Hence, we can write R the following way:</w:t>
+      </w:r>
+    </w:p>
+    <w:p>
+      <w:pPr>
+        <w:ind w:left="2160" w:firstLine="0"/>
+        <w:rPr/>
+      </w:pPr>
+      <w:r>
+        <w:rPr>
+          <w:rtl w:val="0"/>
+        </w:rPr>
+      </w:r>
+    </w:p>
+    <w:p>
+      <w:pPr>
+        <w:ind w:left="2160" w:firstLine="720"/>
+        <w:jc w:val="center"/>
+        <w:rPr>
+          <w:sz w:val="32"/>
+          <w:szCs w:val="32"/>
+        </w:rPr>
+      </w:pPr>
+      <w:r>
+        <w:rPr>
+          <w:rtl w:val="0"/>
+        </w:rPr>
+        <w:t xml:space="preserve"> </w:t>
+      </w:r>
+      <w:r>
+        <w:rPr>
+          <w:rFonts w:ascii="Arial Unicode MS" w:cs="Arial Unicode MS" w:eastAsia="Arial Unicode MS" w:hAnsi="Arial Unicode MS"/>
+          <w:sz w:val="32"/>
+          <w:szCs w:val="32"/>
+          <w:rtl w:val="0"/>
+        </w:rPr>
+        <w:t xml:space="preserve">∀x∀y(T(x) ∨ U(y) ∨ x=y)</w:t>
+      </w:r>
+    </w:p>
+    <w:p>
+      <w:pPr>
+        <w:ind w:left="2160" w:firstLine="720"/>
+        <w:rPr>
+          <w:sz w:val="32"/>
+          <w:szCs w:val="32"/>
+        </w:rPr>
+      </w:pPr>
+      <w:r>
+        <w:rPr>
+          <w:rtl w:val="0"/>
+        </w:rPr>
+      </w:r>
+    </w:p>
+    <w:p>
+      <w:pPr>
+        <w:ind w:left="720" w:firstLine="720"/>
+        <w:rPr/>
+      </w:pPr>
+      <w:r>
+        <w:rPr>
+          <w:rtl w:val="0"/>
+        </w:rPr>
+        <w:t xml:space="preserve">The aforementioned formula is logically equivalent with the following:</w:t>
+      </w:r>
+    </w:p>
+    <w:p>
+      <w:pPr>
+        <w:ind w:left="2880" w:firstLine="0"/>
+        <w:rPr/>
+      </w:pPr>
+      <w:r>
+        <w:rPr>
+          <w:rtl w:val="0"/>
+        </w:rPr>
+      </w:r>
+    </w:p>
+    <w:p>
+      <w:pPr>
+        <w:ind w:left="1440" w:firstLine="0"/>
+        <w:jc w:val="center"/>
+        <w:rPr>
+          <w:sz w:val="32"/>
+          <w:szCs w:val="32"/>
+        </w:rPr>
+      </w:pPr>
+      <w:r>
+        <w:rPr>
+          <w:rFonts w:ascii="Arial Unicode MS" w:cs="Arial Unicode MS" w:eastAsia="Arial Unicode MS" w:hAnsi="Arial Unicode MS"/>
+          <w:sz w:val="32"/>
+          <w:szCs w:val="32"/>
+          <w:rtl w:val="0"/>
+        </w:rPr>
+        <w:t xml:space="preserve">    ∀xT(x) ∨ ∀yU(y) ∨ (∃!x ㄱT(x) ∧ ∀x(T(x) ⇔ U(y)))</w:t>
+      </w:r>
+    </w:p>
+    <w:p>
+      <w:pPr>
+        <w:ind w:left="1440" w:firstLine="0"/>
+        <w:rPr/>
+      </w:pPr>
+      <w:r>
+        <w:rPr>
+          <w:rtl w:val="0"/>
+        </w:rPr>
+      </w:r>
+    </w:p>
+    <w:p>
+      <w:pPr>
+        <w:ind w:left="1440" w:firstLine="0"/>
+        <w:rPr/>
+      </w:pPr>
+      <w:r>
+        <w:rPr>
+          <w:rtl w:val="0"/>
+        </w:rPr>
+        <w:t xml:space="preserve">For the following formula</w:t>
+      </w:r>
+    </w:p>
+    <w:p>
+      <w:pPr>
+        <w:ind w:left="1440" w:firstLine="0"/>
+        <w:rPr/>
+      </w:pPr>
+      <w:r>
+        <w:rPr>
+          <w:rtl w:val="0"/>
+        </w:rPr>
+      </w:r>
+    </w:p>
+    <w:p>
+      <w:pPr>
+        <w:ind w:left="1440" w:firstLine="0"/>
+        <w:jc w:val="center"/>
+        <w:rPr>
+          <w:sz w:val="32"/>
+          <w:szCs w:val="32"/>
+        </w:rPr>
+      </w:pPr>
+      <w:r>
+        <w:rPr>
+          <w:rtl w:val="0"/>
+        </w:rPr>
+        <w:tab/>
+      </w:r>
+      <w:r>
+        <w:rPr>
+          <w:rFonts w:ascii="Arial Unicode MS" w:cs="Arial Unicode MS" w:eastAsia="Arial Unicode MS" w:hAnsi="Arial Unicode MS"/>
+          <w:sz w:val="32"/>
+          <w:szCs w:val="32"/>
+          <w:rtl w:val="0"/>
+        </w:rPr>
+        <w:t xml:space="preserve">∃!x T(x)</w:t>
+      </w:r>
+    </w:p>
+    <w:p>
+      <w:pPr>
+        <w:ind w:left="1440" w:firstLine="0"/>
+        <w:rPr/>
+      </w:pPr>
+      <w:r>
+        <w:rPr>
+          <w:rtl w:val="0"/>
+        </w:rPr>
+      </w:r>
+    </w:p>
+    <w:p>
+      <w:pPr>
+        <w:ind w:left="1440" w:firstLine="0"/>
+        <w:rPr/>
+      </w:pPr>
+      <w:r>
+        <w:rPr>
+          <w:rtl w:val="0"/>
+        </w:rPr>
+        <w:t xml:space="preserve">there exists as well the following logical equivalence</w:t>
+      </w:r>
+    </w:p>
+    <w:p>
+      <w:pPr>
+        <w:ind w:left="1440" w:firstLine="0"/>
+        <w:rPr/>
+      </w:pPr>
+      <w:r>
+        <w:rPr>
+          <w:rtl w:val="0"/>
+        </w:rPr>
+      </w:r>
+    </w:p>
+    <w:p>
+      <w:pPr>
+        <w:ind w:left="1440" w:firstLine="0"/>
+        <w:jc w:val="center"/>
+        <w:rPr>
+          <w:sz w:val="32"/>
+          <w:szCs w:val="32"/>
+        </w:rPr>
+      </w:pPr>
+      <w:r>
+        <w:rPr>
+          <w:rtl w:val="0"/>
+        </w:rPr>
+        <w:tab/>
+      </w:r>
+      <w:r>
+        <w:rPr>
+          <w:rFonts w:ascii="Arial Unicode MS" w:cs="Arial Unicode MS" w:eastAsia="Arial Unicode MS" w:hAnsi="Arial Unicode MS"/>
+          <w:sz w:val="32"/>
+          <w:szCs w:val="32"/>
+          <w:rtl w:val="0"/>
+        </w:rPr>
+        <w:t xml:space="preserve">∃x(T(x) ∧ ∀y(T(x) ⇒ x = y))</w:t>
+      </w:r>
+    </w:p>
+    <w:p>
+      <w:pPr>
+        <w:ind w:left="1440" w:firstLine="0"/>
+        <w:jc w:val="left"/>
+        <w:rPr/>
+      </w:pPr>
+      <w:r>
+        <w:rPr>
+          <w:rtl w:val="0"/>
+        </w:rPr>
+        <w:t xml:space="preserve">The problem which arises with the logical equivalence from above is that our algorithm will enter into an infinite loop, since each attempt of replacing the equality would result into a new formula containing equality again.</w:t>
+      </w:r>
+    </w:p>
+    <w:p>
+      <w:pPr>
+        <w:ind w:left="1440" w:firstLine="0"/>
+        <w:jc w:val="left"/>
+        <w:rPr/>
+      </w:pPr>
+      <w:r>
+        <w:rPr>
+          <w:rtl w:val="0"/>
+        </w:rPr>
+      </w:r>
+    </w:p>
+    <w:p>
+      <w:pPr>
+        <w:ind w:left="1440" w:firstLine="0"/>
+        <w:jc w:val="left"/>
+        <w:rPr/>
+      </w:pPr>
+      <w:r>
+        <w:rPr>
+          <w:rtl w:val="0"/>
+        </w:rPr>
+        <w:t xml:space="preserve">The solution for this case is explained as part of the Lemma 6 in [reference HdN&amp;IPH] and it involves the introduction of a brand new constant for each clause containing equality. The construction presented in the paper takes into account unary and binary predicates. </w:t>
+      </w:r>
+    </w:p>
+    <w:p>
+      <w:pPr>
+        <w:ind w:left="1440" w:firstLine="0"/>
+        <w:jc w:val="left"/>
+        <w:rPr/>
+      </w:pPr>
+      <w:r>
+        <w:rPr>
+          <w:rtl w:val="0"/>
+        </w:rPr>
+      </w:r>
+    </w:p>
+    <w:p>
+      <w:pPr>
+        <w:ind w:left="1440" w:firstLine="0"/>
+        <w:jc w:val="left"/>
+        <w:rPr/>
+      </w:pPr>
+      <w:r>
+        <w:rPr>
+          <w:rtl w:val="0"/>
+        </w:rPr>
+        <w:t xml:space="preserve">However, if looking at which point in the algorithm we are currently, we could safely skip taking into consideration the binary predicates, since we cannot have any. Our formula will have after the disposal from step 2 only literals in one variable, which could be safely seen as predicates of arity one. (even though we have to be cautious in doing that, since, for example, P(constant, x) and P(x, constant) are representing different predicates of arity one, even though the share the same predicate name)</w:t>
+      </w:r>
+    </w:p>
+    <w:p>
+      <w:pPr>
+        <w:ind w:left="1440" w:firstLine="0"/>
+        <w:jc w:val="left"/>
+        <w:rPr/>
+      </w:pPr>
+      <w:r>
+        <w:rPr>
+          <w:rtl w:val="0"/>
+        </w:rPr>
+      </w:r>
+    </w:p>
+    <w:p>
+      <w:pPr>
+        <w:ind w:left="1440" w:firstLine="0"/>
+        <w:jc w:val="left"/>
+        <w:rPr/>
+      </w:pPr>
+      <w:r>
+        <w:rPr>
+          <w:rtl w:val="0"/>
+        </w:rPr>
+        <w:t xml:space="preserve">Combining the observation above with the Lemma 6 from [reference HdN&amp;IPH], we have the following:</w:t>
+      </w:r>
+    </w:p>
+    <w:p>
+      <w:pPr>
+        <w:ind w:left="1440" w:firstLine="0"/>
+        <w:jc w:val="left"/>
+        <w:rPr/>
+      </w:pPr>
+      <w:r>
+        <w:rPr>
+          <w:rtl w:val="0"/>
+        </w:rPr>
+      </w:r>
+    </w:p>
+    <w:p>
+      <w:pPr>
+        <w:ind w:left="1440" w:firstLine="0"/>
+        <w:jc w:val="center"/>
+        <w:rPr>
+          <w:sz w:val="32"/>
+          <w:szCs w:val="32"/>
+        </w:rPr>
+      </w:pPr>
+      <w:r>
+        <w:rPr>
+          <w:rFonts w:ascii="Arial Unicode MS" w:cs="Arial Unicode MS" w:eastAsia="Arial Unicode MS" w:hAnsi="Arial Unicode MS"/>
+          <w:sz w:val="32"/>
+          <w:szCs w:val="32"/>
+          <w:rtl w:val="0"/>
+        </w:rPr>
+        <w:t xml:space="preserve">∃!x ㄱT(x)</w:t>
+      </w:r>
+    </w:p>
+    <w:p>
+      <w:pPr>
+        <w:ind w:left="1440" w:firstLine="0"/>
+        <w:jc w:val="center"/>
+        <w:rPr/>
+      </w:pPr>
+      <w:r>
+        <w:rPr>
+          <w:rtl w:val="0"/>
+        </w:rPr>
+      </w:r>
+    </w:p>
+    <w:p>
+      <w:pPr>
+        <w:ind w:left="0" w:firstLine="0"/>
+        <w:jc w:val="left"/>
+        <w:rPr/>
+      </w:pPr>
+      <w:r>
+        <w:rPr>
+          <w:rtl w:val="0"/>
+        </w:rPr>
+        <w:tab/>
+        <w:tab/>
+        <w:t xml:space="preserve">and</w:t>
+      </w:r>
+    </w:p>
+    <w:p>
+      <w:pPr>
+        <w:ind w:left="0" w:firstLine="0"/>
+        <w:jc w:val="center"/>
+        <w:rPr>
+          <w:sz w:val="32"/>
+          <w:szCs w:val="32"/>
+        </w:rPr>
+      </w:pPr>
+      <w:r>
+        <w:rPr>
+          <w:rtl w:val="0"/>
+        </w:rPr>
+        <w:t xml:space="preserve">                                </w:t>
+      </w:r>
+      <w:r>
+        <w:rPr>
+          <w:rFonts w:ascii="Arial Unicode MS" w:cs="Arial Unicode MS" w:eastAsia="Arial Unicode MS" w:hAnsi="Arial Unicode MS"/>
+          <w:sz w:val="32"/>
+          <w:szCs w:val="32"/>
+          <w:rtl w:val="0"/>
+        </w:rPr>
+        <w:t xml:space="preserve">T(e) ∧ </w:t>
+      </w:r>
+      <w:r>
+        <w:rPr>
+          <w:rFonts w:ascii="Arial Unicode MS" w:cs="Arial Unicode MS" w:eastAsia="Arial Unicode MS" w:hAnsi="Arial Unicode MS"/>
+          <w:sz w:val="56"/>
+          <w:szCs w:val="56"/>
+          <w:rtl w:val="0"/>
+        </w:rPr>
+        <w:t xml:space="preserve">∧</w:t>
+      </w:r>
+      <w:r>
+        <w:rPr>
+          <w:sz w:val="56"/>
+          <w:szCs w:val="56"/>
+          <w:vertAlign w:val="subscript"/>
+          <w:rtl w:val="0"/>
+        </w:rPr>
+        <w:t xml:space="preserve">P</w:t>
+      </w:r>
+      <w:r>
+        <w:rPr>
+          <w:rFonts w:ascii="Arial Unicode MS" w:cs="Arial Unicode MS" w:eastAsia="Arial Unicode MS" w:hAnsi="Arial Unicode MS"/>
+          <w:sz w:val="32"/>
+          <w:szCs w:val="32"/>
+          <w:rtl w:val="0"/>
+        </w:rPr>
+        <w:t xml:space="preserve"> ∀x(T(x) ⇒ (P(x) ⇔ P(e)))</w:t>
+      </w:r>
+    </w:p>
+    <w:p>
+      <w:pPr>
+        <w:ind w:left="0" w:firstLine="0"/>
+        <w:jc w:val="left"/>
+        <w:rPr/>
+      </w:pPr>
+      <w:r>
+        <w:rPr>
+          <w:rtl w:val="0"/>
+        </w:rPr>
+        <w:tab/>
+        <w:tab/>
+        <w:t xml:space="preserve">are equisatisfiable, where </w:t>
+      </w:r>
+      <w:r>
+        <w:rPr>
+          <w:u w:val="single"/>
+          <w:rtl w:val="0"/>
+        </w:rPr>
+        <w:t xml:space="preserve">e</w:t>
+      </w:r>
+      <w:r>
+        <w:rPr>
+          <w:rtl w:val="0"/>
+        </w:rPr>
+        <w:t xml:space="preserve"> is a brand-new constant symbol.</w:t>
+      </w:r>
+    </w:p>
+    <w:p>
+      <w:pPr>
+        <w:ind w:left="0" w:firstLine="0"/>
+        <w:jc w:val="left"/>
+        <w:rPr/>
+      </w:pPr>
+      <w:r>
+        <w:rPr>
+          <w:rtl w:val="0"/>
+        </w:rPr>
+      </w:r>
+    </w:p>
+    <w:p>
+      <w:pPr>
+        <w:numPr>
+          <w:ilvl w:val="0"/>
+          <w:numId w:val="9"/>
+        </w:numPr>
+        <w:ind w:left="720" w:hanging="360"/>
+        <w:jc w:val="left"/>
+        <w:rPr>
+          <w:u w:val="none"/>
+        </w:rPr>
+      </w:pPr>
+      <w:r>
+        <w:rPr>
+          <w:rtl w:val="0"/>
+        </w:rPr>
+        <w:t xml:space="preserve">The only thing left to do before safely proceeding to step 3 would be to execute once more the clausal normal form algorithm on the resulting equisatisfiable formula, since this formula is not anymore a valid CNF. </w:t>
+      </w:r>
+    </w:p>
+    <w:p>
+      <w:pPr>
+        <w:jc w:val="left"/>
+        <w:rPr/>
+      </w:pPr>
+      <w:r>
+        <w:rPr>
+          <w:rtl w:val="0"/>
+        </w:rPr>
+      </w:r>
+    </w:p>
+    <w:p>
+      <w:pPr>
+        <w:jc w:val="left"/>
+        <w:rPr/>
+      </w:pPr>
+      <w:r>
+        <w:rPr>
+          <w:rtl w:val="0"/>
+        </w:rPr>
+        <w:t xml:space="preserve">The two subsections from above conclude the second section of the report, which was dedicated to the theoretical part of the project. The next section will present the big picture of the algorithms and how they fit together.</w:t>
+      </w:r>
+      <w:r>
+        <w:rPr>
+          <w:rtl w:val="0"/>
+        </w:rPr>
+      </w:r>
+    </w:p>
+    <w:p>
+      <w:pPr>
+        <w:ind w:left="1440" w:firstLine="0"/>
+        <w:jc w:val="left"/>
+        <w:rPr/>
+      </w:pPr>
+      <w:r>
+        <w:rPr>
+          <w:rtl w:val="0"/>
+        </w:rPr>
+      </w:r>
+    </w:p>
+    <w:p>
+      <w:pPr>
+        <w:ind w:left="1440" w:firstLine="0"/>
+        <w:rPr>
+          <w:sz w:val="20"/>
+          <w:szCs w:val="20"/>
+        </w:rPr>
+      </w:pPr>
+      <w:r>
+        <w:rPr>
+          <w:rtl w:val="0"/>
+        </w:rPr>
+      </w:r>
+    </w:p>
+    <w:p>
+      <w:pPr>
+        <w:ind w:left="0" w:firstLine="0"/>
+        <w:rPr/>
+      </w:pPr>
+      <w:r>
+        <w:rPr>
+          <w:rtl w:val="0"/>
+        </w:rPr>
+        <w:tab/>
+      </w:r>
+    </w:p>
+    <w:p>
+      <w:pPr>
+        <w:ind w:left="0" w:firstLine="0"/>
+        <w:rPr/>
+      </w:pPr>
+      <w:r>
+        <w:rPr>
+          <w:rtl w:val="0"/>
+        </w:rPr>
+        <w:tab/>
+      </w:r>
+    </w:p>
+    <w:p>
+      <w:pPr>
+        <w:pStyle w:val="Heading1"/>
+        <w:rPr/>
+      </w:pPr>
+      <w:bookmarkStart w:colFirst="0" w:colLast="0" w:name="_xxpev9n2lwjw" w:id="47"/>
+      <w:bookmarkEnd w:id="47"/>
+      <w:r>
+        <w:rPr>
+          <w:rtl w:val="0"/>
+        </w:rPr>
+        <w:t xml:space="preserve">Design</w:t>
+      </w:r>
+    </w:p>
+    <w:p>
+      <w:pPr>
+        <w:rPr/>
+      </w:pPr>
+      <w:r>
+        <w:rPr>
+          <w:rtl w:val="0"/>
+        </w:rPr>
+      </w:r>
+    </w:p>
+    <w:p>
+      <w:pPr>
+        <w:rPr/>
+      </w:pPr>
+      <w:r>
+        <w:rPr>
+          <w:rtl w:val="0"/>
+        </w:rPr>
+        <w:t xml:space="preserve">The codebase is having three main components: the front-end, the intermediate representation and the back-end.</w:t>
+      </w:r>
+    </w:p>
+    <w:p>
+      <w:pPr>
+        <w:rPr/>
+      </w:pPr>
+      <w:r>
+        <w:rPr>
+          <w:rtl w:val="0"/>
+        </w:rPr>
+      </w:r>
+    </w:p>
+    <w:p>
+      <w:pPr>
+        <w:rPr/>
+      </w:pPr>
+      <w:r>
+        <w:rPr>
+          <w:rtl w:val="0"/>
+        </w:rPr>
+        <w:t xml:space="preserve">The front-end is responsible for parsing the input, reporting any syntactic and some semantic errors. Furthermore, it also builds the parse tree of the input formula. With the risk of creating confusions, we would not be following precisely the definitions from the compiler terminologies, our parse tree being a hybrid between what a parse tree and an abstract syntax tree are. The reason for that is because all of the operations up to the point in which our formula is in CNF are carried out on this tree, which changes it dynamically. This component is executing all of the operations in polynomial time. </w:t>
+      </w:r>
+    </w:p>
+    <w:p>
+      <w:pPr>
+        <w:rPr/>
+      </w:pPr>
+      <w:r>
+        <w:rPr>
+          <w:rtl w:val="0"/>
+        </w:rPr>
+      </w:r>
+    </w:p>
+    <w:p>
+      <w:pPr>
+        <w:rPr/>
+      </w:pPr>
+      <w:r>
+        <w:rPr>
+          <w:rtl w:val="0"/>
+        </w:rPr>
+        <w:t xml:space="preserve">The intermediate representation is mostly dealing with the parse tree, implementing all of the operations necessary for building the clausal normal form efficiently. In the same way as the front-end, all of the operations are executed in polynomial time. </w:t>
+      </w:r>
+    </w:p>
+    <w:p>
+      <w:pPr>
+        <w:rPr/>
+      </w:pPr>
+      <w:r>
+        <w:rPr>
+          <w:rtl w:val="0"/>
+        </w:rPr>
+      </w:r>
+    </w:p>
+    <w:p>
+      <w:pPr>
+        <w:rPr/>
+      </w:pPr>
+      <w:r>
+        <w:rPr>
+          <w:rtl w:val="0"/>
+        </w:rPr>
+        <w:t xml:space="preserve">The back-end is probably the biggest part of the codebase, holding the implementation for the unification, basic theorem prover, depth-ordered theorem prover and the two-variable theorem prover. Moreover, the majority of work for the theorem prover is parallelized using multithreading. In terms of time complexity, the majority of the operations are happening in polynomial time, excluding the part involving the two-variable fragment which happens in exponential time, due to the nature of the Cartesian product which is implemented as a backtracking algorithm.</w:t>
+      </w:r>
+    </w:p>
+    <w:p>
+      <w:pPr>
+        <w:rPr/>
+      </w:pPr>
+      <w:r>
+        <w:rPr>
+          <w:rtl w:val="0"/>
+        </w:rPr>
+      </w:r>
+    </w:p>
+    <w:p>
+      <w:pPr>
+        <w:rPr/>
+      </w:pPr>
+      <w:r>
+        <w:rPr>
+          <w:rtl w:val="0"/>
+        </w:rPr>
+        <w:t xml:space="preserve">In terms of the language, there we have made few changes since the logic symbols are not present on (probably) none of the existing keyboard layouts. Hence, we will have the following mapping: double implication (&lt;-&gt;), implication (-&gt;), negation (~), and (^), or (|), equality (=), inequality (!=), universal quantifier (@) and finally the existential quantifier (?). On the top of that, we have adopted the following conventions:</w:t>
       </w:r>
     </w:p>
     <w:p>
@@ -10256,62 +11630,7 @@
         <w:rPr>
           <w:rtl w:val="0"/>
         </w:rPr>
-        <w:t xml:space="preserve">We are going to execute the depth-ordered resolution on our formula, </w:t>
-      </w:r>
-      <w:r>
-        <w:rPr>
-          <w:u w:val="single"/>
-          <w:rtl w:val="0"/>
-        </w:rPr>
-        <w:t xml:space="preserve">only</w:t>
-      </w:r>
-      <w:r>
-        <w:rPr>
-          <w:rtl w:val="0"/>
-        </w:rPr>
-        <w:t xml:space="preserve"> on the literals involving exactly two variables. That is, the resolved atom will always have exactly two different variables.</w:t>
-      </w:r>
-      <w:r>
-        <w:rPr>
-          <w:rtl w:val="0"/>
-        </w:rPr>
-        <w:t xml:space="preserve"> </w:t>
-      </w:r>
-    </w:p>
-    <w:p>
-      <w:pPr>
-        <w:numPr>
-          <w:ilvl w:val="1"/>
-          <w:numId w:val="4"/>
-        </w:numPr>
-        <w:ind w:left="1440" w:hanging="360"/>
-        <w:rPr>
-          <w:u w:val="none"/>
-        </w:rPr>
-      </w:pPr>
-      <w:r>
-        <w:rPr>
-          <w:rtl w:val="0"/>
-        </w:rPr>
-        <w:t xml:space="preserve">If the empty clause is derived, this means that our formula is satisfiable.</w:t>
-      </w:r>
-    </w:p>
-    <w:p>
-      <w:pPr>
-        <w:numPr>
-          <w:ilvl w:val="1"/>
-          <w:numId w:val="4"/>
-        </w:numPr>
-        <w:ind w:left="1440" w:hanging="360"/>
-        <w:rPr>
-          <w:u w:val="none"/>
-        </w:rPr>
-      </w:pPr>
-      <w:r>
-        <w:rPr>
-          <w:rtl w:val="0"/>
-        </w:rPr>
-        <w:t xml:space="preserve">Otherwise, the algorithm should halt by saturation, since we use the ordered resolution.</w:t>
+        <w:t xml:space="preserve">the terms and predicates will use contain letters of the latin alphabet only</w:t>
       </w:r>
     </w:p>
     <w:p>
@@ -10329,7 +11648,7 @@
         <w:rPr>
           <w:rtl w:val="0"/>
         </w:rPr>
-        <w:t xml:space="preserve">If the algorithm did saturate then we will be left with a set of clauses. From them, we could safely dispose of all of the clauses containing literals in exactly two variables.</w:t>
+        <w:t xml:space="preserve">the predicates will always start with uppercase letter, containing further only lower case letters</w:t>
       </w:r>
     </w:p>
     <w:p>
@@ -10347,714 +11666,7 @@
         <w:rPr>
           <w:rtl w:val="0"/>
         </w:rPr>
-        <w:t xml:space="preserve">Now we are left with a set of clauses with the following property: if we would group each clause on the set of distinct variables it is having, the maximum number of groups we would get per clause would be three. This is because we can have in the worst case the group corresponding to the:</w:t>
-      </w:r>
-    </w:p>
-    <w:p>
-      <w:pPr>
-        <w:numPr>
-          <w:ilvl w:val="1"/>
-          <w:numId w:val="4"/>
-        </w:numPr>
-        <w:ind w:left="1440" w:hanging="360"/>
-        <w:rPr>
-          <w:u w:val="none"/>
-        </w:rPr>
-      </w:pPr>
-      <w:r>
-        <w:rPr>
-          <w:rtl w:val="0"/>
-        </w:rPr>
-        <w:t xml:space="preserve">empty set (i.e. all of the literals in this group do not hold variables; they are ground instances as they are sometimes referred)</w:t>
-      </w:r>
-    </w:p>
-    <w:p>
-      <w:pPr>
-        <w:numPr>
-          <w:ilvl w:val="1"/>
-          <w:numId w:val="4"/>
-        </w:numPr>
-        <w:ind w:left="1440" w:hanging="360"/>
-        <w:rPr>
-          <w:u w:val="none"/>
-        </w:rPr>
-      </w:pPr>
-      <w:r>
-        <w:rPr>
-          <w:rtl w:val="0"/>
-        </w:rPr>
-        <w:t xml:space="preserve">the set {x}</w:t>
-      </w:r>
-    </w:p>
-    <w:p>
-      <w:pPr>
-        <w:numPr>
-          <w:ilvl w:val="1"/>
-          <w:numId w:val="4"/>
-        </w:numPr>
-        <w:ind w:left="1440" w:hanging="360"/>
-        <w:rPr>
-          <w:u w:val="none"/>
-        </w:rPr>
-      </w:pPr>
-      <w:r>
-        <w:rPr>
-          <w:rtl w:val="0"/>
-        </w:rPr>
-        <w:t xml:space="preserve">the set {y}</w:t>
-      </w:r>
-    </w:p>
-    <w:p>
-      <w:pPr>
-        <w:ind w:left="0" w:firstLine="0"/>
-        <w:rPr/>
-      </w:pPr>
-      <w:r>
-        <w:rPr>
-          <w:rtl w:val="0"/>
-        </w:rPr>
-        <w:tab/>
-        <w:t xml:space="preserve">This whole procedure is referred to in [reference HdN&amp;IPH] as the splitting rule and it </w:t>
-      </w:r>
-    </w:p>
-    <w:p>
-      <w:pPr>
-        <w:ind w:left="720" w:firstLine="0"/>
-        <w:rPr/>
-      </w:pPr>
-      <w:r>
-        <w:rPr>
-          <w:rtl w:val="0"/>
-        </w:rPr>
-        <w:t xml:space="preserve">could be applied on a clause which does not have overlapping variables, which is the case for ours.</w:t>
-      </w:r>
-    </w:p>
-    <w:p>
-      <w:pPr>
-        <w:numPr>
-          <w:ilvl w:val="0"/>
-          <w:numId w:val="4"/>
-        </w:numPr>
-        <w:ind w:left="720" w:hanging="360"/>
-        <w:rPr>
-          <w:u w:val="none"/>
-        </w:rPr>
-      </w:pPr>
-      <w:r>
-        <w:rPr>
-          <w:rtl w:val="0"/>
-        </w:rPr>
-        <w:t xml:space="preserve">Let C be our set of clauses and |C| be the size of it. Further, we will make |C| group choices, one for each clause. In other words, we will build at most 3</w:t>
-      </w:r>
-      <w:r>
-        <w:rPr>
-          <w:vertAlign w:val="superscript"/>
-          <w:rtl w:val="0"/>
-        </w:rPr>
-        <w:t xml:space="preserve">|C|</w:t>
-      </w:r>
-      <w:r>
-        <w:rPr>
-          <w:rtl w:val="0"/>
-        </w:rPr>
-        <w:t xml:space="preserve"> auxiliary sets of clauses containing exactly one group from each clause. We will be then running the depth-ordered theorem prover on each of these auxiliary sets. </w:t>
-      </w:r>
-    </w:p>
-    <w:p>
-      <w:pPr>
-        <w:numPr>
-          <w:ilvl w:val="1"/>
-          <w:numId w:val="4"/>
-        </w:numPr>
-        <w:ind w:left="1440" w:hanging="360"/>
-        <w:rPr>
-          <w:u w:val="none"/>
-        </w:rPr>
-      </w:pPr>
-      <w:r>
-        <w:rPr>
-          <w:rtl w:val="0"/>
-        </w:rPr>
-        <w:t xml:space="preserve">If all of these runs will derive the empty clause, this means that the input formula is unsatisfiable. </w:t>
-      </w:r>
-    </w:p>
-    <w:p>
-      <w:pPr>
-        <w:numPr>
-          <w:ilvl w:val="1"/>
-          <w:numId w:val="4"/>
-        </w:numPr>
-        <w:ind w:left="1440" w:hanging="360"/>
-        <w:rPr>
-          <w:u w:val="none"/>
-        </w:rPr>
-      </w:pPr>
-      <w:r>
-        <w:rPr>
-          <w:rtl w:val="0"/>
-        </w:rPr>
-        <w:t xml:space="preserve">Otherwise, that would imply that the depth-ordered theorem prover halted by saturation on at least one of these auxiliary sets. Hence, the input formula is satisfiable.</w:t>
-      </w:r>
-    </w:p>
-    <w:p>
-      <w:pPr>
-        <w:pStyle w:val="Heading3"/>
-        <w:rPr/>
-      </w:pPr>
-      <w:bookmarkStart w:colFirst="0" w:colLast="0" w:name="_8lahq96r0pgp" w:id="46"/>
-      <w:bookmarkEnd w:id="46"/>
-      <w:r>
-        <w:rPr>
-          <w:rtl w:val="0"/>
-        </w:rPr>
-        <w:t xml:space="preserve">With equality</w:t>
-      </w:r>
-    </w:p>
-    <w:p>
-      <w:pPr>
-        <w:rPr/>
-      </w:pPr>
-      <w:r>
-        <w:rPr>
-          <w:rtl w:val="0"/>
-        </w:rPr>
-        <w:t xml:space="preserve">Before revisiting the algorithm above, we will have to detail how to deal with:</w:t>
-      </w:r>
-    </w:p>
-    <w:p>
-      <w:pPr>
-        <w:numPr>
-          <w:ilvl w:val="0"/>
-          <w:numId w:val="7"/>
-        </w:numPr>
-        <w:ind w:left="720" w:hanging="360"/>
-        <w:rPr>
-          <w:u w:val="none"/>
-        </w:rPr>
-      </w:pPr>
-      <w:r>
-        <w:rPr>
-          <w:rtl w:val="0"/>
-        </w:rPr>
-        <w:t xml:space="preserve">the equality</w:t>
-      </w:r>
-    </w:p>
-    <w:p>
-      <w:pPr>
-        <w:numPr>
-          <w:ilvl w:val="1"/>
-          <w:numId w:val="7"/>
-        </w:numPr>
-        <w:ind w:left="1440" w:hanging="360"/>
-        <w:rPr>
-          <w:u w:val="none"/>
-        </w:rPr>
-      </w:pPr>
-      <w:r>
-        <w:rPr>
-          <w:rtl w:val="0"/>
-        </w:rPr>
-        <w:t xml:space="preserve">dealing with the equality operator is trivial in our case, since we can just replace the equality operator with a special predicate of arity two called “Equality”</w:t>
-      </w:r>
-    </w:p>
-    <w:p>
-      <w:pPr>
-        <w:numPr>
-          <w:ilvl w:val="1"/>
-          <w:numId w:val="7"/>
-        </w:numPr>
-        <w:ind w:left="1440" w:hanging="360"/>
-        <w:rPr>
-          <w:u w:val="none"/>
-        </w:rPr>
-      </w:pPr>
-      <w:r>
-        <w:rPr>
-          <w:rtl w:val="0"/>
-        </w:rPr>
-        <w:t xml:space="preserve">in case the equality operator occurs multiple times, all of these occurrences will be replaced by the </w:t>
-      </w:r>
-      <w:r>
-        <w:rPr>
-          <w:u w:val="single"/>
-          <w:rtl w:val="0"/>
-        </w:rPr>
-        <w:t xml:space="preserve">same</w:t>
-      </w:r>
-      <w:r>
-        <w:rPr>
-          <w:rtl w:val="0"/>
-        </w:rPr>
-        <w:t xml:space="preserve"> predicate called “Equality”</w:t>
-      </w:r>
-    </w:p>
-    <w:p>
-      <w:pPr>
-        <w:numPr>
-          <w:ilvl w:val="0"/>
-          <w:numId w:val="7"/>
-        </w:numPr>
-        <w:ind w:left="720" w:hanging="360"/>
-        <w:rPr>
-          <w:u w:val="none"/>
-        </w:rPr>
-      </w:pPr>
-      <w:r>
-        <w:rPr>
-          <w:rtl w:val="0"/>
-        </w:rPr>
-        <w:t xml:space="preserve">the inequality</w:t>
-      </w:r>
-    </w:p>
-    <w:p>
-      <w:pPr>
-        <w:numPr>
-          <w:ilvl w:val="1"/>
-          <w:numId w:val="7"/>
-        </w:numPr>
-        <w:ind w:left="1440" w:hanging="360"/>
-        <w:rPr>
-          <w:u w:val="none"/>
-        </w:rPr>
-      </w:pPr>
-      <w:r>
-        <w:rPr>
-          <w:rtl w:val="0"/>
-        </w:rPr>
-        <w:t xml:space="preserve">dealing with the equality could be seen as a fairly similar process as dealing with equality with the mention that we will replace the inequality operator with a brand-new predicate of arity two called “Inequality”</w:t>
-      </w:r>
-    </w:p>
-    <w:p>
-      <w:pPr>
-        <w:numPr>
-          <w:ilvl w:val="2"/>
-          <w:numId w:val="7"/>
-        </w:numPr>
-        <w:ind w:left="2160" w:hanging="360"/>
-        <w:rPr>
-          <w:u w:val="none"/>
-        </w:rPr>
-      </w:pPr>
-      <w:r>
-        <w:rPr>
-          <w:rtl w:val="0"/>
-        </w:rPr>
-        <w:t xml:space="preserve">as in the case of equality, different occurrences of the inequality will be mapped to the same predicate called “Inequality”</w:t>
-      </w:r>
-    </w:p>
-    <w:p>
-      <w:pPr>
-        <w:numPr>
-          <w:ilvl w:val="1"/>
-          <w:numId w:val="7"/>
-        </w:numPr>
-        <w:ind w:left="1440" w:hanging="360"/>
-        <w:rPr>
-          <w:u w:val="none"/>
-        </w:rPr>
-      </w:pPr>
-      <w:r>
-        <w:rPr>
-          <w:rFonts w:ascii="Arial Unicode MS" w:cs="Arial Unicode MS" w:eastAsia="Arial Unicode MS" w:hAnsi="Arial Unicode MS"/>
-          <w:rtl w:val="0"/>
-        </w:rPr>
-        <w:t xml:space="preserve">in order to preserve the logical equivalence, we will have also to add a new clause in one variable containing the negated “Inequality” predicate to our CNF (i.e.ㄱInequality(x, x) has to be true)</w:t>
-      </w:r>
-    </w:p>
-    <w:p>
-      <w:pPr>
-        <w:rPr/>
-      </w:pPr>
-      <w:r>
-        <w:rPr>
-          <w:rtl w:val="0"/>
-        </w:rPr>
-      </w:r>
-    </w:p>
-    <w:p>
-      <w:pPr>
-        <w:rPr/>
-      </w:pPr>
-      <w:r>
-        <w:rPr>
-          <w:rtl w:val="0"/>
-        </w:rPr>
-        <w:t xml:space="preserve">We could treat the “Inequality” like any other predicate in our set of clauses from now on, but we will further have to expand the “Equality” in our algorithm.</w:t>
-      </w:r>
-    </w:p>
-    <w:p>
-      <w:pPr>
-        <w:rPr/>
-      </w:pPr>
-      <w:r>
-        <w:rPr>
-          <w:rtl w:val="0"/>
-        </w:rPr>
-      </w:r>
-    </w:p>
-    <w:p>
-      <w:pPr>
-        <w:rPr/>
-      </w:pPr>
-      <w:r>
-        <w:rPr>
-          <w:rtl w:val="0"/>
-        </w:rPr>
-        <w:t xml:space="preserve">After we have set how to deal with these two operators, we can revisit the algorithm by mentioning the changes we need to make:</w:t>
-      </w:r>
-    </w:p>
-    <w:p>
-      <w:pPr>
-        <w:numPr>
-          <w:ilvl w:val="0"/>
-          <w:numId w:val="2"/>
-        </w:numPr>
-        <w:ind w:left="720" w:hanging="360"/>
-        <w:rPr>
-          <w:u w:val="none"/>
-        </w:rPr>
-      </w:pPr>
-      <w:r>
-        <w:rPr>
-          <w:rtl w:val="0"/>
-        </w:rPr>
-        <w:t xml:space="preserve">Step 1 will now be doing resolution on literals involving exactly two variables, which are not the “Equality”.</w:t>
-      </w:r>
-    </w:p>
-    <w:p>
-      <w:pPr>
-        <w:numPr>
-          <w:ilvl w:val="0"/>
-          <w:numId w:val="2"/>
-        </w:numPr>
-        <w:ind w:left="720" w:hanging="360"/>
-        <w:rPr>
-          <w:u w:val="none"/>
-        </w:rPr>
-      </w:pPr>
-      <w:r>
-        <w:rPr>
-          <w:rtl w:val="0"/>
-        </w:rPr>
-        <w:t xml:space="preserve">Step 2 will now dispose of all clauses containing literals different from the “Equality” which are in exactly two variables.</w:t>
-      </w:r>
-    </w:p>
-    <w:p>
-      <w:pPr>
-        <w:numPr>
-          <w:ilvl w:val="0"/>
-          <w:numId w:val="2"/>
-        </w:numPr>
-        <w:ind w:left="720" w:hanging="360"/>
-        <w:rPr>
-          <w:u w:val="none"/>
-        </w:rPr>
-      </w:pPr>
-      <w:r>
-        <w:rPr>
-          <w:rtl w:val="0"/>
-        </w:rPr>
-        <w:t xml:space="preserve">Before proceeding to step 3, we have to expand the equality in the same way as it is described in the Lemma 5 and Lemma 6 in [reference HdN&amp;IPH]. We will present the high-level idea of this expansion letting the group of the ground instances aside:</w:t>
-      </w:r>
-    </w:p>
-    <w:p>
-      <w:pPr>
-        <w:numPr>
-          <w:ilvl w:val="1"/>
-          <w:numId w:val="2"/>
-        </w:numPr>
-        <w:ind w:left="1440" w:hanging="360"/>
-        <w:rPr>
-          <w:u w:val="none"/>
-        </w:rPr>
-      </w:pPr>
-      <w:r>
-        <w:rPr>
-          <w:rtl w:val="0"/>
-        </w:rPr>
-        <w:t xml:space="preserve">Let R an arbitrary clause in two variables from our set of clauses, containing equality. We will define T(x) as being all of the subformulas in variable x from R and U(y) being all of the subformulas in variable y from R. Hence, we can write R the following way:</w:t>
-      </w:r>
-    </w:p>
-    <w:p>
-      <w:pPr>
-        <w:ind w:left="2160" w:firstLine="0"/>
-        <w:rPr/>
-      </w:pPr>
-      <w:r>
-        <w:rPr>
-          <w:rtl w:val="0"/>
-        </w:rPr>
-      </w:r>
-    </w:p>
-    <w:p>
-      <w:pPr>
-        <w:ind w:left="2160" w:firstLine="720"/>
-        <w:jc w:val="center"/>
-        <w:rPr>
-          <w:sz w:val="32"/>
-          <w:szCs w:val="32"/>
-        </w:rPr>
-      </w:pPr>
-      <w:r>
-        <w:rPr>
-          <w:rtl w:val="0"/>
-        </w:rPr>
-        <w:t xml:space="preserve"> </w:t>
-      </w:r>
-      <w:r>
-        <w:rPr>
-          <w:rFonts w:ascii="Arial Unicode MS" w:cs="Arial Unicode MS" w:eastAsia="Arial Unicode MS" w:hAnsi="Arial Unicode MS"/>
-          <w:sz w:val="32"/>
-          <w:szCs w:val="32"/>
-          <w:rtl w:val="0"/>
-        </w:rPr>
-        <w:t xml:space="preserve">∀x∀y(T(x) ∨ U(y) ∨ x=y)</w:t>
-      </w:r>
-    </w:p>
-    <w:p>
-      <w:pPr>
-        <w:ind w:left="2160" w:firstLine="720"/>
-        <w:rPr>
-          <w:sz w:val="32"/>
-          <w:szCs w:val="32"/>
-        </w:rPr>
-      </w:pPr>
-      <w:r>
-        <w:rPr>
-          <w:rtl w:val="0"/>
-        </w:rPr>
-      </w:r>
-    </w:p>
-    <w:p>
-      <w:pPr>
-        <w:ind w:left="720" w:firstLine="720"/>
-        <w:rPr/>
-      </w:pPr>
-      <w:r>
-        <w:rPr>
-          <w:rtl w:val="0"/>
-        </w:rPr>
-        <w:t xml:space="preserve">The aforementioned formula is logically equivalent with the following:</w:t>
-      </w:r>
-    </w:p>
-    <w:p>
-      <w:pPr>
-        <w:ind w:left="2880" w:firstLine="0"/>
-        <w:rPr/>
-      </w:pPr>
-      <w:r>
-        <w:rPr>
-          <w:rtl w:val="0"/>
-        </w:rPr>
-      </w:r>
-    </w:p>
-    <w:p>
-      <w:pPr>
-        <w:ind w:left="1440" w:firstLine="0"/>
-        <w:jc w:val="center"/>
-        <w:rPr>
-          <w:sz w:val="32"/>
-          <w:szCs w:val="32"/>
-        </w:rPr>
-      </w:pPr>
-      <w:r>
-        <w:rPr>
-          <w:rFonts w:ascii="Arial Unicode MS" w:cs="Arial Unicode MS" w:eastAsia="Arial Unicode MS" w:hAnsi="Arial Unicode MS"/>
-          <w:sz w:val="32"/>
-          <w:szCs w:val="32"/>
-          <w:rtl w:val="0"/>
-        </w:rPr>
-        <w:t xml:space="preserve">    ∀xT(x) ∨ ∀yU(y) ∨ (∃!x ㄱT(x) ∧ ∀x(T(x) ⇔ U(y)))</w:t>
-      </w:r>
-    </w:p>
-    <w:p>
-      <w:pPr>
-        <w:ind w:left="1440" w:firstLine="0"/>
-        <w:rPr/>
-      </w:pPr>
-      <w:r>
-        <w:rPr>
-          <w:rtl w:val="0"/>
-        </w:rPr>
-      </w:r>
-    </w:p>
-    <w:p>
-      <w:pPr>
-        <w:ind w:left="1440" w:firstLine="0"/>
-        <w:rPr/>
-      </w:pPr>
-      <w:r>
-        <w:rPr>
-          <w:rtl w:val="0"/>
-        </w:rPr>
-        <w:t xml:space="preserve">For the following formula</w:t>
-      </w:r>
-    </w:p>
-    <w:p>
-      <w:pPr>
-        <w:ind w:left="1440" w:firstLine="0"/>
-        <w:rPr/>
-      </w:pPr>
-      <w:r>
-        <w:rPr>
-          <w:rtl w:val="0"/>
-        </w:rPr>
-      </w:r>
-    </w:p>
-    <w:p>
-      <w:pPr>
-        <w:ind w:left="1440" w:firstLine="0"/>
-        <w:jc w:val="center"/>
-        <w:rPr>
-          <w:sz w:val="32"/>
-          <w:szCs w:val="32"/>
-        </w:rPr>
-      </w:pPr>
-      <w:r>
-        <w:rPr>
-          <w:rtl w:val="0"/>
-        </w:rPr>
-        <w:tab/>
-      </w:r>
-      <w:r>
-        <w:rPr>
-          <w:rFonts w:ascii="Arial Unicode MS" w:cs="Arial Unicode MS" w:eastAsia="Arial Unicode MS" w:hAnsi="Arial Unicode MS"/>
-          <w:sz w:val="32"/>
-          <w:szCs w:val="32"/>
-          <w:rtl w:val="0"/>
-        </w:rPr>
-        <w:t xml:space="preserve">∃!x T(x)</w:t>
-      </w:r>
-    </w:p>
-    <w:p>
-      <w:pPr>
-        <w:ind w:left="1440" w:firstLine="0"/>
-        <w:rPr/>
-      </w:pPr>
-      <w:r>
-        <w:rPr>
-          <w:rtl w:val="0"/>
-        </w:rPr>
-      </w:r>
-    </w:p>
-    <w:p>
-      <w:pPr>
-        <w:ind w:left="1440" w:firstLine="0"/>
-        <w:rPr/>
-      </w:pPr>
-      <w:r>
-        <w:rPr>
-          <w:rtl w:val="0"/>
-        </w:rPr>
-        <w:t xml:space="preserve">there exists as well the following logical equivalence</w:t>
-      </w:r>
-    </w:p>
-    <w:p>
-      <w:pPr>
-        <w:ind w:left="1440" w:firstLine="0"/>
-        <w:rPr/>
-      </w:pPr>
-      <w:r>
-        <w:rPr>
-          <w:rtl w:val="0"/>
-        </w:rPr>
-      </w:r>
-    </w:p>
-    <w:p>
-      <w:pPr>
-        <w:ind w:left="1440" w:firstLine="0"/>
-        <w:jc w:val="center"/>
-        <w:rPr>
-          <w:sz w:val="32"/>
-          <w:szCs w:val="32"/>
-        </w:rPr>
-      </w:pPr>
-      <w:r>
-        <w:rPr>
-          <w:rtl w:val="0"/>
-        </w:rPr>
-        <w:tab/>
-      </w:r>
-      <w:r>
-        <w:rPr>
-          <w:rFonts w:ascii="Arial Unicode MS" w:cs="Arial Unicode MS" w:eastAsia="Arial Unicode MS" w:hAnsi="Arial Unicode MS"/>
-          <w:sz w:val="32"/>
-          <w:szCs w:val="32"/>
-          <w:rtl w:val="0"/>
-        </w:rPr>
-        <w:t xml:space="preserve">∃x(T(x) ∧ ∀y(T(x) ⇒ x = y))</w:t>
-      </w:r>
-    </w:p>
-    <w:p>
-      <w:pPr>
-        <w:ind w:left="1440" w:firstLine="0"/>
-        <w:rPr>
-          <w:sz w:val="20"/>
-          <w:szCs w:val="20"/>
-        </w:rPr>
-      </w:pPr>
-      <w:r>
-        <w:rPr>
-          <w:rtl w:val="0"/>
-        </w:rPr>
-      </w:r>
-    </w:p>
-    <w:p>
-      <w:pPr>
-        <w:ind w:left="0" w:firstLine="0"/>
-        <w:rPr/>
-      </w:pPr>
-      <w:r>
-        <w:rPr>
-          <w:rtl w:val="0"/>
-        </w:rPr>
-        <w:tab/>
-      </w:r>
-    </w:p>
-    <w:p>
-      <w:pPr>
-        <w:ind w:left="0" w:firstLine="0"/>
-        <w:rPr/>
-      </w:pPr>
-      <w:r>
-        <w:rPr>
-          <w:rtl w:val="0"/>
-        </w:rPr>
-        <w:tab/>
-      </w:r>
-    </w:p>
-    <w:p>
-      <w:pPr>
-        <w:pStyle w:val="Heading1"/>
-        <w:rPr/>
-      </w:pPr>
-      <w:bookmarkStart w:colFirst="0" w:colLast="0" w:name="_xxpev9n2lwjw" w:id="47"/>
-      <w:bookmarkEnd w:id="47"/>
-      <w:r>
-        <w:rPr>
-          <w:rtl w:val="0"/>
-        </w:rPr>
-        <w:t xml:space="preserve">Design</w:t>
-      </w:r>
-    </w:p>
-    <w:p>
-      <w:pPr>
-        <w:rPr/>
-      </w:pPr>
-      <w:r>
-        <w:rPr>
-          <w:rtl w:val="0"/>
-        </w:rPr>
-      </w:r>
-    </w:p>
-    <w:p>
-      <w:pPr>
-        <w:rPr/>
-      </w:pPr>
-      <w:r>
-        <w:rPr>
-          <w:rtl w:val="0"/>
-        </w:rPr>
+        <w:t xml:space="preserve">all of the terms will contain lowercase letters only</w:t>
       </w:r>
     </w:p>
     <w:p>
@@ -11876,6 +12488,116 @@
   <w:abstractNum w:abstractNumId="4">
     <w:lvl w:ilvl="0">
       <w:start w:val="1"/>
+      <w:numFmt w:val="bullet"/>
+      <w:lvlText w:val="●"/>
+      <w:lvlJc w:val="left"/>
+      <w:pPr>
+        <w:ind w:left="720" w:hanging="360"/>
+      </w:pPr>
+      <w:rPr>
+        <w:u w:val="none"/>
+      </w:rPr>
+    </w:lvl>
+    <w:lvl w:ilvl="1">
+      <w:start w:val="1"/>
+      <w:numFmt w:val="bullet"/>
+      <w:lvlText w:val="○"/>
+      <w:lvlJc w:val="left"/>
+      <w:pPr>
+        <w:ind w:left="1440" w:hanging="360"/>
+      </w:pPr>
+      <w:rPr>
+        <w:u w:val="none"/>
+      </w:rPr>
+    </w:lvl>
+    <w:lvl w:ilvl="2">
+      <w:start w:val="1"/>
+      <w:numFmt w:val="bullet"/>
+      <w:lvlText w:val="■"/>
+      <w:lvlJc w:val="left"/>
+      <w:pPr>
+        <w:ind w:left="2160" w:hanging="360"/>
+      </w:pPr>
+      <w:rPr>
+        <w:u w:val="none"/>
+      </w:rPr>
+    </w:lvl>
+    <w:lvl w:ilvl="3">
+      <w:start w:val="1"/>
+      <w:numFmt w:val="bullet"/>
+      <w:lvlText w:val="●"/>
+      <w:lvlJc w:val="left"/>
+      <w:pPr>
+        <w:ind w:left="2880" w:hanging="360"/>
+      </w:pPr>
+      <w:rPr>
+        <w:u w:val="none"/>
+      </w:rPr>
+    </w:lvl>
+    <w:lvl w:ilvl="4">
+      <w:start w:val="1"/>
+      <w:numFmt w:val="bullet"/>
+      <w:lvlText w:val="○"/>
+      <w:lvlJc w:val="left"/>
+      <w:pPr>
+        <w:ind w:left="3600" w:hanging="360"/>
+      </w:pPr>
+      <w:rPr>
+        <w:u w:val="none"/>
+      </w:rPr>
+    </w:lvl>
+    <w:lvl w:ilvl="5">
+      <w:start w:val="1"/>
+      <w:numFmt w:val="bullet"/>
+      <w:lvlText w:val="■"/>
+      <w:lvlJc w:val="left"/>
+      <w:pPr>
+        <w:ind w:left="4320" w:hanging="360"/>
+      </w:pPr>
+      <w:rPr>
+        <w:u w:val="none"/>
+      </w:rPr>
+    </w:lvl>
+    <w:lvl w:ilvl="6">
+      <w:start w:val="1"/>
+      <w:numFmt w:val="bullet"/>
+      <w:lvlText w:val="●"/>
+      <w:lvlJc w:val="left"/>
+      <w:pPr>
+        <w:ind w:left="5040" w:hanging="360"/>
+      </w:pPr>
+      <w:rPr>
+        <w:u w:val="none"/>
+      </w:rPr>
+    </w:lvl>
+    <w:lvl w:ilvl="7">
+      <w:start w:val="1"/>
+      <w:numFmt w:val="bullet"/>
+      <w:lvlText w:val="○"/>
+      <w:lvlJc w:val="left"/>
+      <w:pPr>
+        <w:ind w:left="5760" w:hanging="360"/>
+      </w:pPr>
+      <w:rPr>
+        <w:u w:val="none"/>
+      </w:rPr>
+    </w:lvl>
+    <w:lvl w:ilvl="8">
+      <w:start w:val="1"/>
+      <w:numFmt w:val="bullet"/>
+      <w:lvlText w:val="■"/>
+      <w:lvlJc w:val="left"/>
+      <w:pPr>
+        <w:ind w:left="6480" w:hanging="360"/>
+      </w:pPr>
+      <w:rPr>
+        <w:u w:val="none"/>
+      </w:rPr>
+    </w:lvl>
+  </w:abstractNum>
+  <w:abstractNum w:abstractNumId="5">
+    <w:lvl w:ilvl="0">
+      <w:start w:val="1"/>
       <w:numFmt w:val="decimal"/>
       <w:lvlText w:val="%1."/>
       <w:lvlJc w:val="left"/>
@@ -11975,116 +12697,6 @@
       <w:numFmt w:val="lowerRoman"/>
       <w:lvlText w:val="%9."/>
       <w:lvlJc w:val="right"/>
-      <w:pPr>
-        <w:ind w:left="6480" w:hanging="360"/>
-      </w:pPr>
-      <w:rPr>
-        <w:u w:val="none"/>
-      </w:rPr>
-    </w:lvl>
-  </w:abstractNum>
-  <w:abstractNum w:abstractNumId="5">
-    <w:lvl w:ilvl="0">
-      <w:start w:val="1"/>
-      <w:numFmt w:val="bullet"/>
-      <w:lvlText w:val="●"/>
-      <w:lvlJc w:val="left"/>
-      <w:pPr>
-        <w:ind w:left="720" w:hanging="360"/>
-      </w:pPr>
-      <w:rPr>
-        <w:u w:val="none"/>
-      </w:rPr>
-    </w:lvl>
-    <w:lvl w:ilvl="1">
-      <w:start w:val="1"/>
-      <w:numFmt w:val="bullet"/>
-      <w:lvlText w:val="○"/>
-      <w:lvlJc w:val="left"/>
-      <w:pPr>
-        <w:ind w:left="1440" w:hanging="360"/>
-      </w:pPr>
-      <w:rPr>
-        <w:u w:val="none"/>
-      </w:rPr>
-    </w:lvl>
-    <w:lvl w:ilvl="2">
-      <w:start w:val="1"/>
-      <w:numFmt w:val="bullet"/>
-      <w:lvlText w:val="■"/>
-      <w:lvlJc w:val="left"/>
-      <w:pPr>
-        <w:ind w:left="2160" w:hanging="360"/>
-      </w:pPr>
-      <w:rPr>
-        <w:u w:val="none"/>
-      </w:rPr>
-    </w:lvl>
-    <w:lvl w:ilvl="3">
-      <w:start w:val="1"/>
-      <w:numFmt w:val="bullet"/>
-      <w:lvlText w:val="●"/>
-      <w:lvlJc w:val="left"/>
-      <w:pPr>
-        <w:ind w:left="2880" w:hanging="360"/>
-      </w:pPr>
-      <w:rPr>
-        <w:u w:val="none"/>
-      </w:rPr>
-    </w:lvl>
-    <w:lvl w:ilvl="4">
-      <w:start w:val="1"/>
-      <w:numFmt w:val="bullet"/>
-      <w:lvlText w:val="○"/>
-      <w:lvlJc w:val="left"/>
-      <w:pPr>
-        <w:ind w:left="3600" w:hanging="360"/>
-      </w:pPr>
-      <w:rPr>
-        <w:u w:val="none"/>
-      </w:rPr>
-    </w:lvl>
-    <w:lvl w:ilvl="5">
-      <w:start w:val="1"/>
-      <w:numFmt w:val="bullet"/>
-      <w:lvlText w:val="■"/>
-      <w:lvlJc w:val="left"/>
-      <w:pPr>
-        <w:ind w:left="4320" w:hanging="360"/>
-      </w:pPr>
-      <w:rPr>
-        <w:u w:val="none"/>
-      </w:rPr>
-    </w:lvl>
-    <w:lvl w:ilvl="6">
-      <w:start w:val="1"/>
-      <w:numFmt w:val="bullet"/>
-      <w:lvlText w:val="●"/>
-      <w:lvlJc w:val="left"/>
-      <w:pPr>
-        <w:ind w:left="5040" w:hanging="360"/>
-      </w:pPr>
-      <w:rPr>
-        <w:u w:val="none"/>
-      </w:rPr>
-    </w:lvl>
-    <w:lvl w:ilvl="7">
-      <w:start w:val="1"/>
-      <w:numFmt w:val="bullet"/>
-      <w:lvlText w:val="○"/>
-      <w:lvlJc w:val="left"/>
-      <w:pPr>
-        <w:ind w:left="5760" w:hanging="360"/>
-      </w:pPr>
-      <w:rPr>
-        <w:u w:val="none"/>
-      </w:rPr>
-    </w:lvl>
-    <w:lvl w:ilvl="8">
-      <w:start w:val="1"/>
-      <w:numFmt w:val="bullet"/>
-      <w:lvlText w:val="■"/>
-      <w:lvlJc w:val="left"/>
       <w:pPr>
         <w:ind w:left="6480" w:hanging="360"/>
       </w:pPr>
@@ -12204,6 +12816,226 @@
     </w:lvl>
   </w:abstractNum>
   <w:abstractNum w:abstractNumId="7">
+    <w:lvl w:ilvl="0">
+      <w:start w:val="1"/>
+      <w:numFmt w:val="bullet"/>
+      <w:lvlText w:val="●"/>
+      <w:lvlJc w:val="left"/>
+      <w:pPr>
+        <w:ind w:left="720" w:hanging="360"/>
+      </w:pPr>
+      <w:rPr>
+        <w:u w:val="none"/>
+      </w:rPr>
+    </w:lvl>
+    <w:lvl w:ilvl="1">
+      <w:start w:val="1"/>
+      <w:numFmt w:val="bullet"/>
+      <w:lvlText w:val="○"/>
+      <w:lvlJc w:val="left"/>
+      <w:pPr>
+        <w:ind w:left="1440" w:hanging="360"/>
+      </w:pPr>
+      <w:rPr>
+        <w:u w:val="none"/>
+      </w:rPr>
+    </w:lvl>
+    <w:lvl w:ilvl="2">
+      <w:start w:val="1"/>
+      <w:numFmt w:val="bullet"/>
+      <w:lvlText w:val="■"/>
+      <w:lvlJc w:val="left"/>
+      <w:pPr>
+        <w:ind w:left="2160" w:hanging="360"/>
+      </w:pPr>
+      <w:rPr>
+        <w:u w:val="none"/>
+      </w:rPr>
+    </w:lvl>
+    <w:lvl w:ilvl="3">
+      <w:start w:val="1"/>
+      <w:numFmt w:val="bullet"/>
+      <w:lvlText w:val="●"/>
+      <w:lvlJc w:val="left"/>
+      <w:pPr>
+        <w:ind w:left="2880" w:hanging="360"/>
+      </w:pPr>
+      <w:rPr>
+        <w:u w:val="none"/>
+      </w:rPr>
+    </w:lvl>
+    <w:lvl w:ilvl="4">
+      <w:start w:val="1"/>
+      <w:numFmt w:val="bullet"/>
+      <w:lvlText w:val="○"/>
+      <w:lvlJc w:val="left"/>
+      <w:pPr>
+        <w:ind w:left="3600" w:hanging="360"/>
+      </w:pPr>
+      <w:rPr>
+        <w:u w:val="none"/>
+      </w:rPr>
+    </w:lvl>
+    <w:lvl w:ilvl="5">
+      <w:start w:val="1"/>
+      <w:numFmt w:val="bullet"/>
+      <w:lvlText w:val="■"/>
+      <w:lvlJc w:val="left"/>
+      <w:pPr>
+        <w:ind w:left="4320" w:hanging="360"/>
+      </w:pPr>
+      <w:rPr>
+        <w:u w:val="none"/>
+      </w:rPr>
+    </w:lvl>
+    <w:lvl w:ilvl="6">
+      <w:start w:val="1"/>
+      <w:numFmt w:val="bullet"/>
+      <w:lvlText w:val="●"/>
+      <w:lvlJc w:val="left"/>
+      <w:pPr>
+        <w:ind w:left="5040" w:hanging="360"/>
+      </w:pPr>
+      <w:rPr>
+        <w:u w:val="none"/>
+      </w:rPr>
+    </w:lvl>
+    <w:lvl w:ilvl="7">
+      <w:start w:val="1"/>
+      <w:numFmt w:val="bullet"/>
+      <w:lvlText w:val="○"/>
+      <w:lvlJc w:val="left"/>
+      <w:pPr>
+        <w:ind w:left="5760" w:hanging="360"/>
+      </w:pPr>
+      <w:rPr>
+        <w:u w:val="none"/>
+      </w:rPr>
+    </w:lvl>
+    <w:lvl w:ilvl="8">
+      <w:start w:val="1"/>
+      <w:numFmt w:val="bullet"/>
+      <w:lvlText w:val="■"/>
+      <w:lvlJc w:val="left"/>
+      <w:pPr>
+        <w:ind w:left="6480" w:hanging="360"/>
+      </w:pPr>
+      <w:rPr>
+        <w:u w:val="none"/>
+      </w:rPr>
+    </w:lvl>
+  </w:abstractNum>
+  <w:abstractNum w:abstractNumId="8">
+    <w:lvl w:ilvl="0">
+      <w:start w:val="1"/>
+      <w:numFmt w:val="bullet"/>
+      <w:lvlText w:val="●"/>
+      <w:lvlJc w:val="left"/>
+      <w:pPr>
+        <w:ind w:left="720" w:hanging="360"/>
+      </w:pPr>
+      <w:rPr>
+        <w:u w:val="none"/>
+      </w:rPr>
+    </w:lvl>
+    <w:lvl w:ilvl="1">
+      <w:start w:val="1"/>
+      <w:numFmt w:val="bullet"/>
+      <w:lvlText w:val="○"/>
+      <w:lvlJc w:val="left"/>
+      <w:pPr>
+        <w:ind w:left="1440" w:hanging="360"/>
+      </w:pPr>
+      <w:rPr>
+        <w:u w:val="none"/>
+      </w:rPr>
+    </w:lvl>
+    <w:lvl w:ilvl="2">
+      <w:start w:val="1"/>
+      <w:numFmt w:val="bullet"/>
+      <w:lvlText w:val="■"/>
+      <w:lvlJc w:val="left"/>
+      <w:pPr>
+        <w:ind w:left="2160" w:hanging="360"/>
+      </w:pPr>
+      <w:rPr>
+        <w:u w:val="none"/>
+      </w:rPr>
+    </w:lvl>
+    <w:lvl w:ilvl="3">
+      <w:start w:val="1"/>
+      <w:numFmt w:val="bullet"/>
+      <w:lvlText w:val="●"/>
+      <w:lvlJc w:val="left"/>
+      <w:pPr>
+        <w:ind w:left="2880" w:hanging="360"/>
+      </w:pPr>
+      <w:rPr>
+        <w:u w:val="none"/>
+      </w:rPr>
+    </w:lvl>
+    <w:lvl w:ilvl="4">
+      <w:start w:val="1"/>
+      <w:numFmt w:val="bullet"/>
+      <w:lvlText w:val="○"/>
+      <w:lvlJc w:val="left"/>
+      <w:pPr>
+        <w:ind w:left="3600" w:hanging="360"/>
+      </w:pPr>
+      <w:rPr>
+        <w:u w:val="none"/>
+      </w:rPr>
+    </w:lvl>
+    <w:lvl w:ilvl="5">
+      <w:start w:val="1"/>
+      <w:numFmt w:val="bullet"/>
+      <w:lvlText w:val="■"/>
+      <w:lvlJc w:val="left"/>
+      <w:pPr>
+        <w:ind w:left="4320" w:hanging="360"/>
+      </w:pPr>
+      <w:rPr>
+        <w:u w:val="none"/>
+      </w:rPr>
+    </w:lvl>
+    <w:lvl w:ilvl="6">
+      <w:start w:val="1"/>
+      <w:numFmt w:val="bullet"/>
+      <w:lvlText w:val="●"/>
+      <w:lvlJc w:val="left"/>
+      <w:pPr>
+        <w:ind w:left="5040" w:hanging="360"/>
+      </w:pPr>
+      <w:rPr>
+        <w:u w:val="none"/>
+      </w:rPr>
+    </w:lvl>
+    <w:lvl w:ilvl="7">
+      <w:start w:val="1"/>
+      <w:numFmt w:val="bullet"/>
+      <w:lvlText w:val="○"/>
+      <w:lvlJc w:val="left"/>
+      <w:pPr>
+        <w:ind w:left="5760" w:hanging="360"/>
+      </w:pPr>
+      <w:rPr>
+        <w:u w:val="none"/>
+      </w:rPr>
+    </w:lvl>
+    <w:lvl w:ilvl="8">
+      <w:start w:val="1"/>
+      <w:numFmt w:val="bullet"/>
+      <w:lvlText w:val="■"/>
+      <w:lvlJc w:val="left"/>
+      <w:pPr>
+        <w:ind w:left="6480" w:hanging="360"/>
+      </w:pPr>
+      <w:rPr>
+        <w:u w:val="none"/>
+      </w:rPr>
+    </w:lvl>
+  </w:abstractNum>
+  <w:abstractNum w:abstractNumId="9">
     <w:lvl w:ilvl="0">
       <w:start w:val="1"/>
       <w:numFmt w:val="bullet"/>
@@ -12333,6 +13165,12 @@
   </w:num>
   <w:num w:numId="7">
     <w:abstractNumId w:val="7"/>
+  </w:num>
+  <w:num w:numId="8">
+    <w:abstractNumId w:val="8"/>
+  </w:num>
+  <w:num w:numId="9">
+    <w:abstractNumId w:val="9"/>
   </w:num>
 </w:numbering>
 </file>

</xml_diff>

<commit_message>
17th of april last version
</commit_message>
<xml_diff>
--- a/Final report.docx
+++ b/Final report.docx
@@ -4787,7 +4787,7 @@
               <w:vertAlign w:val="baseline"/>
               <w:rtl w:val="0"/>
             </w:rPr>
-            <w:t xml:space="preserve">20</w:t>
+            <w:t xml:space="preserve">21</w:t>
           </w:r>
           <w:r>
             <w:fldChar w:fldCharType="end"/>
@@ -7181,6 +7181,49 @@
             </w:tabs>
             <w:spacing w:before="60" w:line="240" w:lineRule="auto"/>
             <w:ind w:left="360" w:firstLine="0"/>
+            <w:rPr/>
+          </w:pPr>
+          <w:hyperlink w:anchor="_h9zexd3z9qyo">
+            <w:r>
+              <w:rPr>
+                <w:rtl w:val="0"/>
+              </w:rPr>
+              <w:t xml:space="preserve">Testing against Vampire</w:t>
+            </w:r>
+          </w:hyperlink>
+          <w:r>
+            <w:rPr>
+              <w:rtl w:val="0"/>
+            </w:rPr>
+            <w:tab/>
+          </w:r>
+          <w:r>
+            <w:fldChar w:fldCharType="begin"/>
+            <w:instrText xml:space="preserve"> PAGEREF _h9zexd3z9qyo \h </w:instrText>
+            <w:fldChar w:fldCharType="separate"/>
+          </w:r>
+          <w:r>
+            <w:rPr>
+              <w:rtl w:val="0"/>
+            </w:rPr>
+            <w:t xml:space="preserve">40</w:t>
+          </w:r>
+          <w:r>
+            <w:fldChar w:fldCharType="end"/>
+          </w:r>
+          <w:r>
+            <w:rPr>
+              <w:rtl w:val="0"/>
+            </w:rPr>
+          </w:r>
+        </w:p>
+        <w:p>
+          <w:pPr>
+            <w:tabs>
+              <w:tab w:val="right" w:pos="9025.511811023624"/>
+            </w:tabs>
+            <w:spacing w:before="60" w:line="240" w:lineRule="auto"/>
+            <w:ind w:left="360" w:firstLine="0"/>
             <w:rPr>
               <w:rFonts w:ascii="Arial" w:cs="Arial" w:eastAsia="Arial" w:hAnsi="Arial"/>
               <w:b w:val="0"/>
@@ -7211,7 +7254,7 @@
                 <w:vertAlign w:val="baseline"/>
                 <w:rtl w:val="0"/>
               </w:rPr>
-              <w:t xml:space="preserve">Testing against Vampire</w:t>
+              <w:t xml:space="preserve">Stress testing</w:t>
             </w:r>
           </w:hyperlink>
           <w:r>
@@ -7251,7 +7294,7 @@
               <w:vertAlign w:val="baseline"/>
               <w:rtl w:val="0"/>
             </w:rPr>
-            <w:t xml:space="preserve">39</w:t>
+            <w:t xml:space="preserve">42</w:t>
           </w:r>
           <w:r>
             <w:fldChar w:fldCharType="end"/>
@@ -7339,7 +7382,136 @@
               <w:vertAlign w:val="baseline"/>
               <w:rtl w:val="0"/>
             </w:rPr>
-            <w:t xml:space="preserve">39</w:t>
+            <w:t xml:space="preserve">42</w:t>
+          </w:r>
+          <w:r>
+            <w:fldChar w:fldCharType="end"/>
+          </w:r>
+          <w:r>
+            <w:rPr>
+              <w:rtl w:val="0"/>
+            </w:rPr>
+          </w:r>
+        </w:p>
+        <w:p>
+          <w:pPr>
+            <w:tabs>
+              <w:tab w:val="right" w:pos="9025.511811023624"/>
+            </w:tabs>
+            <w:spacing w:before="60" w:line="240" w:lineRule="auto"/>
+            <w:ind w:left="720" w:firstLine="0"/>
+            <w:rPr/>
+          </w:pPr>
+          <w:hyperlink w:anchor="_av7qlppnp5ws">
+            <w:r>
+              <w:rPr>
+                <w:rtl w:val="0"/>
+              </w:rPr>
+              <w:t xml:space="preserve">Run time and memory consumption</w:t>
+            </w:r>
+          </w:hyperlink>
+          <w:r>
+            <w:rPr>
+              <w:rtl w:val="0"/>
+            </w:rPr>
+            <w:tab/>
+          </w:r>
+          <w:r>
+            <w:fldChar w:fldCharType="begin"/>
+            <w:instrText xml:space="preserve"> PAGEREF _av7qlppnp5ws \h </w:instrText>
+            <w:fldChar w:fldCharType="separate"/>
+          </w:r>
+          <w:r>
+            <w:rPr>
+              <w:rtl w:val="0"/>
+            </w:rPr>
+            <w:t xml:space="preserve">42</w:t>
+          </w:r>
+          <w:r>
+            <w:fldChar w:fldCharType="end"/>
+          </w:r>
+          <w:r>
+            <w:rPr>
+              <w:rtl w:val="0"/>
+            </w:rPr>
+          </w:r>
+        </w:p>
+        <w:p>
+          <w:pPr>
+            <w:tabs>
+              <w:tab w:val="right" w:pos="9025.511811023624"/>
+            </w:tabs>
+            <w:spacing w:before="60" w:line="240" w:lineRule="auto"/>
+            <w:ind w:left="720" w:firstLine="0"/>
+            <w:rPr/>
+          </w:pPr>
+          <w:hyperlink w:anchor="_4vl9xhp84r6k">
+            <w:r>
+              <w:rPr>
+                <w:rtl w:val="0"/>
+              </w:rPr>
+              <w:t xml:space="preserve">Satisfiability distribution</w:t>
+            </w:r>
+          </w:hyperlink>
+          <w:r>
+            <w:rPr>
+              <w:rtl w:val="0"/>
+            </w:rPr>
+            <w:tab/>
+          </w:r>
+          <w:r>
+            <w:fldChar w:fldCharType="begin"/>
+            <w:instrText xml:space="preserve"> PAGEREF _4vl9xhp84r6k \h </w:instrText>
+            <w:fldChar w:fldCharType="separate"/>
+          </w:r>
+          <w:r>
+            <w:rPr>
+              <w:rtl w:val="0"/>
+            </w:rPr>
+            <w:t xml:space="preserve">42</w:t>
+          </w:r>
+          <w:r>
+            <w:fldChar w:fldCharType="end"/>
+          </w:r>
+          <w:r>
+            <w:rPr>
+              <w:rtl w:val="0"/>
+            </w:rPr>
+          </w:r>
+        </w:p>
+        <w:p>
+          <w:pPr>
+            <w:tabs>
+              <w:tab w:val="right" w:pos="9025.511811023624"/>
+            </w:tabs>
+            <w:spacing w:before="60" w:line="240" w:lineRule="auto"/>
+            <w:ind w:left="720" w:firstLine="0"/>
+            <w:rPr/>
+          </w:pPr>
+          <w:hyperlink w:anchor="_4ymvtfosj9ww">
+            <w:r>
+              <w:rPr>
+                <w:rtl w:val="0"/>
+              </w:rPr>
+              <w:t xml:space="preserve">Probability of satisfiability</w:t>
+            </w:r>
+          </w:hyperlink>
+          <w:r>
+            <w:rPr>
+              <w:rtl w:val="0"/>
+            </w:rPr>
+            <w:tab/>
+          </w:r>
+          <w:r>
+            <w:fldChar w:fldCharType="begin"/>
+            <w:instrText xml:space="preserve"> PAGEREF _4ymvtfosj9ww \h </w:instrText>
+            <w:fldChar w:fldCharType="separate"/>
+          </w:r>
+          <w:r>
+            <w:rPr>
+              <w:rtl w:val="0"/>
+            </w:rPr>
+            <w:t xml:space="preserve">42</w:t>
           </w:r>
           <w:r>
             <w:fldChar w:fldCharType="end"/>
@@ -7427,7 +7599,7 @@
               <w:vertAlign w:val="baseline"/>
               <w:rtl w:val="0"/>
             </w:rPr>
-            <w:t xml:space="preserve">39</w:t>
+            <w:t xml:space="preserve">43</w:t>
           </w:r>
           <w:r>
             <w:fldChar w:fldCharType="end"/>
@@ -7515,7 +7687,7 @@
               <w:vertAlign w:val="baseline"/>
               <w:rtl w:val="0"/>
             </w:rPr>
-            <w:t xml:space="preserve">39</w:t>
+            <w:t xml:space="preserve">43</w:t>
           </w:r>
           <w:r>
             <w:fldChar w:fldCharType="end"/>
@@ -7603,7 +7775,7 @@
               <w:vertAlign w:val="baseline"/>
               <w:rtl w:val="0"/>
             </w:rPr>
-            <w:t xml:space="preserve">39</w:t>
+            <w:t xml:space="preserve">43</w:t>
           </w:r>
           <w:r>
             <w:fldChar w:fldCharType="end"/>
@@ -7691,7 +7863,7 @@
               <w:vertAlign w:val="baseline"/>
               <w:rtl w:val="0"/>
             </w:rPr>
-            <w:t xml:space="preserve">39</w:t>
+            <w:t xml:space="preserve">43</w:t>
           </w:r>
           <w:r>
             <w:fldChar w:fldCharType="end"/>
@@ -7713,7 +7885,7 @@
         <w:ind w:left="0" w:firstLine="0"/>
         <w:rPr/>
       </w:pPr>
-      <w:bookmarkStart w:colFirst="0" w:colLast="0" w:name="_o6u6wi1ovthu" w:id="10"/>
+      <w:bookmarkStart w:colFirst="0" w:colLast="0" w:name="_xncebyxmydyq" w:id="10"/>
       <w:bookmarkEnd w:id="10"/>
       <w:r>
         <w:rPr>
@@ -24190,11 +24362,586 @@
     </w:p>
     <w:p>
       <w:pPr>
+        <w:rPr/>
+      </w:pPr>
+      <w:r>
+        <w:rPr>
+          <w:rtl w:val="0"/>
+        </w:rPr>
+        <w:t xml:space="preserve">This section will be dedicated to the experiments and the collection of statistics. It will make extensive use of the parameters of the Scott’s normal form test-generator (i.e. A, C, LMIN, LMAX, P). Since the aim of the project was to implement the decision procedure for the two-variable fragment, only experiments using the two-variable theorem prover and the aforementioned generator were carried out. </w:t>
+      </w:r>
+    </w:p>
+    <w:p>
+      <w:pPr>
+        <w:pStyle w:val="Heading3"/>
+        <w:rPr/>
+      </w:pPr>
+      <w:bookmarkStart w:colFirst="0" w:colLast="0" w:name="_av7qlppnp5ws" w:id="82"/>
+      <w:bookmarkEnd w:id="82"/>
+      <w:r>
+        <w:rPr>
+          <w:rtl w:val="0"/>
+        </w:rPr>
+        <w:t xml:space="preserve">Run time and memory consumption</w:t>
+      </w:r>
+    </w:p>
+    <w:p>
+      <w:pPr>
+        <w:rPr/>
+      </w:pPr>
+      <w:r>
+        <w:rPr>
+          <w:rtl w:val="0"/>
+        </w:rPr>
+        <w:t xml:space="preserve">The first experiment which has been made was to see how fast the theorem prover performs on random formulas. </w:t>
+      </w:r>
+    </w:p>
+    <w:p>
+      <w:pPr>
+        <w:rPr/>
+      </w:pPr>
+      <w:r>
+        <w:rPr>
+          <w:rtl w:val="0"/>
+        </w:rPr>
+        <w:t xml:space="preserve">The major finding was that the theorem prover works well on formulas having 500-1000 characters (this generally happens for values for A, C, LMAX lower than 6). By “well” it is meant that the same formula generated for both the theorem prover and Vampire is either proved or refuted within 30 seconds. For formulas having the size larger than the size previously mentioned, the theorem prover runs for significantly more time. This happens mostly because the size of clause form passed as an input to the backtracking algorithm exceeds 30 which makes the computation infeasible in a reasonable amount of time.</w:t>
+      </w:r>
+    </w:p>
+    <w:p>
+      <w:pPr>
+        <w:rPr/>
+      </w:pPr>
+      <w:r>
+        <w:rPr>
+          <w:rtl w:val="0"/>
+        </w:rPr>
+      </w:r>
+    </w:p>
+    <w:p>
+      <w:pPr>
+        <w:rPr/>
+      </w:pPr>
+      <w:r>
+        <w:rPr>
+          <w:rtl w:val="0"/>
+        </w:rPr>
+        <w:t xml:space="preserve">While running this experiment it was spotted that the memory consumption is perfectly consistent with the expectation: that is, the amount of memory consumed is polynomially bounded by the size of the input.</w:t>
+      </w:r>
+    </w:p>
+    <w:p>
+      <w:pPr>
+        <w:pStyle w:val="Heading3"/>
+        <w:rPr/>
+      </w:pPr>
+      <w:bookmarkStart w:colFirst="0" w:colLast="0" w:name="_4vl9xhp84r6k" w:id="83"/>
+      <w:bookmarkEnd w:id="83"/>
+      <w:r>
+        <w:rPr>
+          <w:rtl w:val="0"/>
+        </w:rPr>
+        <w:t xml:space="preserve">Satisfiability distribution</w:t>
+      </w:r>
+    </w:p>
+    <w:p>
+      <w:pPr>
+        <w:rPr/>
+      </w:pPr>
+      <w:r>
+        <w:rPr>
+          <w:rtl w:val="0"/>
+        </w:rPr>
+        <w:t xml:space="preserve">The second experiment purpose was to discover what is the satisfiability distribution when ranging the values of A and C, having LMIN, LMAX and P fixed. The following three charts present the results. </w:t>
+      </w:r>
+    </w:p>
+    <w:p>
+      <w:pPr>
+        <w:rPr/>
+      </w:pPr>
+      <w:r>
+        <w:rPr>
+          <w:rtl w:val="0"/>
+        </w:rPr>
+      </w:r>
+    </w:p>
+    <w:p>
+      <w:pPr>
+        <w:rPr/>
+      </w:pPr>
+      <w:r>
+        <w:rPr/>
+        <w:drawing>
+          <wp:inline distB="114300" distT="114300" distL="114300" distR="114300">
+            <wp:extent cx="5731200" cy="3479800"/>
+            <wp:effectExtent b="0" l="0" r="0" t="0"/>
+            <wp:docPr id="1" name="image2.jpg"/>
+            <a:graphic>
+              <a:graphicData uri="http://schemas.openxmlformats.org/drawingml/2006/picture">
+                <pic:pic>
+                  <pic:nvPicPr>
+                    <pic:cNvPr id="0" name="image2.jpg"/>
+                    <pic:cNvPicPr preferRelativeResize="0"/>
+                  </pic:nvPicPr>
+                  <pic:blipFill>
+                    <a:blip r:embed="rId16"/>
+                    <a:srcRect b="0" l="0" r="0" t="0"/>
+                    <a:stretch>
+                      <a:fillRect/>
+                    </a:stretch>
+                  </pic:blipFill>
+                  <pic:spPr>
+                    <a:xfrm>
+                      <a:off x="0" y="0"/>
+                      <a:ext cx="5731200" cy="3479800"/>
+                    </a:xfrm>
+                    <a:prstGeom prst="rect"/>
+                    <a:ln/>
+                  </pic:spPr>
+                </pic:pic>
+              </a:graphicData>
+            </a:graphic>
+          </wp:inline>
+        </w:drawing>
+      </w:r>
+      <w:r>
+        <w:rPr>
+          <w:rtl w:val="0"/>
+        </w:rPr>
+      </w:r>
+    </w:p>
+    <w:p>
+      <w:pPr>
+        <w:rPr/>
+      </w:pPr>
+      <w:r>
+        <w:rPr/>
+        <w:drawing>
+          <wp:inline distB="114300" distT="114300" distL="114300" distR="114300">
+            <wp:extent cx="5731200" cy="3505200"/>
+            <wp:effectExtent b="0" l="0" r="0" t="0"/>
+            <wp:docPr id="5" name="image3.jpg"/>
+            <a:graphic>
+              <a:graphicData uri="http://schemas.openxmlformats.org/drawingml/2006/picture">
+                <pic:pic>
+                  <pic:nvPicPr>
+                    <pic:cNvPr id="0" name="image3.jpg"/>
+                    <pic:cNvPicPr preferRelativeResize="0"/>
+                  </pic:nvPicPr>
+                  <pic:blipFill>
+                    <a:blip r:embed="rId17"/>
+                    <a:srcRect b="0" l="0" r="0" t="0"/>
+                    <a:stretch>
+                      <a:fillRect/>
+                    </a:stretch>
+                  </pic:blipFill>
+                  <pic:spPr>
+                    <a:xfrm>
+                      <a:off x="0" y="0"/>
+                      <a:ext cx="5731200" cy="3505200"/>
+                    </a:xfrm>
+                    <a:prstGeom prst="rect"/>
+                    <a:ln/>
+                  </pic:spPr>
+                </pic:pic>
+              </a:graphicData>
+            </a:graphic>
+          </wp:inline>
+        </w:drawing>
+      </w:r>
+      <w:r>
+        <w:rPr>
+          <w:rtl w:val="0"/>
+        </w:rPr>
+      </w:r>
+    </w:p>
+    <w:p>
+      <w:pPr>
+        <w:rPr/>
+      </w:pPr>
+      <w:r>
+        <w:rPr>
+          <w:rtl w:val="0"/>
+        </w:rPr>
+      </w:r>
+    </w:p>
+    <w:p>
+      <w:pPr>
+        <w:rPr/>
+      </w:pPr>
+      <w:r>
+        <w:rPr>
+          <w:rtl w:val="0"/>
+        </w:rPr>
+      </w:r>
+    </w:p>
+    <w:p>
+      <w:pPr>
+        <w:rPr/>
+      </w:pPr>
+      <w:r>
+        <w:rPr/>
+        <w:drawing>
+          <wp:inline distB="114300" distT="114300" distL="114300" distR="114300">
+            <wp:extent cx="5731200" cy="3606800"/>
+            <wp:effectExtent b="0" l="0" r="0" t="0"/>
+            <wp:docPr id="2" name="image4.jpg"/>
+            <a:graphic>
+              <a:graphicData uri="http://schemas.openxmlformats.org/drawingml/2006/picture">
+                <pic:pic>
+                  <pic:nvPicPr>
+                    <pic:cNvPr id="0" name="image4.jpg"/>
+                    <pic:cNvPicPr preferRelativeResize="0"/>
+                  </pic:nvPicPr>
+                  <pic:blipFill>
+                    <a:blip r:embed="rId18"/>
+                    <a:srcRect b="0" l="0" r="0" t="0"/>
+                    <a:stretch>
+                      <a:fillRect/>
+                    </a:stretch>
+                  </pic:blipFill>
+                  <pic:spPr>
+                    <a:xfrm>
+                      <a:off x="0" y="0"/>
+                      <a:ext cx="5731200" cy="3606800"/>
+                    </a:xfrm>
+                    <a:prstGeom prst="rect"/>
+                    <a:ln/>
+                  </pic:spPr>
+                </pic:pic>
+              </a:graphicData>
+            </a:graphic>
+          </wp:inline>
+        </w:drawing>
+      </w:r>
+      <w:r>
+        <w:rPr>
+          <w:rtl w:val="0"/>
+        </w:rPr>
+      </w:r>
+    </w:p>
+    <w:p>
+      <w:pPr>
+        <w:rPr/>
+      </w:pPr>
+      <w:r>
+        <w:rPr>
+          <w:rtl w:val="0"/>
+        </w:rPr>
+      </w:r>
+    </w:p>
+    <w:p>
+      <w:pPr>
+        <w:rPr/>
+      </w:pPr>
+      <w:r>
+        <w:rPr>
+          <w:rtl w:val="0"/>
+        </w:rPr>
+        <w:t xml:space="preserve">All of the three charts are consistent with each other, suggesting that lower value for A represents a higher probability for getting a satisfiable formula. Conversely, a higher value for A almost guarantees an unsatisfiable formula. However, these charts have a fixed value of P and they do not give a clear idea about the probability of the satisfiability. The next section is dedicated to the latter.</w:t>
+      </w:r>
+    </w:p>
+    <w:p>
+      <w:pPr>
+        <w:pStyle w:val="Heading3"/>
+        <w:rPr/>
+      </w:pPr>
+      <w:bookmarkStart w:colFirst="0" w:colLast="0" w:name="_4ymvtfosj9ww" w:id="84"/>
+      <w:bookmarkEnd w:id="84"/>
+      <w:r>
+        <w:rPr>
+          <w:rtl w:val="0"/>
+        </w:rPr>
+        <w:t xml:space="preserve">Probability of satisfiability</w:t>
+      </w:r>
+    </w:p>
+    <w:p>
+      <w:pPr>
+        <w:rPr/>
+      </w:pPr>
+      <w:r>
+        <w:rPr>
+          <w:rtl w:val="0"/>
+        </w:rPr>
+        <w:t xml:space="preserve">The third experiment will be detailed as part of this section. The purpose of it was to find the probability of satisfiability for various pairs of (P and C) when ranging the values of A. The next three charts present the findings.</w:t>
+      </w:r>
+    </w:p>
+    <w:p>
+      <w:pPr>
+        <w:rPr/>
+      </w:pPr>
+      <w:r>
+        <w:rPr>
+          <w:rtl w:val="0"/>
+        </w:rPr>
+      </w:r>
+    </w:p>
+    <w:p>
+      <w:pPr>
+        <w:rPr/>
+      </w:pPr>
+      <w:r>
+        <w:rPr>
+          <w:rtl w:val="0"/>
+        </w:rPr>
+      </w:r>
+    </w:p>
+    <w:p>
+      <w:pPr>
+        <w:rPr/>
+      </w:pPr>
+      <w:r>
+        <w:rPr/>
+        <w:drawing>
+          <wp:inline distB="114300" distT="114300" distL="114300" distR="114300">
+            <wp:extent cx="5731200" cy="2844800"/>
+            <wp:effectExtent b="0" l="0" r="0" t="0"/>
+            <wp:docPr id="6" name="image6.jpg"/>
+            <a:graphic>
+              <a:graphicData uri="http://schemas.openxmlformats.org/drawingml/2006/picture">
+                <pic:pic>
+                  <pic:nvPicPr>
+                    <pic:cNvPr id="0" name="image6.jpg"/>
+                    <pic:cNvPicPr preferRelativeResize="0"/>
+                  </pic:nvPicPr>
+                  <pic:blipFill>
+                    <a:blip r:embed="rId19"/>
+                    <a:srcRect b="0" l="0" r="0" t="0"/>
+                    <a:stretch>
+                      <a:fillRect/>
+                    </a:stretch>
+                  </pic:blipFill>
+                  <pic:spPr>
+                    <a:xfrm>
+                      <a:off x="0" y="0"/>
+                      <a:ext cx="5731200" cy="2844800"/>
+                    </a:xfrm>
+                    <a:prstGeom prst="rect"/>
+                    <a:ln/>
+                  </pic:spPr>
+                </pic:pic>
+              </a:graphicData>
+            </a:graphic>
+          </wp:inline>
+        </w:drawing>
+      </w:r>
+      <w:r>
+        <w:rPr>
+          <w:rtl w:val="0"/>
+        </w:rPr>
+      </w:r>
+    </w:p>
+    <w:p>
+      <w:pPr>
+        <w:rPr/>
+      </w:pPr>
+      <w:r>
+        <w:rPr>
+          <w:rtl w:val="0"/>
+        </w:rPr>
+      </w:r>
+    </w:p>
+    <w:p>
+      <w:pPr>
+        <w:rPr/>
+      </w:pPr>
+      <w:r>
+        <w:rPr/>
+        <w:drawing>
+          <wp:inline distB="114300" distT="114300" distL="114300" distR="114300">
+            <wp:extent cx="5731200" cy="2844800"/>
+            <wp:effectExtent b="0" l="0" r="0" t="0"/>
+            <wp:docPr id="3" name="image5.jpg"/>
+            <a:graphic>
+              <a:graphicData uri="http://schemas.openxmlformats.org/drawingml/2006/picture">
+                <pic:pic>
+                  <pic:nvPicPr>
+                    <pic:cNvPr id="0" name="image5.jpg"/>
+                    <pic:cNvPicPr preferRelativeResize="0"/>
+                  </pic:nvPicPr>
+                  <pic:blipFill>
+                    <a:blip r:embed="rId20"/>
+                    <a:srcRect b="0" l="0" r="0" t="0"/>
+                    <a:stretch>
+                      <a:fillRect/>
+                    </a:stretch>
+                  </pic:blipFill>
+                  <pic:spPr>
+                    <a:xfrm>
+                      <a:off x="0" y="0"/>
+                      <a:ext cx="5731200" cy="2844800"/>
+                    </a:xfrm>
+                    <a:prstGeom prst="rect"/>
+                    <a:ln/>
+                  </pic:spPr>
+                </pic:pic>
+              </a:graphicData>
+            </a:graphic>
+          </wp:inline>
+        </w:drawing>
+      </w:r>
+      <w:r>
+        <w:rPr>
+          <w:rtl w:val="0"/>
+        </w:rPr>
+      </w:r>
+    </w:p>
+    <w:p>
+      <w:pPr>
+        <w:rPr/>
+      </w:pPr>
+      <w:r>
+        <w:rPr/>
+        <w:drawing>
+          <wp:inline distB="114300" distT="114300" distL="114300" distR="114300">
+            <wp:extent cx="5731200" cy="2844800"/>
+            <wp:effectExtent b="0" l="0" r="0" t="0"/>
+            <wp:docPr id="4" name="image1.jpg"/>
+            <a:graphic>
+              <a:graphicData uri="http://schemas.openxmlformats.org/drawingml/2006/picture">
+                <pic:pic>
+                  <pic:nvPicPr>
+                    <pic:cNvPr id="0" name="image1.jpg"/>
+                    <pic:cNvPicPr preferRelativeResize="0"/>
+                  </pic:nvPicPr>
+                  <pic:blipFill>
+                    <a:blip r:embed="rId21"/>
+                    <a:srcRect b="0" l="0" r="0" t="0"/>
+                    <a:stretch>
+                      <a:fillRect/>
+                    </a:stretch>
+                  </pic:blipFill>
+                  <pic:spPr>
+                    <a:xfrm>
+                      <a:off x="0" y="0"/>
+                      <a:ext cx="5731200" cy="2844800"/>
+                    </a:xfrm>
+                    <a:prstGeom prst="rect"/>
+                    <a:ln/>
+                  </pic:spPr>
+                </pic:pic>
+              </a:graphicData>
+            </a:graphic>
+          </wp:inline>
+        </w:drawing>
+      </w:r>
+      <w:r>
+        <w:rPr>
+          <w:rtl w:val="0"/>
+        </w:rPr>
+      </w:r>
+    </w:p>
+    <w:p>
+      <w:pPr>
+        <w:rPr/>
+      </w:pPr>
+      <w:r>
+        <w:rPr>
+          <w:rtl w:val="0"/>
+        </w:rPr>
+      </w:r>
+    </w:p>
+    <w:p>
+      <w:pPr>
+        <w:rPr/>
+      </w:pPr>
+      <w:r>
+        <w:rPr>
+          <w:rtl w:val="0"/>
+        </w:rPr>
+        <w:t xml:space="preserve">The major findings of these charts are the following:</w:t>
+      </w:r>
+    </w:p>
+    <w:p>
+      <w:pPr>
+        <w:numPr>
+          <w:ilvl w:val="0"/>
+          <w:numId w:val="42"/>
+        </w:numPr>
+        <w:ind w:left="720" w:hanging="360"/>
+        <w:rPr>
+          <w:u w:val="none"/>
+        </w:rPr>
+      </w:pPr>
+      <w:r>
+        <w:rPr>
+          <w:rtl w:val="0"/>
+        </w:rPr>
+        <w:t xml:space="preserve">the probability of the satisfiability gradually decreases for larger values of A</w:t>
+      </w:r>
+    </w:p>
+    <w:p>
+      <w:pPr>
+        <w:numPr>
+          <w:ilvl w:val="0"/>
+          <w:numId w:val="42"/>
+        </w:numPr>
+        <w:ind w:left="720" w:hanging="360"/>
+        <w:rPr>
+          <w:u w:val="none"/>
+        </w:rPr>
+      </w:pPr>
+      <w:r>
+        <w:rPr>
+          <w:rtl w:val="0"/>
+        </w:rPr>
+        <w:t xml:space="preserve">the value for C has a significantly lower impact on the probability value than the value of P</w:t>
+      </w:r>
+    </w:p>
+    <w:p>
+      <w:pPr>
+        <w:numPr>
+          <w:ilvl w:val="0"/>
+          <w:numId w:val="42"/>
+        </w:numPr>
+        <w:ind w:left="720" w:hanging="360"/>
+        <w:rPr>
+          <w:u w:val="none"/>
+        </w:rPr>
+      </w:pPr>
+      <w:r>
+        <w:rPr>
+          <w:rtl w:val="0"/>
+        </w:rPr>
+        <w:t xml:space="preserve">the value of P and the one of the satisfiability are direct proportional</w:t>
+      </w:r>
+    </w:p>
+    <w:p>
+      <w:pPr>
+        <w:rPr/>
+      </w:pPr>
+      <w:r>
+        <w:rPr>
+          <w:rtl w:val="0"/>
+        </w:rPr>
+      </w:r>
+    </w:p>
+    <w:p>
+      <w:pPr>
+        <w:rPr/>
+      </w:pPr>
+      <w:r>
+        <w:rPr>
+          <w:rtl w:val="0"/>
+        </w:rPr>
+        <w:t xml:space="preserve">This concludes the section dedicated to the experiments.</w:t>
+      </w:r>
+    </w:p>
+    <w:p>
+      <w:pPr>
+        <w:rPr/>
+      </w:pPr>
+      <w:r>
+        <w:rPr>
+          <w:rtl w:val="0"/>
+        </w:rPr>
+      </w:r>
+    </w:p>
+    <w:p>
+      <w:pPr>
         <w:pStyle w:val="Heading1"/>
         <w:rPr/>
       </w:pPr>
-      <w:bookmarkStart w:colFirst="0" w:colLast="0" w:name="_vct7big78d3b" w:id="82"/>
-      <w:bookmarkEnd w:id="82"/>
+      <w:bookmarkStart w:colFirst="0" w:colLast="0" w:name="_vct7big78d3b" w:id="85"/>
+      <w:bookmarkEnd w:id="85"/>
       <w:r>
         <w:rPr>
           <w:rtl w:val="0"/>
@@ -24207,8 +24954,8 @@
         <w:pStyle w:val="Heading1"/>
         <w:rPr/>
       </w:pPr>
-      <w:bookmarkStart w:colFirst="0" w:colLast="0" w:name="_l2sgo3qyqxj8" w:id="83"/>
-      <w:bookmarkEnd w:id="83"/>
+      <w:bookmarkStart w:colFirst="0" w:colLast="0" w:name="_l2sgo3qyqxj8" w:id="86"/>
+      <w:bookmarkEnd w:id="86"/>
       <w:r>
         <w:rPr>
           <w:rtl w:val="0"/>
@@ -24221,8 +24968,8 @@
         <w:pStyle w:val="Heading1"/>
         <w:rPr/>
       </w:pPr>
-      <w:bookmarkStart w:colFirst="0" w:colLast="0" w:name="_witszixm8988" w:id="84"/>
-      <w:bookmarkEnd w:id="84"/>
+      <w:bookmarkStart w:colFirst="0" w:colLast="0" w:name="_witszixm8988" w:id="87"/>
+      <w:bookmarkEnd w:id="87"/>
       <w:r>
         <w:rPr>
           <w:rtl w:val="0"/>
@@ -24235,8 +24982,8 @@
         <w:pStyle w:val="Heading1"/>
         <w:rPr/>
       </w:pPr>
-      <w:bookmarkStart w:colFirst="0" w:colLast="0" w:name="_j1y5fgxid3et" w:id="85"/>
-      <w:bookmarkEnd w:id="85"/>
+      <w:bookmarkStart w:colFirst="0" w:colLast="0" w:name="_j1y5fgxid3et" w:id="88"/>
+      <w:bookmarkEnd w:id="88"/>
       <w:r>
         <w:rPr>
           <w:rtl w:val="0"/>
@@ -24357,7 +25104,7 @@
         </w:rPr>
         <w:t xml:space="preserve">Joyner Jr., W.H., Fermueller, C.G., Leitsch, A., Hustadt, U. and Tammet, T. (2002). ‘Ordered Resolution’ [PowerPoint presentation]. Available at: </w:t>
       </w:r>
-      <w:hyperlink r:id="rId16">
+      <w:hyperlink r:id="rId22">
         <w:r>
           <w:rPr>
             <w:color w:val="1155cc"/>
@@ -24408,7 +25155,7 @@
         </w:rPr>
         <w:t xml:space="preserve">Available at: </w:t>
       </w:r>
-      <w:hyperlink r:id="rId17">
+      <w:hyperlink r:id="rId23">
         <w:r>
           <w:rPr>
             <w:color w:val="1155cc"/>
@@ -24453,7 +25200,7 @@
         </w:rPr>
         <w:t xml:space="preserve">Available at: </w:t>
       </w:r>
-      <w:hyperlink r:id="rId18">
+      <w:hyperlink r:id="rId24">
         <w:r>
           <w:rPr>
             <w:color w:val="1155cc"/>
@@ -24512,7 +25259,7 @@
         </w:rPr>
         <w:t xml:space="preserve">Available at: </w:t>
       </w:r>
-      <w:hyperlink r:id="rId19">
+      <w:hyperlink r:id="rId25">
         <w:r>
           <w:rPr>
             <w:color w:val="1155cc"/>
@@ -24557,7 +25304,7 @@
         </w:rPr>
         <w:t xml:space="preserve">Available at: </w:t>
       </w:r>
-      <w:hyperlink r:id="rId20">
+      <w:hyperlink r:id="rId26">
         <w:r>
           <w:rPr>
             <w:color w:val="1155cc"/>
@@ -24618,7 +25365,7 @@
       <w:pPr>
         <w:rPr/>
       </w:pPr>
-      <w:hyperlink r:id="rId21">
+      <w:hyperlink r:id="rId27">
         <w:r>
           <w:rPr>
             <w:color w:val="1155cc"/>
@@ -24658,9 +25405,9 @@
       </w:r>
     </w:p>
     <w:sectPr>
-      <w:headerReference r:id="rId22" w:type="default"/>
-      <w:footerReference r:id="rId23" w:type="default"/>
-      <w:footerReference r:id="rId24" w:type="first"/>
+      <w:headerReference r:id="rId28" w:type="default"/>
+      <w:footerReference r:id="rId29" w:type="default"/>
+      <w:footerReference r:id="rId30" w:type="first"/>
       <w:pgSz w:h="16834" w:w="11909" w:orient="portrait"/>
       <w:pgMar w:bottom="1440" w:top="1440" w:left="1440" w:right="1440" w:header="720" w:footer="720"/>
       <w:pgNumType w:start="0"/>
@@ -30131,6 +30878,116 @@
     </w:lvl>
   </w:abstractNum>
   <w:abstractNum w:abstractNumId="41">
+    <w:lvl w:ilvl="0">
+      <w:start w:val="1"/>
+      <w:numFmt w:val="bullet"/>
+      <w:lvlText w:val="●"/>
+      <w:lvlJc w:val="left"/>
+      <w:pPr>
+        <w:ind w:left="720" w:hanging="360"/>
+      </w:pPr>
+      <w:rPr>
+        <w:u w:val="none"/>
+      </w:rPr>
+    </w:lvl>
+    <w:lvl w:ilvl="1">
+      <w:start w:val="1"/>
+      <w:numFmt w:val="bullet"/>
+      <w:lvlText w:val="○"/>
+      <w:lvlJc w:val="left"/>
+      <w:pPr>
+        <w:ind w:left="1440" w:hanging="360"/>
+      </w:pPr>
+      <w:rPr>
+        <w:u w:val="none"/>
+      </w:rPr>
+    </w:lvl>
+    <w:lvl w:ilvl="2">
+      <w:start w:val="1"/>
+      <w:numFmt w:val="bullet"/>
+      <w:lvlText w:val="■"/>
+      <w:lvlJc w:val="left"/>
+      <w:pPr>
+        <w:ind w:left="2160" w:hanging="360"/>
+      </w:pPr>
+      <w:rPr>
+        <w:u w:val="none"/>
+      </w:rPr>
+    </w:lvl>
+    <w:lvl w:ilvl="3">
+      <w:start w:val="1"/>
+      <w:numFmt w:val="bullet"/>
+      <w:lvlText w:val="●"/>
+      <w:lvlJc w:val="left"/>
+      <w:pPr>
+        <w:ind w:left="2880" w:hanging="360"/>
+      </w:pPr>
+      <w:rPr>
+        <w:u w:val="none"/>
+      </w:rPr>
+    </w:lvl>
+    <w:lvl w:ilvl="4">
+      <w:start w:val="1"/>
+      <w:numFmt w:val="bullet"/>
+      <w:lvlText w:val="○"/>
+      <w:lvlJc w:val="left"/>
+      <w:pPr>
+        <w:ind w:left="3600" w:hanging="360"/>
+      </w:pPr>
+      <w:rPr>
+        <w:u w:val="none"/>
+      </w:rPr>
+    </w:lvl>
+    <w:lvl w:ilvl="5">
+      <w:start w:val="1"/>
+      <w:numFmt w:val="bullet"/>
+      <w:lvlText w:val="■"/>
+      <w:lvlJc w:val="left"/>
+      <w:pPr>
+        <w:ind w:left="4320" w:hanging="360"/>
+      </w:pPr>
+      <w:rPr>
+        <w:u w:val="none"/>
+      </w:rPr>
+    </w:lvl>
+    <w:lvl w:ilvl="6">
+      <w:start w:val="1"/>
+      <w:numFmt w:val="bullet"/>
+      <w:lvlText w:val="●"/>
+      <w:lvlJc w:val="left"/>
+      <w:pPr>
+        <w:ind w:left="5040" w:hanging="360"/>
+      </w:pPr>
+      <w:rPr>
+        <w:u w:val="none"/>
+      </w:rPr>
+    </w:lvl>
+    <w:lvl w:ilvl="7">
+      <w:start w:val="1"/>
+      <w:numFmt w:val="bullet"/>
+      <w:lvlText w:val="○"/>
+      <w:lvlJc w:val="left"/>
+      <w:pPr>
+        <w:ind w:left="5760" w:hanging="360"/>
+      </w:pPr>
+      <w:rPr>
+        <w:u w:val="none"/>
+      </w:rPr>
+    </w:lvl>
+    <w:lvl w:ilvl="8">
+      <w:start w:val="1"/>
+      <w:numFmt w:val="bullet"/>
+      <w:lvlText w:val="■"/>
+      <w:lvlJc w:val="left"/>
+      <w:pPr>
+        <w:ind w:left="6480" w:hanging="360"/>
+      </w:pPr>
+      <w:rPr>
+        <w:u w:val="none"/>
+      </w:rPr>
+    </w:lvl>
+  </w:abstractNum>
+  <w:abstractNum w:abstractNumId="42">
     <w:lvl w:ilvl="0">
       <w:start w:val="1"/>
       <w:numFmt w:val="bullet"/>
@@ -30362,6 +31219,9 @@
   </w:num>
   <w:num w:numId="41">
     <w:abstractNumId w:val="41"/>
+  </w:num>
+  <w:num w:numId="42">
+    <w:abstractNumId w:val="42"/>
   </w:num>
 </w:numbering>
 </file>

</xml_diff>